<commit_message>
merge do capitulo 2 na monografia principal
</commit_message>
<xml_diff>
--- a/tcc/docs/monograph.docx
+++ b/tcc/docs/monograph.docx
@@ -95,8 +95,13 @@
       <w:pPr>
         <w:ind w:left="3686" w:firstLine="3"/>
       </w:pPr>
-      <w:r>
-        <w:t>Prof. Orientador: Charles Borges de Lima Dr.Eng.</w:t>
+      <w:proofErr w:type="gramStart"/>
+      <w:r>
+        <w:t>Prof.</w:t>
+      </w:r>
+      <w:proofErr w:type="gramEnd"/>
+      <w:r>
+        <w:t xml:space="preserve"> Orientador: Charles Borges de Lima Dr.Eng.</w:t>
       </w:r>
     </w:p>
     <w:p>
@@ -1819,6 +1824,895 @@
     </w:p>
     <w:p/>
     <w:p>
+      <w:r>
+        <w:tab/>
+        <w:t xml:space="preserve">O padrão GSM começou a ser desenvolvido no início da década de 80 pelo grupo </w:t>
+      </w:r>
+      <w:proofErr w:type="spellStart"/>
+      <w:r>
+        <w:rPr>
+          <w:i/>
+        </w:rPr>
+        <w:t>Groupe</w:t>
+      </w:r>
+      <w:proofErr w:type="spellEnd"/>
+      <w:r>
+        <w:rPr>
+          <w:i/>
+        </w:rPr>
+        <w:t xml:space="preserve"> </w:t>
+      </w:r>
+      <w:proofErr w:type="spellStart"/>
+      <w:r>
+        <w:rPr>
+          <w:i/>
+        </w:rPr>
+        <w:t>Spécial</w:t>
+      </w:r>
+      <w:proofErr w:type="spellEnd"/>
+      <w:r>
+        <w:rPr>
+          <w:i/>
+        </w:rPr>
+        <w:t xml:space="preserve"> Móbile</w:t>
+      </w:r>
+      <w:r>
+        <w:t xml:space="preserve"> do CEPT (</w:t>
+      </w:r>
+      <w:proofErr w:type="spellStart"/>
+      <w:r>
+        <w:rPr>
+          <w:i/>
+        </w:rPr>
+        <w:t>Conférence</w:t>
+      </w:r>
+      <w:proofErr w:type="spellEnd"/>
+      <w:r>
+        <w:rPr>
+          <w:i/>
+        </w:rPr>
+        <w:t xml:space="preserve"> </w:t>
+      </w:r>
+      <w:proofErr w:type="spellStart"/>
+      <w:r>
+        <w:rPr>
+          <w:i/>
+        </w:rPr>
+        <w:t>Européenne</w:t>
+      </w:r>
+      <w:proofErr w:type="spellEnd"/>
+      <w:r>
+        <w:rPr>
+          <w:i/>
+        </w:rPr>
+        <w:t xml:space="preserve"> dês </w:t>
+      </w:r>
+      <w:proofErr w:type="spellStart"/>
+      <w:r>
+        <w:rPr>
+          <w:i/>
+        </w:rPr>
+        <w:t>Administrations</w:t>
+      </w:r>
+      <w:proofErr w:type="spellEnd"/>
+      <w:r>
+        <w:rPr>
+          <w:i/>
+        </w:rPr>
+        <w:t xml:space="preserve"> </w:t>
+      </w:r>
+      <w:proofErr w:type="spellStart"/>
+      <w:r>
+        <w:rPr>
+          <w:i/>
+        </w:rPr>
+        <w:t>des</w:t>
+      </w:r>
+      <w:proofErr w:type="spellEnd"/>
+      <w:r>
+        <w:rPr>
+          <w:i/>
+        </w:rPr>
+        <w:t xml:space="preserve"> Postes ET </w:t>
+      </w:r>
+      <w:proofErr w:type="spellStart"/>
+      <w:r>
+        <w:rPr>
+          <w:i/>
+        </w:rPr>
+        <w:t>des</w:t>
+      </w:r>
+      <w:proofErr w:type="spellEnd"/>
+      <w:r>
+        <w:rPr>
+          <w:i/>
+        </w:rPr>
+        <w:t xml:space="preserve"> </w:t>
+      </w:r>
+      <w:proofErr w:type="spellStart"/>
+      <w:r>
+        <w:rPr>
+          <w:i/>
+        </w:rPr>
+        <w:t>Télécommunications</w:t>
+      </w:r>
+      <w:proofErr w:type="spellEnd"/>
+      <w:r>
+        <w:t>)</w:t>
+      </w:r>
+      <w:r>
+        <w:rPr>
+          <w:i/>
+        </w:rPr>
+        <w:t xml:space="preserve"> </w:t>
+      </w:r>
+      <w:r>
+        <w:t xml:space="preserve">e teve seu lançamento no mercado europeu em 1991. Inicialmente o acrônimo GSM foi derivado do próprio nome do grupo e depois, com a rápida globalização da rede, o nome foi reinterpretado para </w:t>
+      </w:r>
+      <w:r>
+        <w:rPr>
+          <w:i/>
+        </w:rPr>
+        <w:t xml:space="preserve">Global System for </w:t>
+      </w:r>
+      <w:proofErr w:type="spellStart"/>
+      <w:r>
+        <w:rPr>
+          <w:i/>
+        </w:rPr>
+        <w:t>Mobile</w:t>
+      </w:r>
+      <w:proofErr w:type="spellEnd"/>
+      <w:r>
+        <w:rPr>
+          <w:i/>
+        </w:rPr>
+        <w:t xml:space="preserve"> Communication </w:t>
+      </w:r>
+      <w:sdt>
+        <w:sdtPr>
+          <w:rPr>
+            <w:i/>
+          </w:rPr>
+          <w:id w:val="390382"/>
+          <w:citation/>
+        </w:sdtPr>
+        <w:sdtContent>
+          <w:r>
+            <w:rPr>
+              <w:i/>
+            </w:rPr>
+            <w:fldChar w:fldCharType="begin"/>
+          </w:r>
+          <w:r>
+            <w:rPr>
+              <w:i/>
+            </w:rPr>
+            <w:instrText xml:space="preserve"> CITATION Ebe09 \l 1046 </w:instrText>
+          </w:r>
+          <w:r>
+            <w:rPr>
+              <w:i/>
+            </w:rPr>
+            <w:fldChar w:fldCharType="separate"/>
+          </w:r>
+          <w:r>
+            <w:rPr>
+              <w:noProof/>
+            </w:rPr>
+            <w:t xml:space="preserve">(EBERSPÄCHER, VÖGEL, </w:t>
+          </w:r>
+          <w:r>
+            <w:rPr>
+              <w:i/>
+              <w:iCs/>
+              <w:noProof/>
+            </w:rPr>
+            <w:t>et al.</w:t>
+          </w:r>
+          <w:r>
+            <w:rPr>
+              <w:noProof/>
+            </w:rPr>
+            <w:t>, 2009)</w:t>
+          </w:r>
+          <w:r>
+            <w:rPr>
+              <w:i/>
+            </w:rPr>
+            <w:fldChar w:fldCharType="end"/>
+          </w:r>
+        </w:sdtContent>
+      </w:sdt>
+      <w:r>
+        <w:rPr>
+          <w:i/>
+        </w:rPr>
+        <w:t>.</w:t>
+      </w:r>
+    </w:p>
+    <w:p>
+      <w:r>
+        <w:tab/>
+        <w:t>A abaixo apresenta um pouco do histórico do padrão GSM.</w:t>
+      </w:r>
+    </w:p>
+    <w:p>
+      <w:pPr>
+        <w:pStyle w:val="Legenda"/>
+        <w:keepNext/>
+      </w:pPr>
+      <w:r>
+        <w:t xml:space="preserve">Tabela </w:t>
+      </w:r>
+      <w:fldSimple w:instr=" SEQ Tabela \* ARABIC ">
+        <w:r>
+          <w:rPr>
+            <w:noProof/>
+          </w:rPr>
+          <w:t>1</w:t>
+        </w:r>
+      </w:fldSimple>
+      <w:r>
+        <w:t xml:space="preserve"> - </w:t>
+      </w:r>
+      <w:r>
+        <w:t>Histórico da evolução do GSM.</w:t>
+      </w:r>
+    </w:p>
+    <w:tbl>
+      <w:tblPr>
+        <w:tblStyle w:val="Tabelacomgrade"/>
+        <w:tblW w:w="0" w:type="auto"/>
+        <w:tblLook w:val="04A0"/>
+      </w:tblPr>
+      <w:tblGrid>
+        <w:gridCol w:w="1809"/>
+        <w:gridCol w:w="6835"/>
+      </w:tblGrid>
+      <w:tr>
+        <w:tc>
+          <w:tcPr>
+            <w:tcW w:w="1809" w:type="dxa"/>
+            <w:tcBorders>
+              <w:top w:val="nil"/>
+              <w:left w:val="nil"/>
+              <w:bottom w:val="single" w:sz="4" w:space="0" w:color="000000" w:themeColor="text1"/>
+            </w:tcBorders>
+            <w:vAlign w:val="center"/>
+          </w:tcPr>
+          <w:p>
+            <w:pPr>
+              <w:jc w:val="center"/>
+              <w:rPr>
+                <w:b/>
+              </w:rPr>
+            </w:pPr>
+            <w:r>
+              <w:rPr>
+                <w:b/>
+              </w:rPr>
+              <w:t>Ano</w:t>
+            </w:r>
+          </w:p>
+        </w:tc>
+        <w:tc>
+          <w:tcPr>
+            <w:tcW w:w="6835" w:type="dxa"/>
+            <w:tcBorders>
+              <w:top w:val="nil"/>
+              <w:bottom w:val="single" w:sz="4" w:space="0" w:color="000000" w:themeColor="text1"/>
+              <w:right w:val="nil"/>
+            </w:tcBorders>
+            <w:vAlign w:val="center"/>
+          </w:tcPr>
+          <w:p>
+            <w:pPr>
+              <w:jc w:val="center"/>
+              <w:rPr>
+                <w:b/>
+              </w:rPr>
+            </w:pPr>
+            <w:r>
+              <w:rPr>
+                <w:b/>
+              </w:rPr>
+              <w:t>Evento</w:t>
+            </w:r>
+          </w:p>
+        </w:tc>
+      </w:tr>
+      <w:tr>
+        <w:tc>
+          <w:tcPr>
+            <w:tcW w:w="1809" w:type="dxa"/>
+            <w:tcBorders>
+              <w:left w:val="nil"/>
+              <w:bottom w:val="nil"/>
+            </w:tcBorders>
+            <w:vAlign w:val="center"/>
+          </w:tcPr>
+          <w:p>
+            <w:pPr>
+              <w:jc w:val="center"/>
+            </w:pPr>
+            <w:r>
+              <w:t>1982</w:t>
+            </w:r>
+          </w:p>
+        </w:tc>
+        <w:tc>
+          <w:tcPr>
+            <w:tcW w:w="6835" w:type="dxa"/>
+            <w:tcBorders>
+              <w:bottom w:val="nil"/>
+              <w:right w:val="nil"/>
+            </w:tcBorders>
+            <w:vAlign w:val="center"/>
+          </w:tcPr>
+          <w:p>
+            <w:pPr>
+              <w:jc w:val="left"/>
+            </w:pPr>
+            <w:proofErr w:type="spellStart"/>
+            <w:r>
+              <w:rPr>
+                <w:i/>
+              </w:rPr>
+              <w:t>Groupe</w:t>
+            </w:r>
+            <w:proofErr w:type="spellEnd"/>
+            <w:r>
+              <w:rPr>
+                <w:i/>
+              </w:rPr>
+              <w:t xml:space="preserve"> </w:t>
+            </w:r>
+            <w:proofErr w:type="spellStart"/>
+            <w:r>
+              <w:rPr>
+                <w:i/>
+              </w:rPr>
+              <w:t>Spécial</w:t>
+            </w:r>
+            <w:proofErr w:type="spellEnd"/>
+            <w:r>
+              <w:rPr>
+                <w:i/>
+              </w:rPr>
+              <w:t xml:space="preserve"> Móbile</w:t>
+            </w:r>
+            <w:r>
+              <w:t xml:space="preserve"> estabelecido pela CEPT.</w:t>
+            </w:r>
+          </w:p>
+        </w:tc>
+      </w:tr>
+      <w:tr>
+        <w:tc>
+          <w:tcPr>
+            <w:tcW w:w="1809" w:type="dxa"/>
+            <w:tcBorders>
+              <w:top w:val="nil"/>
+              <w:left w:val="nil"/>
+              <w:bottom w:val="nil"/>
+            </w:tcBorders>
+            <w:vAlign w:val="center"/>
+          </w:tcPr>
+          <w:p>
+            <w:pPr>
+              <w:jc w:val="center"/>
+            </w:pPr>
+            <w:r>
+              <w:t>1988</w:t>
+            </w:r>
+          </w:p>
+        </w:tc>
+        <w:tc>
+          <w:tcPr>
+            <w:tcW w:w="6835" w:type="dxa"/>
+            <w:tcBorders>
+              <w:top w:val="nil"/>
+              <w:bottom w:val="nil"/>
+              <w:right w:val="nil"/>
+            </w:tcBorders>
+            <w:vAlign w:val="center"/>
+          </w:tcPr>
+          <w:p>
+            <w:pPr>
+              <w:jc w:val="left"/>
+            </w:pPr>
+            <w:r>
+              <w:t>Conclusão do primeiro conjunto de especificações detalhadas para infra-estrutura GSM.</w:t>
+            </w:r>
+          </w:p>
+        </w:tc>
+      </w:tr>
+      <w:tr>
+        <w:tc>
+          <w:tcPr>
+            <w:tcW w:w="1809" w:type="dxa"/>
+            <w:tcBorders>
+              <w:top w:val="nil"/>
+              <w:left w:val="nil"/>
+              <w:bottom w:val="nil"/>
+            </w:tcBorders>
+            <w:vAlign w:val="center"/>
+          </w:tcPr>
+          <w:p>
+            <w:pPr>
+              <w:jc w:val="center"/>
+            </w:pPr>
+            <w:r>
+              <w:t>1991</w:t>
+            </w:r>
+          </w:p>
+        </w:tc>
+        <w:tc>
+          <w:tcPr>
+            <w:tcW w:w="6835" w:type="dxa"/>
+            <w:tcBorders>
+              <w:top w:val="nil"/>
+              <w:bottom w:val="nil"/>
+              <w:right w:val="nil"/>
+            </w:tcBorders>
+            <w:vAlign w:val="center"/>
+          </w:tcPr>
+          <w:p>
+            <w:pPr>
+              <w:jc w:val="left"/>
+            </w:pPr>
+            <w:r>
+              <w:t xml:space="preserve">Primeira chamada GSM feita por </w:t>
+            </w:r>
+            <w:proofErr w:type="spellStart"/>
+            <w:r>
+              <w:t>Radiolinja</w:t>
+            </w:r>
+            <w:proofErr w:type="spellEnd"/>
+            <w:r>
+              <w:t xml:space="preserve"> na Finlândia.</w:t>
+            </w:r>
+          </w:p>
+        </w:tc>
+      </w:tr>
+      <w:tr>
+        <w:tc>
+          <w:tcPr>
+            <w:tcW w:w="1809" w:type="dxa"/>
+            <w:tcBorders>
+              <w:top w:val="nil"/>
+              <w:left w:val="nil"/>
+              <w:bottom w:val="nil"/>
+            </w:tcBorders>
+            <w:vAlign w:val="center"/>
+          </w:tcPr>
+          <w:p>
+            <w:pPr>
+              <w:jc w:val="center"/>
+            </w:pPr>
+            <w:r>
+              <w:t>1992</w:t>
+            </w:r>
+          </w:p>
+        </w:tc>
+        <w:tc>
+          <w:tcPr>
+            <w:tcW w:w="6835" w:type="dxa"/>
+            <w:tcBorders>
+              <w:top w:val="nil"/>
+              <w:bottom w:val="nil"/>
+              <w:right w:val="nil"/>
+            </w:tcBorders>
+            <w:vAlign w:val="center"/>
+          </w:tcPr>
+          <w:p>
+            <w:pPr>
+              <w:jc w:val="left"/>
+            </w:pPr>
+            <w:r>
+              <w:t>Primeiro SMS enviado.</w:t>
+            </w:r>
+          </w:p>
+        </w:tc>
+      </w:tr>
+      <w:tr>
+        <w:tc>
+          <w:tcPr>
+            <w:tcW w:w="1809" w:type="dxa"/>
+            <w:tcBorders>
+              <w:top w:val="nil"/>
+              <w:left w:val="nil"/>
+              <w:bottom w:val="nil"/>
+            </w:tcBorders>
+            <w:vAlign w:val="center"/>
+          </w:tcPr>
+          <w:p>
+            <w:pPr>
+              <w:jc w:val="center"/>
+            </w:pPr>
+            <w:r>
+              <w:t>1994</w:t>
+            </w:r>
+          </w:p>
+        </w:tc>
+        <w:tc>
+          <w:tcPr>
+            <w:tcW w:w="6835" w:type="dxa"/>
+            <w:tcBorders>
+              <w:top w:val="nil"/>
+              <w:bottom w:val="nil"/>
+              <w:right w:val="nil"/>
+            </w:tcBorders>
+            <w:vAlign w:val="center"/>
+          </w:tcPr>
+          <w:p>
+            <w:pPr>
+              <w:jc w:val="left"/>
+            </w:pPr>
+            <w:r>
+              <w:t>Um milhão de assinantes GSM atingidos.</w:t>
+            </w:r>
+          </w:p>
+        </w:tc>
+      </w:tr>
+      <w:tr>
+        <w:tc>
+          <w:tcPr>
+            <w:tcW w:w="1809" w:type="dxa"/>
+            <w:tcBorders>
+              <w:top w:val="nil"/>
+              <w:left w:val="nil"/>
+              <w:bottom w:val="nil"/>
+            </w:tcBorders>
+            <w:vAlign w:val="center"/>
+          </w:tcPr>
+          <w:p>
+            <w:pPr>
+              <w:jc w:val="center"/>
+            </w:pPr>
+            <w:r>
+              <w:t>1995</w:t>
+            </w:r>
+          </w:p>
+        </w:tc>
+        <w:tc>
+          <w:tcPr>
+            <w:tcW w:w="6835" w:type="dxa"/>
+            <w:tcBorders>
+              <w:top w:val="nil"/>
+              <w:bottom w:val="nil"/>
+              <w:right w:val="nil"/>
+            </w:tcBorders>
+            <w:vAlign w:val="center"/>
+          </w:tcPr>
+          <w:p>
+            <w:pPr>
+              <w:jc w:val="left"/>
+            </w:pPr>
+            <w:r>
+              <w:t>117 redes GSM no ar.</w:t>
+            </w:r>
+          </w:p>
+          <w:p>
+            <w:pPr>
+              <w:jc w:val="left"/>
+            </w:pPr>
+            <w:r>
+              <w:t>Número de assinantes GSM no mundo excedeu 10 milhões.</w:t>
+            </w:r>
+          </w:p>
+        </w:tc>
+      </w:tr>
+      <w:tr>
+        <w:tc>
+          <w:tcPr>
+            <w:tcW w:w="1809" w:type="dxa"/>
+            <w:tcBorders>
+              <w:top w:val="nil"/>
+              <w:left w:val="nil"/>
+              <w:bottom w:val="nil"/>
+            </w:tcBorders>
+            <w:vAlign w:val="center"/>
+          </w:tcPr>
+          <w:p>
+            <w:pPr>
+              <w:jc w:val="center"/>
+            </w:pPr>
+            <w:r>
+              <w:t>1997</w:t>
+            </w:r>
+          </w:p>
+        </w:tc>
+        <w:tc>
+          <w:tcPr>
+            <w:tcW w:w="6835" w:type="dxa"/>
+            <w:tcBorders>
+              <w:top w:val="nil"/>
+              <w:bottom w:val="nil"/>
+              <w:right w:val="nil"/>
+            </w:tcBorders>
+            <w:vAlign w:val="center"/>
+          </w:tcPr>
+          <w:p>
+            <w:pPr>
+              <w:jc w:val="left"/>
+            </w:pPr>
+            <w:r>
+              <w:t xml:space="preserve">Primeiro celular </w:t>
+            </w:r>
+            <w:proofErr w:type="spellStart"/>
+            <w:r>
+              <w:rPr>
+                <w:i/>
+              </w:rPr>
+              <w:t>tri-band</w:t>
+            </w:r>
+            <w:proofErr w:type="spellEnd"/>
+            <w:r>
+              <w:t xml:space="preserve"> lançado.</w:t>
+            </w:r>
+          </w:p>
+        </w:tc>
+      </w:tr>
+      <w:tr>
+        <w:tc>
+          <w:tcPr>
+            <w:tcW w:w="1809" w:type="dxa"/>
+            <w:tcBorders>
+              <w:top w:val="nil"/>
+              <w:left w:val="nil"/>
+              <w:bottom w:val="nil"/>
+            </w:tcBorders>
+            <w:vAlign w:val="center"/>
+          </w:tcPr>
+          <w:p>
+            <w:pPr>
+              <w:jc w:val="center"/>
+            </w:pPr>
+            <w:r>
+              <w:t>1998</w:t>
+            </w:r>
+          </w:p>
+        </w:tc>
+        <w:tc>
+          <w:tcPr>
+            <w:tcW w:w="6835" w:type="dxa"/>
+            <w:tcBorders>
+              <w:top w:val="nil"/>
+              <w:bottom w:val="nil"/>
+              <w:right w:val="nil"/>
+            </w:tcBorders>
+            <w:vAlign w:val="center"/>
+          </w:tcPr>
+          <w:p>
+            <w:pPr>
+              <w:jc w:val="left"/>
+            </w:pPr>
+            <w:r>
+              <w:t>Número de assinantes GSM no mundo passou dos 100 milhões.</w:t>
+            </w:r>
+          </w:p>
+        </w:tc>
+      </w:tr>
+      <w:tr>
+        <w:tc>
+          <w:tcPr>
+            <w:tcW w:w="1809" w:type="dxa"/>
+            <w:tcBorders>
+              <w:top w:val="nil"/>
+              <w:left w:val="nil"/>
+              <w:bottom w:val="nil"/>
+            </w:tcBorders>
+            <w:vAlign w:val="center"/>
+          </w:tcPr>
+          <w:p>
+            <w:pPr>
+              <w:jc w:val="center"/>
+            </w:pPr>
+            <w:r>
+              <w:t>2000</w:t>
+            </w:r>
+          </w:p>
+        </w:tc>
+        <w:tc>
+          <w:tcPr>
+            <w:tcW w:w="6835" w:type="dxa"/>
+            <w:tcBorders>
+              <w:top w:val="nil"/>
+              <w:bottom w:val="nil"/>
+              <w:right w:val="nil"/>
+            </w:tcBorders>
+            <w:vAlign w:val="center"/>
+          </w:tcPr>
+          <w:p>
+            <w:pPr>
+              <w:jc w:val="left"/>
+            </w:pPr>
+            <w:r>
+              <w:t>Primeiro serviço comercial GPRS lançado.</w:t>
+            </w:r>
+            <w:r>
+              <w:br/>
+              <w:t>Primeiro celular com GPRS lançado no mercado.</w:t>
+            </w:r>
+          </w:p>
+          <w:p>
+            <w:pPr>
+              <w:jc w:val="left"/>
+            </w:pPr>
+            <w:r>
+              <w:t>Cinco bilhões de SMS enviados em um mês.</w:t>
+            </w:r>
+          </w:p>
+        </w:tc>
+      </w:tr>
+      <w:tr>
+        <w:tc>
+          <w:tcPr>
+            <w:tcW w:w="1809" w:type="dxa"/>
+            <w:tcBorders>
+              <w:top w:val="nil"/>
+              <w:left w:val="nil"/>
+              <w:bottom w:val="nil"/>
+            </w:tcBorders>
+            <w:vAlign w:val="center"/>
+          </w:tcPr>
+          <w:p>
+            <w:pPr>
+              <w:jc w:val="center"/>
+            </w:pPr>
+            <w:r>
+              <w:t>2001</w:t>
+            </w:r>
+          </w:p>
+        </w:tc>
+        <w:tc>
+          <w:tcPr>
+            <w:tcW w:w="6835" w:type="dxa"/>
+            <w:tcBorders>
+              <w:top w:val="nil"/>
+              <w:bottom w:val="nil"/>
+              <w:right w:val="nil"/>
+            </w:tcBorders>
+            <w:vAlign w:val="center"/>
+          </w:tcPr>
+          <w:p>
+            <w:pPr>
+              <w:jc w:val="left"/>
+            </w:pPr>
+            <w:r>
+              <w:t>Primeira rede W-CDMA (3G) em funcionamento.</w:t>
+            </w:r>
+            <w:r>
+              <w:br/>
+              <w:t>Mais de 500 milhões de assinantes GSM.</w:t>
+            </w:r>
+          </w:p>
+        </w:tc>
+      </w:tr>
+      <w:tr>
+        <w:tc>
+          <w:tcPr>
+            <w:tcW w:w="1809" w:type="dxa"/>
+            <w:tcBorders>
+              <w:top w:val="nil"/>
+              <w:left w:val="nil"/>
+              <w:bottom w:val="nil"/>
+            </w:tcBorders>
+            <w:vAlign w:val="center"/>
+          </w:tcPr>
+          <w:p>
+            <w:pPr>
+              <w:jc w:val="center"/>
+            </w:pPr>
+            <w:r>
+              <w:t>2003</w:t>
+            </w:r>
+          </w:p>
+        </w:tc>
+        <w:tc>
+          <w:tcPr>
+            <w:tcW w:w="6835" w:type="dxa"/>
+            <w:tcBorders>
+              <w:top w:val="nil"/>
+              <w:bottom w:val="nil"/>
+              <w:right w:val="nil"/>
+            </w:tcBorders>
+            <w:vAlign w:val="center"/>
+          </w:tcPr>
+          <w:p>
+            <w:pPr>
+              <w:jc w:val="left"/>
+            </w:pPr>
+            <w:r>
+              <w:t>Primeira rede EDGE em funcionamento.</w:t>
+            </w:r>
+          </w:p>
+        </w:tc>
+      </w:tr>
+      <w:tr>
+        <w:tc>
+          <w:tcPr>
+            <w:tcW w:w="1809" w:type="dxa"/>
+            <w:tcBorders>
+              <w:top w:val="nil"/>
+              <w:left w:val="nil"/>
+            </w:tcBorders>
+            <w:vAlign w:val="center"/>
+          </w:tcPr>
+          <w:p>
+            <w:pPr>
+              <w:jc w:val="center"/>
+            </w:pPr>
+            <w:r>
+              <w:t>2008</w:t>
+            </w:r>
+          </w:p>
+        </w:tc>
+        <w:tc>
+          <w:tcPr>
+            <w:tcW w:w="6835" w:type="dxa"/>
+            <w:tcBorders>
+              <w:top w:val="nil"/>
+              <w:right w:val="nil"/>
+            </w:tcBorders>
+            <w:vAlign w:val="center"/>
+          </w:tcPr>
+          <w:p>
+            <w:pPr>
+              <w:jc w:val="left"/>
+            </w:pPr>
+            <w:r>
+              <w:t>GSM ultrapassa três bilhões de clientes.</w:t>
+            </w:r>
+          </w:p>
+        </w:tc>
+      </w:tr>
+    </w:tbl>
+    <w:p>
+      <w:pPr>
+        <w:pStyle w:val="Legenda"/>
+        <w:jc w:val="both"/>
+      </w:pPr>
+      <w:r>
+        <w:t xml:space="preserve">Fonte: </w:t>
+      </w:r>
+      <w:sdt>
+        <w:sdtPr>
+          <w:id w:val="390383"/>
+          <w:citation/>
+        </w:sdtPr>
+        <w:sdtContent>
+          <w:fldSimple w:instr=" CITATION Ebe09 \l 1046 ">
+            <w:r>
+              <w:rPr>
+                <w:noProof/>
+              </w:rPr>
+              <w:t xml:space="preserve">(EBERSPÄCHER, VÖGEL, </w:t>
+            </w:r>
+            <w:r>
+              <w:rPr>
+                <w:i/>
+                <w:iCs/>
+                <w:noProof/>
+              </w:rPr>
+              <w:t>et al.</w:t>
+            </w:r>
+            <w:r>
+              <w:rPr>
+                <w:noProof/>
+              </w:rPr>
+              <w:t>, 2009)</w:t>
+            </w:r>
+          </w:fldSimple>
+        </w:sdtContent>
+      </w:sdt>
+      <w:r>
+        <w:t>.</w:t>
+      </w:r>
+    </w:p>
+    <w:p>
       <w:pPr>
         <w:pStyle w:val="Ttulo2"/>
         <w:numPr>
@@ -1828,6 +2722,7 @@
       </w:pPr>
       <w:bookmarkStart w:id="6" w:name="_Toc275724687"/>
       <w:r>
+        <w:lastRenderedPageBreak/>
         <w:t>Arquitetura da rede GSM</w:t>
       </w:r>
       <w:bookmarkEnd w:id="6"/>
@@ -2118,13 +3013,15 @@
         <w:pStyle w:val="Bibliografia"/>
         <w:rPr>
           <w:noProof/>
+        </w:rPr>
+      </w:pPr>
+      <w:r>
+        <w:fldChar w:fldCharType="begin"/>
+      </w:r>
+      <w:r>
+        <w:rPr>
           <w:lang w:val="en-US"/>
         </w:rPr>
-      </w:pPr>
-      <w:r>
-        <w:fldChar w:fldCharType="begin"/>
-      </w:r>
-      <w:r>
         <w:instrText xml:space="preserve"> BIBLIOGRAPHY  \l 1046 </w:instrText>
       </w:r>
       <w:r>
@@ -2133,8 +3030,9 @@
       <w:r>
         <w:rPr>
           <w:noProof/>
-        </w:rPr>
-        <w:t xml:space="preserve">PEDÓ PIROTTI, R. P.; ZUCCOLOTTO, M. Z. Transmissão de dados através de telefonia celular: arquitetura das redes GSM e GPRS. </w:t>
+          <w:lang w:val="en-US"/>
+        </w:rPr>
+        <w:t xml:space="preserve">EBERSPÄCHER, J. E. et al. </w:t>
       </w:r>
       <w:r>
         <w:rPr>
@@ -2143,14 +3041,84 @@
           <w:noProof/>
           <w:lang w:val="en-US"/>
         </w:rPr>
-        <w:t>Revista Liberato</w:t>
+        <w:t>GSM – Architecture, Protocols and Services</w:t>
       </w:r>
       <w:r>
         <w:rPr>
           <w:noProof/>
           <w:lang w:val="en-US"/>
         </w:rPr>
+        <w:t xml:space="preserve">. </w:t>
+      </w:r>
+      <w:r>
+        <w:rPr>
+          <w:noProof/>
+        </w:rPr>
+        <w:t>3ª Edição. ed. United Kingdom: John Wiley &amp; Sons Ltd, 2009.</w:t>
+      </w:r>
+    </w:p>
+    <w:p>
+      <w:pPr>
+        <w:pStyle w:val="Bibliografia"/>
+        <w:rPr>
+          <w:noProof/>
+        </w:rPr>
+      </w:pPr>
+      <w:r>
+        <w:rPr>
+          <w:noProof/>
+        </w:rPr>
+        <w:t xml:space="preserve">PEDÓ PIROTTI, R. P.; ZUCCOLOTTO, M. Z. Transmissão de dados através de telefonia celular: arquitetura das redes GSM e GPRS. </w:t>
+      </w:r>
+      <w:r>
+        <w:rPr>
+          <w:b/>
+          <w:bCs/>
+          <w:noProof/>
+        </w:rPr>
+        <w:t>Revista Liberato</w:t>
+      </w:r>
+      <w:r>
+        <w:rPr>
+          <w:noProof/>
+        </w:rPr>
         <w:t>, p. 81-89, 2009.</w:t>
+      </w:r>
+    </w:p>
+    <w:p>
+      <w:pPr>
+        <w:pStyle w:val="Bibliografia"/>
+        <w:rPr>
+          <w:noProof/>
+          <w:lang w:val="en-US"/>
+        </w:rPr>
+      </w:pPr>
+      <w:r>
+        <w:rPr>
+          <w:noProof/>
+        </w:rPr>
+        <w:t xml:space="preserve">SOUZA DI ROCHA, N. S. </w:t>
+      </w:r>
+      <w:r>
+        <w:rPr>
+          <w:b/>
+          <w:bCs/>
+          <w:noProof/>
+        </w:rPr>
+        <w:t>Wireless Brasil</w:t>
+      </w:r>
+      <w:r>
+        <w:rPr>
+          <w:noProof/>
+        </w:rPr>
+        <w:t xml:space="preserve">, 2003. Disponivel em: &lt;http://www.wirelessbrasil.org/wirelessbr/colaboradores/naiade/gsm.html&gt;. </w:t>
+      </w:r>
+      <w:r>
+        <w:rPr>
+          <w:noProof/>
+          <w:lang w:val="en-US"/>
+        </w:rPr>
+        <w:t>Acesso em: Outubro 2010.</w:t>
       </w:r>
     </w:p>
     <w:p>
@@ -2208,7 +3176,7 @@
 
 <file path=word/endnotes.xml><?xml version="1.0" encoding="utf-8"?>
 <w:endnotes xmlns:ve="http://schemas.openxmlformats.org/markup-compatibility/2006" xmlns:o="urn:schemas-microsoft-com:office:office" xmlns:r="http://schemas.openxmlformats.org/officeDocument/2006/relationships" xmlns:m="http://schemas.openxmlformats.org/officeDocument/2006/math" xmlns:v="urn:schemas-microsoft-com:vml" xmlns:wp="http://schemas.openxmlformats.org/drawingml/2006/wordprocessingDrawing" xmlns:w10="urn:schemas-microsoft-com:office:word" xmlns:w="http://schemas.openxmlformats.org/wordprocessingml/2006/main" xmlns:wne="http://schemas.microsoft.com/office/word/2006/wordml">
-  <w:endnote w:type="separator" w:id="-1">
+  <w:endnote w:type="separator" w:id="0">
     <w:p>
       <w:pPr>
         <w:spacing w:after="0" w:line="240" w:lineRule="auto"/>
@@ -2218,7 +3186,7 @@
       </w:r>
     </w:p>
   </w:endnote>
-  <w:endnote w:type="continuationSeparator" w:id="0">
+  <w:endnote w:type="continuationSeparator" w:id="1">
     <w:p>
       <w:pPr>
         <w:spacing w:after="0" w:line="240" w:lineRule="auto"/>
@@ -2233,7 +3201,7 @@
 
 <file path=word/footnotes.xml><?xml version="1.0" encoding="utf-8"?>
 <w:footnotes xmlns:ve="http://schemas.openxmlformats.org/markup-compatibility/2006" xmlns:o="urn:schemas-microsoft-com:office:office" xmlns:r="http://schemas.openxmlformats.org/officeDocument/2006/relationships" xmlns:m="http://schemas.openxmlformats.org/officeDocument/2006/math" xmlns:v="urn:schemas-microsoft-com:vml" xmlns:wp="http://schemas.openxmlformats.org/drawingml/2006/wordprocessingDrawing" xmlns:w10="urn:schemas-microsoft-com:office:word" xmlns:w="http://schemas.openxmlformats.org/wordprocessingml/2006/main" xmlns:wne="http://schemas.microsoft.com/office/word/2006/wordml">
-  <w:footnote w:type="separator" w:id="-1">
+  <w:footnote w:type="separator" w:id="0">
     <w:p>
       <w:pPr>
         <w:spacing w:after="0" w:line="240" w:lineRule="auto"/>
@@ -2243,7 +3211,7 @@
       </w:r>
     </w:p>
   </w:footnote>
-  <w:footnote w:type="continuationSeparator" w:id="0">
+  <w:footnote w:type="continuationSeparator" w:id="1">
     <w:p>
       <w:pPr>
         <w:spacing w:after="0" w:line="240" w:lineRule="auto"/>
@@ -2309,7 +3277,7 @@
             <w:rPr>
               <w:noProof/>
             </w:rPr>
-            <w:t>12</w:t>
+            <w:t>10</w:t>
           </w:r>
         </w:fldSimple>
       </w:p>
@@ -2576,7 +3544,7 @@
   <w:style w:type="paragraph" w:default="1" w:styleId="Normal">
     <w:name w:val="Normal"/>
     <w:qFormat/>
-    <w:rsid w:val="00922BAD"/>
+    <w:rsid w:val="007822E2"/>
     <w:pPr>
       <w:spacing w:line="360" w:lineRule="auto"/>
       <w:jc w:val="both"/>
@@ -2678,7 +3646,7 @@
     <w:uiPriority w:val="35"/>
     <w:unhideWhenUsed/>
     <w:qFormat/>
-    <w:rsid w:val="00922BAD"/>
+    <w:rsid w:val="008633AF"/>
     <w:pPr>
       <w:spacing w:line="240" w:lineRule="auto"/>
       <w:jc w:val="center"/>
@@ -2686,7 +3654,7 @@
     <w:rPr>
       <w:b/>
       <w:bCs/>
-      <w:sz w:val="18"/>
+      <w:sz w:val="20"/>
       <w:szCs w:val="18"/>
     </w:rPr>
   </w:style>
@@ -2934,6 +3902,32 @@
       <w:spacing w:after="100"/>
       <w:ind w:left="240"/>
     </w:pPr>
+  </w:style>
+  <w:style w:type="table" w:styleId="Tabelacomgrade">
+    <w:name w:val="Table Grid"/>
+    <w:basedOn w:val="Tabelanormal"/>
+    <w:uiPriority w:val="59"/>
+    <w:rsid w:val="00B646BD"/>
+    <w:pPr>
+      <w:spacing w:after="0" w:line="240" w:lineRule="auto"/>
+    </w:pPr>
+    <w:tblPr>
+      <w:tblInd w:w="0" w:type="dxa"/>
+      <w:tblBorders>
+        <w:top w:val="single" w:sz="4" w:space="0" w:color="000000" w:themeColor="text1"/>
+        <w:left w:val="single" w:sz="4" w:space="0" w:color="000000" w:themeColor="text1"/>
+        <w:bottom w:val="single" w:sz="4" w:space="0" w:color="000000" w:themeColor="text1"/>
+        <w:right w:val="single" w:sz="4" w:space="0" w:color="000000" w:themeColor="text1"/>
+        <w:insideH w:val="single" w:sz="4" w:space="0" w:color="000000" w:themeColor="text1"/>
+        <w:insideV w:val="single" w:sz="4" w:space="0" w:color="000000" w:themeColor="text1"/>
+      </w:tblBorders>
+      <w:tblCellMar>
+        <w:top w:w="0" w:type="dxa"/>
+        <w:left w:w="108" w:type="dxa"/>
+        <w:bottom w:w="0" w:type="dxa"/>
+        <w:right w:w="108" w:type="dxa"/>
+      </w:tblCellMar>
+    </w:tblPr>
   </w:style>
 </w:styles>
 </file>
@@ -3248,7 +4242,7 @@
     <b:Year>2009</b:Year>
     <b:Pages>81-89</b:Pages>
     <b:JournalName>Revista Liberato</b:JournalName>
-    <b:RefOrder>1</b:RefOrder>
+    <b:RefOrder>2</b:RefOrder>
   </b:Source>
   <b:Source>
     <b:Tag>Wel10</b:Tag>
@@ -3268,13 +4262,74 @@
     </b:Author>
     <b:Title>Anatomy of contemporary GSM cellphone hardware</b:Title>
     <b:Year>2010</b:Year>
-    <b:RefOrder>2</b:RefOrder>
+    <b:RefOrder>3</b:RefOrder>
+  </b:Source>
+  <b:Source>
+    <b:Tag>Ebe09</b:Tag>
+    <b:SourceType>Book</b:SourceType>
+    <b:Guid>{475AE97D-C34B-40BD-809A-30364F23F311}</b:Guid>
+    <b:LCID>0</b:LCID>
+    <b:Author>
+      <b:Author>
+        <b:NameList>
+          <b:Person>
+            <b:Last>Eberspächer</b:Last>
+            <b:First>Jörg</b:First>
+            <b:Middle>Eberspächer</b:Middle>
+          </b:Person>
+          <b:Person>
+            <b:Last>Vögel</b:Last>
+            <b:First>Hans-Jörg</b:First>
+            <b:Middle>Vögel</b:Middle>
+          </b:Person>
+          <b:Person>
+            <b:Last>Bettstetter</b:Last>
+            <b:First>Christian</b:First>
+            <b:Middle>Bettstetter</b:Middle>
+          </b:Person>
+          <b:Person>
+            <b:Last>Hartmann</b:Last>
+            <b:First>Christian</b:First>
+            <b:Middle>Hartmann</b:Middle>
+          </b:Person>
+        </b:NameList>
+      </b:Author>
+    </b:Author>
+    <b:Title>GSM – Architecture, Protocols and Services</b:Title>
+    <b:Year>2009</b:Year>
+    <b:City>United Kingdom</b:City>
+    <b:Publisher>John Wiley &amp; Sons Ltd</b:Publisher>
+    <b:Edition>3ª Edição</b:Edition>
+    <b:RefOrder>1</b:RefOrder>
+  </b:Source>
+  <b:Source>
+    <b:Tag>Sou03</b:Tag>
+    <b:SourceType>InternetSite</b:SourceType>
+    <b:Guid>{3D9F99AF-8A59-44B4-A80D-B3DB925A4D5C}</b:Guid>
+    <b:LCID>0</b:LCID>
+    <b:Author>
+      <b:Author>
+        <b:NameList>
+          <b:Person>
+            <b:Last>Souza Di Rocha</b:Last>
+            <b:First>Náiade</b:First>
+            <b:Middle>Souza</b:Middle>
+          </b:Person>
+        </b:NameList>
+      </b:Author>
+    </b:Author>
+    <b:Year>2003</b:Year>
+    <b:InternetSiteTitle>Wireless Brasil</b:InternetSiteTitle>
+    <b:YearAccessed>2010</b:YearAccessed>
+    <b:MonthAccessed>Outubro</b:MonthAccessed>
+    <b:URL>http://www.wirelessbrasil.org/wirelessbr/colaboradores/naiade/gsm.html</b:URL>
+    <b:RefOrder>4</b:RefOrder>
   </b:Source>
 </b:Sources>
 </file>
 
 <file path=customXml/itemProps1.xml><?xml version="1.0" encoding="utf-8"?>
-<ds:datastoreItem xmlns:ds="http://schemas.openxmlformats.org/officeDocument/2006/customXml" ds:itemID="{D2FFE1FD-4DED-4955-839E-3A448B1025FB}">
+<ds:datastoreItem xmlns:ds="http://schemas.openxmlformats.org/officeDocument/2006/customXml" ds:itemID="{212F0F67-5971-4BA0-AC52-2EEEBD1EEE05}">
   <ds:schemaRefs>
     <ds:schemaRef ds:uri="http://schemas.openxmlformats.org/officeDocument/2006/bibliography"/>
   </ds:schemaRefs>

</xml_diff>

<commit_message>
mais e mais escrita
</commit_message>
<xml_diff>
--- a/tcc/docs/monograph.docx
+++ b/tcc/docs/monograph.docx
@@ -159,7 +159,7 @@
       <w:pPr>
         <w:pStyle w:val="Ttulo1"/>
       </w:pPr>
-      <w:bookmarkStart w:id="0" w:name="_Toc275724681"/>
+      <w:bookmarkStart w:id="0" w:name="_Toc276043617"/>
       <w:r>
         <w:lastRenderedPageBreak/>
         <w:t>RESUMO</w:t>
@@ -179,7 +179,7 @@
       <w:pPr>
         <w:pStyle w:val="Ttulo1"/>
       </w:pPr>
-      <w:bookmarkStart w:id="1" w:name="_Toc275724682"/>
+      <w:bookmarkStart w:id="1" w:name="_Toc276043618"/>
       <w:r>
         <w:lastRenderedPageBreak/>
         <w:t>LISTA DE FIGURAS</w:t>
@@ -194,19 +194,384 @@
     </w:p>
     <w:p>
       <w:pPr>
+        <w:pStyle w:val="ndicedeilustraes"/>
+        <w:tabs>
+          <w:tab w:val="right" w:leader="dot" w:pos="8494"/>
+        </w:tabs>
+        <w:rPr>
+          <w:rFonts w:asciiTheme="minorHAnsi" w:eastAsiaTheme="minorEastAsia" w:hAnsiTheme="minorHAnsi"/>
+          <w:noProof/>
+          <w:sz w:val="22"/>
+          <w:lang w:eastAsia="pt-BR"/>
+        </w:rPr>
+      </w:pPr>
+      <w:r>
+        <w:fldChar w:fldCharType="begin"/>
+      </w:r>
+      <w:r>
+        <w:instrText xml:space="preserve"> TOC \h \z \c "Figura" </w:instrText>
+      </w:r>
+      <w:r>
+        <w:fldChar w:fldCharType="separate"/>
+      </w:r>
+      <w:hyperlink w:anchor="_Toc276047257" w:history="1">
+        <w:r>
+          <w:rPr>
+            <w:rStyle w:val="Hyperlink"/>
+            <w:noProof/>
+          </w:rPr>
+          <w:t>Figura 1 - Arquitetura da rede</w:t>
+        </w:r>
+        <w:r>
+          <w:rPr>
+            <w:rStyle w:val="Hyperlink"/>
+            <w:noProof/>
+          </w:rPr>
+          <w:t xml:space="preserve"> </w:t>
+        </w:r>
+        <w:r>
+          <w:rPr>
+            <w:rStyle w:val="Hyperlink"/>
+            <w:noProof/>
+          </w:rPr>
+          <w:t>GSM.</w:t>
+        </w:r>
+        <w:r>
+          <w:rPr>
+            <w:noProof/>
+            <w:webHidden/>
+          </w:rPr>
+          <w:tab/>
+        </w:r>
+        <w:r>
+          <w:rPr>
+            <w:noProof/>
+            <w:webHidden/>
+          </w:rPr>
+          <w:fldChar w:fldCharType="begin"/>
+        </w:r>
+        <w:r>
+          <w:rPr>
+            <w:noProof/>
+            <w:webHidden/>
+          </w:rPr>
+          <w:instrText xml:space="preserve"> PAGEREF _Toc276047257 \h </w:instrText>
+        </w:r>
+        <w:r>
+          <w:rPr>
+            <w:noProof/>
+            <w:webHidden/>
+          </w:rPr>
+        </w:r>
+        <w:r>
+          <w:rPr>
+            <w:noProof/>
+            <w:webHidden/>
+          </w:rPr>
+          <w:fldChar w:fldCharType="separate"/>
+        </w:r>
+        <w:r>
+          <w:rPr>
+            <w:noProof/>
+            <w:webHidden/>
+          </w:rPr>
+          <w:t>10</w:t>
+        </w:r>
+        <w:r>
+          <w:rPr>
+            <w:noProof/>
+            <w:webHidden/>
+          </w:rPr>
+          <w:fldChar w:fldCharType="end"/>
+        </w:r>
+      </w:hyperlink>
+    </w:p>
+    <w:p>
+      <w:pPr>
+        <w:pStyle w:val="ndicedeilustraes"/>
+        <w:tabs>
+          <w:tab w:val="right" w:leader="dot" w:pos="8494"/>
+        </w:tabs>
+        <w:rPr>
+          <w:rFonts w:asciiTheme="minorHAnsi" w:eastAsiaTheme="minorEastAsia" w:hAnsiTheme="minorHAnsi"/>
+          <w:noProof/>
+          <w:sz w:val="22"/>
+          <w:lang w:eastAsia="pt-BR"/>
+        </w:rPr>
+      </w:pPr>
+      <w:hyperlink w:anchor="_Toc276047258" w:history="1">
+        <w:r>
+          <w:rPr>
+            <w:rStyle w:val="Hyperlink"/>
+            <w:noProof/>
+          </w:rPr>
+          <w:t xml:space="preserve">Figura 2 - Equipamento móvel personalizado com o SIM. Fonte: (EBERSPÄCHER, VÖGEL, </w:t>
+        </w:r>
+        <w:r>
+          <w:rPr>
+            <w:rStyle w:val="Hyperlink"/>
+            <w:i/>
+            <w:iCs/>
+            <w:noProof/>
+          </w:rPr>
+          <w:t>et al.</w:t>
+        </w:r>
+        <w:r>
+          <w:rPr>
+            <w:rStyle w:val="Hyperlink"/>
+            <w:noProof/>
+          </w:rPr>
+          <w:t>, 2009)</w:t>
+        </w:r>
+        <w:r>
+          <w:rPr>
+            <w:noProof/>
+            <w:webHidden/>
+          </w:rPr>
+          <w:tab/>
+        </w:r>
+        <w:r>
+          <w:rPr>
+            <w:noProof/>
+            <w:webHidden/>
+          </w:rPr>
+          <w:fldChar w:fldCharType="begin"/>
+        </w:r>
+        <w:r>
+          <w:rPr>
+            <w:noProof/>
+            <w:webHidden/>
+          </w:rPr>
+          <w:instrText xml:space="preserve"> PAGEREF _Toc276047258 \h </w:instrText>
+        </w:r>
+        <w:r>
+          <w:rPr>
+            <w:noProof/>
+            <w:webHidden/>
+          </w:rPr>
+        </w:r>
+        <w:r>
+          <w:rPr>
+            <w:noProof/>
+            <w:webHidden/>
+          </w:rPr>
+          <w:fldChar w:fldCharType="separate"/>
+        </w:r>
+        <w:r>
+          <w:rPr>
+            <w:noProof/>
+            <w:webHidden/>
+          </w:rPr>
+          <w:t>11</w:t>
+        </w:r>
+        <w:r>
+          <w:rPr>
+            <w:noProof/>
+            <w:webHidden/>
+          </w:rPr>
+          <w:fldChar w:fldCharType="end"/>
+        </w:r>
+      </w:hyperlink>
+    </w:p>
+    <w:p>
+      <w:pPr>
+        <w:pStyle w:val="ndicedeilustraes"/>
+        <w:tabs>
+          <w:tab w:val="right" w:leader="dot" w:pos="8494"/>
+        </w:tabs>
+        <w:rPr>
+          <w:rFonts w:asciiTheme="minorHAnsi" w:eastAsiaTheme="minorEastAsia" w:hAnsiTheme="minorHAnsi"/>
+          <w:noProof/>
+          <w:sz w:val="22"/>
+          <w:lang w:eastAsia="pt-BR"/>
+        </w:rPr>
+      </w:pPr>
+      <w:hyperlink w:anchor="_Toc276047259" w:history="1">
+        <w:r>
+          <w:rPr>
+            <w:rStyle w:val="Hyperlink"/>
+            <w:noProof/>
+          </w:rPr>
+          <w:t>Figura 3 - IMSI (International Mobile Subscriber Identity) Fonte: (MEHROTRA, 1997)</w:t>
+        </w:r>
+        <w:r>
+          <w:rPr>
+            <w:noProof/>
+            <w:webHidden/>
+          </w:rPr>
+          <w:tab/>
+        </w:r>
+        <w:r>
+          <w:rPr>
+            <w:noProof/>
+            <w:webHidden/>
+          </w:rPr>
+          <w:fldChar w:fldCharType="begin"/>
+        </w:r>
+        <w:r>
+          <w:rPr>
+            <w:noProof/>
+            <w:webHidden/>
+          </w:rPr>
+          <w:instrText xml:space="preserve"> PAGEREF _Toc276047259 \h </w:instrText>
+        </w:r>
+        <w:r>
+          <w:rPr>
+            <w:noProof/>
+            <w:webHidden/>
+          </w:rPr>
+        </w:r>
+        <w:r>
+          <w:rPr>
+            <w:noProof/>
+            <w:webHidden/>
+          </w:rPr>
+          <w:fldChar w:fldCharType="separate"/>
+        </w:r>
+        <w:r>
+          <w:rPr>
+            <w:noProof/>
+            <w:webHidden/>
+          </w:rPr>
+          <w:t>11</w:t>
+        </w:r>
+        <w:r>
+          <w:rPr>
+            <w:noProof/>
+            <w:webHidden/>
+          </w:rPr>
+          <w:fldChar w:fldCharType="end"/>
+        </w:r>
+      </w:hyperlink>
+    </w:p>
+    <w:p>
+      <w:pPr>
         <w:spacing w:line="276" w:lineRule="auto"/>
         <w:jc w:val="left"/>
       </w:pPr>
-      <w:fldSimple w:instr=" TOC \h \z \c &quot;Figura&quot; ">
+      <w:r>
+        <w:fldChar w:fldCharType="end"/>
+      </w:r>
+    </w:p>
+    <w:p>
+      <w:pPr>
+        <w:spacing w:line="276" w:lineRule="auto"/>
+        <w:jc w:val="left"/>
+      </w:pPr>
+      <w:r>
+        <w:br w:type="page"/>
+      </w:r>
+    </w:p>
+    <w:p>
+      <w:pPr>
+        <w:pStyle w:val="Ttulo1"/>
+      </w:pPr>
+      <w:bookmarkStart w:id="2" w:name="_Toc276043619"/>
+      <w:r>
+        <w:lastRenderedPageBreak/>
+        <w:t>LISTA DE TABELAS</w:t>
+      </w:r>
+      <w:bookmarkEnd w:id="2"/>
+    </w:p>
+    <w:p/>
+    <w:p>
+      <w:pPr>
+        <w:pStyle w:val="ndicedeilustraes"/>
+        <w:tabs>
+          <w:tab w:val="right" w:leader="dot" w:pos="8494"/>
+        </w:tabs>
+        <w:rPr>
+          <w:rFonts w:asciiTheme="minorHAnsi" w:eastAsiaTheme="minorEastAsia" w:hAnsiTheme="minorHAnsi"/>
+          <w:noProof/>
+          <w:sz w:val="22"/>
+          <w:lang w:eastAsia="pt-BR"/>
+        </w:rPr>
+      </w:pPr>
+      <w:r>
+        <w:fldChar w:fldCharType="begin"/>
+      </w:r>
+      <w:r>
+        <w:instrText xml:space="preserve"> TOC \h \z \c "Tabela" </w:instrText>
+      </w:r>
+      <w:r>
+        <w:fldChar w:fldCharType="separate"/>
+      </w:r>
+      <w:hyperlink w:anchor="_Toc276047212" w:history="1">
         <w:r>
           <w:rPr>
-            <w:b/>
-            <w:bCs/>
+            <w:rStyle w:val="Hyperlink"/>
             <w:noProof/>
           </w:rPr>
-          <w:t>Nenhuma entrada de índice de ilustrações foi encontrada.</w:t>
+          <w:t>Tabela 1 - Histórico da evoluç</w:t>
         </w:r>
-      </w:fldSimple>
+        <w:r>
+          <w:rPr>
+            <w:rStyle w:val="Hyperlink"/>
+            <w:noProof/>
+          </w:rPr>
+          <w:t>ã</w:t>
+        </w:r>
+        <w:r>
+          <w:rPr>
+            <w:rStyle w:val="Hyperlink"/>
+            <w:noProof/>
+          </w:rPr>
+          <w:t>o do GSM.</w:t>
+        </w:r>
+        <w:r>
+          <w:rPr>
+            <w:noProof/>
+            <w:webHidden/>
+          </w:rPr>
+          <w:tab/>
+        </w:r>
+        <w:r>
+          <w:rPr>
+            <w:noProof/>
+            <w:webHidden/>
+          </w:rPr>
+          <w:fldChar w:fldCharType="begin"/>
+        </w:r>
+        <w:r>
+          <w:rPr>
+            <w:noProof/>
+            <w:webHidden/>
+          </w:rPr>
+          <w:instrText xml:space="preserve"> PAGEREF _Toc276047212 \h </w:instrText>
+        </w:r>
+        <w:r>
+          <w:rPr>
+            <w:noProof/>
+            <w:webHidden/>
+          </w:rPr>
+        </w:r>
+        <w:r>
+          <w:rPr>
+            <w:noProof/>
+            <w:webHidden/>
+          </w:rPr>
+          <w:fldChar w:fldCharType="separate"/>
+        </w:r>
+        <w:r>
+          <w:rPr>
+            <w:noProof/>
+            <w:webHidden/>
+          </w:rPr>
+          <w:t>9</w:t>
+        </w:r>
+        <w:r>
+          <w:rPr>
+            <w:noProof/>
+            <w:webHidden/>
+          </w:rPr>
+          <w:fldChar w:fldCharType="end"/>
+        </w:r>
+      </w:hyperlink>
+    </w:p>
+    <w:p>
+      <w:r>
+        <w:fldChar w:fldCharType="end"/>
+      </w:r>
     </w:p>
     <w:p>
       <w:pPr>
@@ -221,40 +586,7 @@
       <w:pPr>
         <w:pStyle w:val="Ttulo1"/>
       </w:pPr>
-      <w:bookmarkStart w:id="2" w:name="_Toc275724683"/>
-      <w:r>
-        <w:lastRenderedPageBreak/>
-        <w:t>LISTA DE TABELAS</w:t>
-      </w:r>
-      <w:bookmarkEnd w:id="2"/>
-    </w:p>
-    <w:p/>
-    <w:p>
-      <w:fldSimple w:instr=" TOC \h \z \c &quot;Tabela&quot; ">
-        <w:r>
-          <w:rPr>
-            <w:b/>
-            <w:bCs/>
-            <w:noProof/>
-          </w:rPr>
-          <w:t>Nenhuma entrada de índice de ilustrações foi encontrada.</w:t>
-        </w:r>
-      </w:fldSimple>
-    </w:p>
-    <w:p>
-      <w:pPr>
-        <w:spacing w:line="276" w:lineRule="auto"/>
-        <w:jc w:val="left"/>
-      </w:pPr>
-      <w:r>
-        <w:br w:type="page"/>
-      </w:r>
-    </w:p>
-    <w:p>
-      <w:pPr>
-        <w:pStyle w:val="Ttulo1"/>
-      </w:pPr>
-      <w:bookmarkStart w:id="3" w:name="_Toc275724684"/>
+      <w:bookmarkStart w:id="3" w:name="_Toc276043620"/>
       <w:r>
         <w:lastRenderedPageBreak/>
         <w:t>LISTA DE SIGLAS</w:t>
@@ -320,7 +652,7 @@
           <w:r>
             <w:fldChar w:fldCharType="separate"/>
           </w:r>
-          <w:hyperlink w:anchor="_Toc275724681" w:history="1">
+          <w:hyperlink w:anchor="_Toc276043617" w:history="1">
             <w:r>
               <w:rPr>
                 <w:rStyle w:val="Hyperlink"/>
@@ -347,7 +679,7 @@
                 <w:noProof/>
                 <w:webHidden/>
               </w:rPr>
-              <w:instrText xml:space="preserve"> PAGEREF _Toc275724681 \h </w:instrText>
+              <w:instrText xml:space="preserve"> PAGEREF _Toc276043617 \h </w:instrText>
             </w:r>
             <w:r>
               <w:rPr>
@@ -391,7 +723,7 @@
               <w:lang w:eastAsia="pt-BR"/>
             </w:rPr>
           </w:pPr>
-          <w:hyperlink w:anchor="_Toc275724682" w:history="1">
+          <w:hyperlink w:anchor="_Toc276043618" w:history="1">
             <w:r>
               <w:rPr>
                 <w:rStyle w:val="Hyperlink"/>
@@ -418,7 +750,7 @@
                 <w:noProof/>
                 <w:webHidden/>
               </w:rPr>
-              <w:instrText xml:space="preserve"> PAGEREF _Toc275724682 \h </w:instrText>
+              <w:instrText xml:space="preserve"> PAGEREF _Toc276043618 \h </w:instrText>
             </w:r>
             <w:r>
               <w:rPr>
@@ -462,7 +794,7 @@
               <w:lang w:eastAsia="pt-BR"/>
             </w:rPr>
           </w:pPr>
-          <w:hyperlink w:anchor="_Toc275724683" w:history="1">
+          <w:hyperlink w:anchor="_Toc276043619" w:history="1">
             <w:r>
               <w:rPr>
                 <w:rStyle w:val="Hyperlink"/>
@@ -489,7 +821,7 @@
                 <w:noProof/>
                 <w:webHidden/>
               </w:rPr>
-              <w:instrText xml:space="preserve"> PAGEREF _Toc275724683 \h </w:instrText>
+              <w:instrText xml:space="preserve"> PAGEREF _Toc276043619 \h </w:instrText>
             </w:r>
             <w:r>
               <w:rPr>
@@ -533,7 +865,7 @@
               <w:lang w:eastAsia="pt-BR"/>
             </w:rPr>
           </w:pPr>
-          <w:hyperlink w:anchor="_Toc275724684" w:history="1">
+          <w:hyperlink w:anchor="_Toc276043620" w:history="1">
             <w:r>
               <w:rPr>
                 <w:rStyle w:val="Hyperlink"/>
@@ -560,7 +892,7 @@
                 <w:noProof/>
                 <w:webHidden/>
               </w:rPr>
-              <w:instrText xml:space="preserve"> PAGEREF _Toc275724684 \h </w:instrText>
+              <w:instrText xml:space="preserve"> PAGEREF _Toc276043620 \h </w:instrText>
             </w:r>
             <w:r>
               <w:rPr>
@@ -605,7 +937,7 @@
               <w:lang w:eastAsia="pt-BR"/>
             </w:rPr>
           </w:pPr>
-          <w:hyperlink w:anchor="_Toc275724685" w:history="1">
+          <w:hyperlink w:anchor="_Toc276043621" w:history="1">
             <w:r>
               <w:rPr>
                 <w:rStyle w:val="Hyperlink"/>
@@ -648,7 +980,7 @@
                 <w:noProof/>
                 <w:webHidden/>
               </w:rPr>
-              <w:instrText xml:space="preserve"> PAGEREF _Toc275724685 \h </w:instrText>
+              <w:instrText xml:space="preserve"> PAGEREF _Toc276043621 \h </w:instrText>
             </w:r>
             <w:r>
               <w:rPr>
@@ -693,7 +1025,7 @@
               <w:lang w:eastAsia="pt-BR"/>
             </w:rPr>
           </w:pPr>
-          <w:hyperlink w:anchor="_Toc275724686" w:history="1">
+          <w:hyperlink w:anchor="_Toc276043622" w:history="1">
             <w:r>
               <w:rPr>
                 <w:rStyle w:val="Hyperlink"/>
@@ -736,7 +1068,7 @@
                 <w:noProof/>
                 <w:webHidden/>
               </w:rPr>
-              <w:instrText xml:space="preserve"> PAGEREF _Toc275724686 \h </w:instrText>
+              <w:instrText xml:space="preserve"> PAGEREF _Toc276043622 \h </w:instrText>
             </w:r>
             <w:r>
               <w:rPr>
@@ -781,7 +1113,7 @@
               <w:lang w:eastAsia="pt-BR"/>
             </w:rPr>
           </w:pPr>
-          <w:hyperlink w:anchor="_Toc275724687" w:history="1">
+          <w:hyperlink w:anchor="_Toc276043623" w:history="1">
             <w:r>
               <w:rPr>
                 <w:rStyle w:val="Hyperlink"/>
@@ -824,7 +1156,7 @@
                 <w:noProof/>
                 <w:webHidden/>
               </w:rPr>
-              <w:instrText xml:space="preserve"> PAGEREF _Toc275724687 \h </w:instrText>
+              <w:instrText xml:space="preserve"> PAGEREF _Toc276043623 \h </w:instrText>
             </w:r>
             <w:r>
               <w:rPr>
@@ -844,7 +1176,187 @@
                 <w:noProof/>
                 <w:webHidden/>
               </w:rPr>
-              <w:t>9</w:t>
+              <w:t>10</w:t>
+            </w:r>
+            <w:r>
+              <w:rPr>
+                <w:noProof/>
+                <w:webHidden/>
+              </w:rPr>
+              <w:fldChar w:fldCharType="end"/>
+            </w:r>
+          </w:hyperlink>
+        </w:p>
+        <w:p>
+          <w:pPr>
+            <w:pStyle w:val="Sumrio3"/>
+            <w:tabs>
+              <w:tab w:val="left" w:pos="1320"/>
+              <w:tab w:val="right" w:leader="dot" w:pos="8494"/>
+            </w:tabs>
+            <w:rPr>
+              <w:noProof/>
+            </w:rPr>
+          </w:pPr>
+          <w:hyperlink w:anchor="_Toc276043624" w:history="1">
+            <w:r>
+              <w:rPr>
+                <w:rStyle w:val="Hyperlink"/>
+                <w:noProof/>
+              </w:rPr>
+              <w:t>2.1.1.</w:t>
+            </w:r>
+            <w:r>
+              <w:rPr>
+                <w:noProof/>
+              </w:rPr>
+              <w:tab/>
+            </w:r>
+            <w:r>
+              <w:rPr>
+                <w:rStyle w:val="Hyperlink"/>
+                <w:noProof/>
+              </w:rPr>
+              <w:t xml:space="preserve">Estação Móvel </w:t>
+            </w:r>
+            <w:r>
+              <w:rPr>
+                <w:rStyle w:val="Hyperlink"/>
+                <w:i/>
+                <w:noProof/>
+              </w:rPr>
+              <w:t>(Mobile Station – MS)</w:t>
+            </w:r>
+            <w:r>
+              <w:rPr>
+                <w:noProof/>
+                <w:webHidden/>
+              </w:rPr>
+              <w:tab/>
+            </w:r>
+            <w:r>
+              <w:rPr>
+                <w:noProof/>
+                <w:webHidden/>
+              </w:rPr>
+              <w:fldChar w:fldCharType="begin"/>
+            </w:r>
+            <w:r>
+              <w:rPr>
+                <w:noProof/>
+                <w:webHidden/>
+              </w:rPr>
+              <w:instrText xml:space="preserve"> PAGEREF _Toc276043624 \h </w:instrText>
+            </w:r>
+            <w:r>
+              <w:rPr>
+                <w:noProof/>
+                <w:webHidden/>
+              </w:rPr>
+            </w:r>
+            <w:r>
+              <w:rPr>
+                <w:noProof/>
+                <w:webHidden/>
+              </w:rPr>
+              <w:fldChar w:fldCharType="separate"/>
+            </w:r>
+            <w:r>
+              <w:rPr>
+                <w:noProof/>
+                <w:webHidden/>
+              </w:rPr>
+              <w:t>10</w:t>
+            </w:r>
+            <w:r>
+              <w:rPr>
+                <w:noProof/>
+                <w:webHidden/>
+              </w:rPr>
+              <w:fldChar w:fldCharType="end"/>
+            </w:r>
+          </w:hyperlink>
+        </w:p>
+        <w:p>
+          <w:pPr>
+            <w:pStyle w:val="Sumrio3"/>
+            <w:tabs>
+              <w:tab w:val="left" w:pos="1320"/>
+              <w:tab w:val="right" w:leader="dot" w:pos="8494"/>
+            </w:tabs>
+            <w:rPr>
+              <w:noProof/>
+            </w:rPr>
+          </w:pPr>
+          <w:hyperlink w:anchor="_Toc276043625" w:history="1">
+            <w:r>
+              <w:rPr>
+                <w:rStyle w:val="Hyperlink"/>
+                <w:noProof/>
+              </w:rPr>
+              <w:t>2.1.2.</w:t>
+            </w:r>
+            <w:r>
+              <w:rPr>
+                <w:noProof/>
+              </w:rPr>
+              <w:tab/>
+            </w:r>
+            <w:r>
+              <w:rPr>
+                <w:rStyle w:val="Hyperlink"/>
+                <w:noProof/>
+              </w:rPr>
+              <w:t xml:space="preserve">Sistema de Estação Base </w:t>
+            </w:r>
+            <w:r>
+              <w:rPr>
+                <w:rStyle w:val="Hyperlink"/>
+                <w:i/>
+                <w:noProof/>
+              </w:rPr>
+              <w:t>(Base Station Subsystem – BSS)</w:t>
+            </w:r>
+            <w:r>
+              <w:rPr>
+                <w:noProof/>
+                <w:webHidden/>
+              </w:rPr>
+              <w:tab/>
+            </w:r>
+            <w:r>
+              <w:rPr>
+                <w:noProof/>
+                <w:webHidden/>
+              </w:rPr>
+              <w:fldChar w:fldCharType="begin"/>
+            </w:r>
+            <w:r>
+              <w:rPr>
+                <w:noProof/>
+                <w:webHidden/>
+              </w:rPr>
+              <w:instrText xml:space="preserve"> PAGEREF _Toc276043625 \h </w:instrText>
+            </w:r>
+            <w:r>
+              <w:rPr>
+                <w:noProof/>
+                <w:webHidden/>
+              </w:rPr>
+            </w:r>
+            <w:r>
+              <w:rPr>
+                <w:noProof/>
+                <w:webHidden/>
+              </w:rPr>
+              <w:fldChar w:fldCharType="separate"/>
+            </w:r>
+            <w:r>
+              <w:rPr>
+                <w:noProof/>
+                <w:webHidden/>
+              </w:rPr>
+              <w:t>11</w:t>
             </w:r>
             <w:r>
               <w:rPr>
@@ -869,7 +1381,7 @@
               <w:lang w:eastAsia="pt-BR"/>
             </w:rPr>
           </w:pPr>
-          <w:hyperlink w:anchor="_Toc275724688" w:history="1">
+          <w:hyperlink w:anchor="_Toc276043626" w:history="1">
             <w:r>
               <w:rPr>
                 <w:rStyle w:val="Hyperlink"/>
@@ -912,7 +1424,7 @@
                 <w:noProof/>
                 <w:webHidden/>
               </w:rPr>
-              <w:instrText xml:space="preserve"> PAGEREF _Toc275724688 \h </w:instrText>
+              <w:instrText xml:space="preserve"> PAGEREF _Toc276043626 \h </w:instrText>
             </w:r>
             <w:r>
               <w:rPr>
@@ -932,7 +1444,7 @@
                 <w:noProof/>
                 <w:webHidden/>
               </w:rPr>
-              <w:t>9</w:t>
+              <w:t>11</w:t>
             </w:r>
             <w:r>
               <w:rPr>
@@ -957,7 +1469,7 @@
               <w:lang w:eastAsia="pt-BR"/>
             </w:rPr>
           </w:pPr>
-          <w:hyperlink w:anchor="_Toc275724689" w:history="1">
+          <w:hyperlink w:anchor="_Toc276043627" w:history="1">
             <w:r>
               <w:rPr>
                 <w:rStyle w:val="Hyperlink"/>
@@ -1000,7 +1512,7 @@
                 <w:noProof/>
                 <w:webHidden/>
               </w:rPr>
-              <w:instrText xml:space="preserve"> PAGEREF _Toc275724689 \h </w:instrText>
+              <w:instrText xml:space="preserve"> PAGEREF _Toc276043627 \h </w:instrText>
             </w:r>
             <w:r>
               <w:rPr>
@@ -1020,7 +1532,7 @@
                 <w:noProof/>
                 <w:webHidden/>
               </w:rPr>
-              <w:t>9</w:t>
+              <w:t>11</w:t>
             </w:r>
             <w:r>
               <w:rPr>
@@ -1035,7 +1547,7 @@
           <w:pPr>
             <w:pStyle w:val="Sumrio1"/>
             <w:tabs>
-              <w:tab w:val="left" w:pos="440"/>
+              <w:tab w:val="left" w:pos="480"/>
               <w:tab w:val="right" w:leader="dot" w:pos="8494"/>
             </w:tabs>
             <w:rPr>
@@ -1045,7 +1557,7 @@
               <w:lang w:eastAsia="pt-BR"/>
             </w:rPr>
           </w:pPr>
-          <w:hyperlink w:anchor="_Toc275724690" w:history="1">
+          <w:hyperlink w:anchor="_Toc276043628" w:history="1">
             <w:r>
               <w:rPr>
                 <w:rStyle w:val="Hyperlink"/>
@@ -1088,7 +1600,7 @@
                 <w:noProof/>
                 <w:webHidden/>
               </w:rPr>
-              <w:instrText xml:space="preserve"> PAGEREF _Toc275724690 \h </w:instrText>
+              <w:instrText xml:space="preserve"> PAGEREF _Toc276043628 \h </w:instrText>
             </w:r>
             <w:r>
               <w:rPr>
@@ -1108,7 +1620,7 @@
                 <w:noProof/>
                 <w:webHidden/>
               </w:rPr>
-              <w:t>10</w:t>
+              <w:t>12</w:t>
             </w:r>
             <w:r>
               <w:rPr>
@@ -1123,7 +1635,7 @@
           <w:pPr>
             <w:pStyle w:val="Sumrio1"/>
             <w:tabs>
-              <w:tab w:val="left" w:pos="440"/>
+              <w:tab w:val="left" w:pos="480"/>
               <w:tab w:val="right" w:leader="dot" w:pos="8494"/>
             </w:tabs>
             <w:rPr>
@@ -1133,7 +1645,7 @@
               <w:lang w:eastAsia="pt-BR"/>
             </w:rPr>
           </w:pPr>
-          <w:hyperlink w:anchor="_Toc275724691" w:history="1">
+          <w:hyperlink w:anchor="_Toc276043629" w:history="1">
             <w:r>
               <w:rPr>
                 <w:rStyle w:val="Hyperlink"/>
@@ -1176,7 +1688,7 @@
                 <w:noProof/>
                 <w:webHidden/>
               </w:rPr>
-              <w:instrText xml:space="preserve"> PAGEREF _Toc275724691 \h </w:instrText>
+              <w:instrText xml:space="preserve"> PAGEREF _Toc276043629 \h </w:instrText>
             </w:r>
             <w:r>
               <w:rPr>
@@ -1196,7 +1708,7 @@
                 <w:noProof/>
                 <w:webHidden/>
               </w:rPr>
-              <w:t>11</w:t>
+              <w:t>13</w:t>
             </w:r>
             <w:r>
               <w:rPr>
@@ -1221,7 +1733,7 @@
               <w:lang w:eastAsia="pt-BR"/>
             </w:rPr>
           </w:pPr>
-          <w:hyperlink w:anchor="_Toc275724692" w:history="1">
+          <w:hyperlink w:anchor="_Toc276043630" w:history="1">
             <w:r>
               <w:rPr>
                 <w:rStyle w:val="Hyperlink"/>
@@ -1264,7 +1776,7 @@
                 <w:noProof/>
                 <w:webHidden/>
               </w:rPr>
-              <w:instrText xml:space="preserve"> PAGEREF _Toc275724692 \h </w:instrText>
+              <w:instrText xml:space="preserve"> PAGEREF _Toc276043630 \h </w:instrText>
             </w:r>
             <w:r>
               <w:rPr>
@@ -1284,7 +1796,7 @@
                 <w:noProof/>
                 <w:webHidden/>
               </w:rPr>
-              <w:t>11</w:t>
+              <w:t>13</w:t>
             </w:r>
             <w:r>
               <w:rPr>
@@ -1299,7 +1811,7 @@
           <w:pPr>
             <w:pStyle w:val="Sumrio1"/>
             <w:tabs>
-              <w:tab w:val="left" w:pos="440"/>
+              <w:tab w:val="left" w:pos="480"/>
               <w:tab w:val="right" w:leader="dot" w:pos="8494"/>
             </w:tabs>
             <w:rPr>
@@ -1309,7 +1821,7 @@
               <w:lang w:eastAsia="pt-BR"/>
             </w:rPr>
           </w:pPr>
-          <w:hyperlink w:anchor="_Toc275724693" w:history="1">
+          <w:hyperlink w:anchor="_Toc276043631" w:history="1">
             <w:r>
               <w:rPr>
                 <w:rStyle w:val="Hyperlink"/>
@@ -1352,7 +1864,7 @@
                 <w:noProof/>
                 <w:webHidden/>
               </w:rPr>
-              <w:instrText xml:space="preserve"> PAGEREF _Toc275724693 \h </w:instrText>
+              <w:instrText xml:space="preserve"> PAGEREF _Toc276043631 \h </w:instrText>
             </w:r>
             <w:r>
               <w:rPr>
@@ -1372,7 +1884,7 @@
                 <w:noProof/>
                 <w:webHidden/>
               </w:rPr>
-              <w:t>12</w:t>
+              <w:t>14</w:t>
             </w:r>
             <w:r>
               <w:rPr>
@@ -1397,7 +1909,7 @@
               <w:lang w:eastAsia="pt-BR"/>
             </w:rPr>
           </w:pPr>
-          <w:hyperlink w:anchor="_Toc275724694" w:history="1">
+          <w:hyperlink w:anchor="_Toc276043632" w:history="1">
             <w:r>
               <w:rPr>
                 <w:rStyle w:val="Hyperlink"/>
@@ -1440,7 +1952,7 @@
                 <w:noProof/>
                 <w:webHidden/>
               </w:rPr>
-              <w:instrText xml:space="preserve"> PAGEREF _Toc275724694 \h </w:instrText>
+              <w:instrText xml:space="preserve"> PAGEREF _Toc276043632 \h </w:instrText>
             </w:r>
             <w:r>
               <w:rPr>
@@ -1460,7 +1972,7 @@
                 <w:noProof/>
                 <w:webHidden/>
               </w:rPr>
-              <w:t>12</w:t>
+              <w:t>14</w:t>
             </w:r>
             <w:r>
               <w:rPr>
@@ -1485,7 +1997,7 @@
               <w:lang w:eastAsia="pt-BR"/>
             </w:rPr>
           </w:pPr>
-          <w:hyperlink w:anchor="_Toc275724695" w:history="1">
+          <w:hyperlink w:anchor="_Toc276043633" w:history="1">
             <w:r>
               <w:rPr>
                 <w:rStyle w:val="Hyperlink"/>
@@ -1528,7 +2040,7 @@
                 <w:noProof/>
                 <w:webHidden/>
               </w:rPr>
-              <w:instrText xml:space="preserve"> PAGEREF _Toc275724695 \h </w:instrText>
+              <w:instrText xml:space="preserve"> PAGEREF _Toc276043633 \h </w:instrText>
             </w:r>
             <w:r>
               <w:rPr>
@@ -1548,7 +2060,7 @@
                 <w:noProof/>
                 <w:webHidden/>
               </w:rPr>
-              <w:t>12</w:t>
+              <w:t>14</w:t>
             </w:r>
             <w:r>
               <w:rPr>
@@ -1563,7 +2075,7 @@
           <w:pPr>
             <w:pStyle w:val="Sumrio1"/>
             <w:tabs>
-              <w:tab w:val="left" w:pos="440"/>
+              <w:tab w:val="left" w:pos="480"/>
               <w:tab w:val="right" w:leader="dot" w:pos="8494"/>
             </w:tabs>
             <w:rPr>
@@ -1573,7 +2085,7 @@
               <w:lang w:eastAsia="pt-BR"/>
             </w:rPr>
           </w:pPr>
-          <w:hyperlink w:anchor="_Toc275724696" w:history="1">
+          <w:hyperlink w:anchor="_Toc276043634" w:history="1">
             <w:r>
               <w:rPr>
                 <w:rStyle w:val="Hyperlink"/>
@@ -1616,7 +2128,7 @@
                 <w:noProof/>
                 <w:webHidden/>
               </w:rPr>
-              <w:instrText xml:space="preserve"> PAGEREF _Toc275724696 \h </w:instrText>
+              <w:instrText xml:space="preserve"> PAGEREF _Toc276043634 \h </w:instrText>
             </w:r>
             <w:r>
               <w:rPr>
@@ -1636,7 +2148,7 @@
                 <w:noProof/>
                 <w:webHidden/>
               </w:rPr>
-              <w:t>13</w:t>
+              <w:t>15</w:t>
             </w:r>
             <w:r>
               <w:rPr>
@@ -1651,7 +2163,7 @@
           <w:pPr>
             <w:pStyle w:val="Sumrio1"/>
             <w:tabs>
-              <w:tab w:val="left" w:pos="440"/>
+              <w:tab w:val="left" w:pos="480"/>
               <w:tab w:val="right" w:leader="dot" w:pos="8494"/>
             </w:tabs>
             <w:rPr>
@@ -1661,7 +2173,7 @@
               <w:lang w:eastAsia="pt-BR"/>
             </w:rPr>
           </w:pPr>
-          <w:hyperlink w:anchor="_Toc275724697" w:history="1">
+          <w:hyperlink w:anchor="_Toc276043635" w:history="1">
             <w:r>
               <w:rPr>
                 <w:rStyle w:val="Hyperlink"/>
@@ -1704,7 +2216,7 @@
                 <w:noProof/>
                 <w:webHidden/>
               </w:rPr>
-              <w:instrText xml:space="preserve"> PAGEREF _Toc275724697 \h </w:instrText>
+              <w:instrText xml:space="preserve"> PAGEREF _Toc276043635 \h </w:instrText>
             </w:r>
             <w:r>
               <w:rPr>
@@ -1724,7 +2236,7 @@
                 <w:noProof/>
                 <w:webHidden/>
               </w:rPr>
-              <w:t>14</w:t>
+              <w:t>16</w:t>
             </w:r>
             <w:r>
               <w:rPr>
@@ -1771,7 +2283,7 @@
           <w:numId w:val="1"/>
         </w:numPr>
       </w:pPr>
-      <w:bookmarkStart w:id="4" w:name="_Toc275724685"/>
+      <w:bookmarkStart w:id="4" w:name="_Toc276043621"/>
       <w:r>
         <w:lastRenderedPageBreak/>
         <w:t>INTRODUÇÃO</w:t>
@@ -1815,7 +2327,7 @@
           <w:numId w:val="1"/>
         </w:numPr>
       </w:pPr>
-      <w:bookmarkStart w:id="5" w:name="_Toc275724686"/>
+      <w:bookmarkStart w:id="5" w:name="_Toc276043622"/>
       <w:r>
         <w:lastRenderedPageBreak/>
         <w:t>REDE GSM</w:t>
@@ -2034,7 +2546,34 @@
     <w:p>
       <w:r>
         <w:tab/>
-        <w:t>A abaixo apresenta um pouco do histórico do padrão GSM.</w:t>
+        <w:t xml:space="preserve">A </w:t>
+      </w:r>
+      <w:r>
+        <w:fldChar w:fldCharType="begin"/>
+      </w:r>
+      <w:r>
+        <w:instrText xml:space="preserve"> REF _Ref276038188 \h </w:instrText>
+      </w:r>
+      <w:r>
+        <w:fldChar w:fldCharType="separate"/>
+      </w:r>
+      <w:r>
+        <w:t xml:space="preserve">Tabela </w:t>
+      </w:r>
+      <w:r>
+        <w:rPr>
+          <w:noProof/>
+        </w:rPr>
+        <w:t>1</w:t>
+      </w:r>
+      <w:r>
+        <w:fldChar w:fldCharType="end"/>
+      </w:r>
+      <w:r>
+        <w:t xml:space="preserve"> </w:t>
+      </w:r>
+      <w:r>
+        <w:t>abaixo apresenta um pouco do histórico do padrão GSM.</w:t>
       </w:r>
     </w:p>
     <w:p>
@@ -2042,6 +2581,8 @@
         <w:pStyle w:val="Legenda"/>
         <w:keepNext/>
       </w:pPr>
+      <w:bookmarkStart w:id="6" w:name="_Ref276038188"/>
+      <w:bookmarkStart w:id="7" w:name="_Toc276047212"/>
       <w:r>
         <w:t xml:space="preserve">Tabela </w:t>
       </w:r>
@@ -2053,12 +2594,14 @@
           <w:t>1</w:t>
         </w:r>
       </w:fldSimple>
+      <w:bookmarkEnd w:id="6"/>
       <w:r>
         <w:t xml:space="preserve"> - </w:t>
       </w:r>
       <w:r>
         <w:t>Histórico da evolução do GSM.</w:t>
       </w:r>
+      <w:bookmarkEnd w:id="7"/>
     </w:p>
     <w:tbl>
       <w:tblPr>
@@ -2720,18 +3263,1165 @@
           <w:numId w:val="1"/>
         </w:numPr>
       </w:pPr>
-      <w:bookmarkStart w:id="6" w:name="_Toc275724687"/>
+      <w:bookmarkStart w:id="8" w:name="_Toc276043623"/>
       <w:r>
         <w:lastRenderedPageBreak/>
         <w:t>Arquitetura da rede GSM</w:t>
       </w:r>
-      <w:bookmarkEnd w:id="6"/>
+      <w:bookmarkEnd w:id="8"/>
     </w:p>
     <w:p>
       <w:pPr>
         <w:pStyle w:val="Ttulo2"/>
       </w:pPr>
     </w:p>
+    <w:p>
+      <w:r>
+        <w:tab/>
+        <w:t>A arquitetura básica de uma rede</w:t>
+      </w:r>
+      <w:r>
+        <w:t xml:space="preserve"> GSM </w:t>
+      </w:r>
+      <w:r>
+        <w:t>é apresentada</w:t>
+      </w:r>
+      <w:r>
+        <w:t xml:space="preserve"> na </w:t>
+      </w:r>
+      <w:r>
+        <w:fldChar w:fldCharType="begin"/>
+      </w:r>
+      <w:r>
+        <w:instrText xml:space="preserve"> REF _Ref276038280 \h </w:instrText>
+      </w:r>
+      <w:r>
+        <w:fldChar w:fldCharType="separate"/>
+      </w:r>
+      <w:r>
+        <w:t xml:space="preserve">Figura </w:t>
+      </w:r>
+      <w:r>
+        <w:rPr>
+          <w:noProof/>
+        </w:rPr>
+        <w:t>1</w:t>
+      </w:r>
+      <w:r>
+        <w:fldChar w:fldCharType="end"/>
+      </w:r>
+      <w:r>
+        <w:t xml:space="preserve"> e os componentes são:</w:t>
+      </w:r>
+    </w:p>
+    <w:p>
+      <w:pPr>
+        <w:pStyle w:val="PargrafodaLista"/>
+        <w:numPr>
+          <w:ilvl w:val="0"/>
+          <w:numId w:val="6"/>
+        </w:numPr>
+      </w:pPr>
+      <w:r>
+        <w:t xml:space="preserve">Estação Móvel </w:t>
+      </w:r>
+      <w:r>
+        <w:rPr>
+          <w:i/>
+        </w:rPr>
+        <w:t>(</w:t>
+      </w:r>
+      <w:proofErr w:type="spellStart"/>
+      <w:r>
+        <w:rPr>
+          <w:i/>
+        </w:rPr>
+        <w:t>Mobile</w:t>
+      </w:r>
+      <w:proofErr w:type="spellEnd"/>
+      <w:r>
+        <w:rPr>
+          <w:i/>
+        </w:rPr>
+        <w:t xml:space="preserve"> </w:t>
+      </w:r>
+      <w:proofErr w:type="spellStart"/>
+      <w:r>
+        <w:rPr>
+          <w:i/>
+        </w:rPr>
+        <w:t>Station</w:t>
+      </w:r>
+      <w:proofErr w:type="spellEnd"/>
+      <w:r>
+        <w:rPr>
+          <w:i/>
+        </w:rPr>
+        <w:t xml:space="preserve"> – MS).</w:t>
+      </w:r>
+    </w:p>
+    <w:p>
+      <w:pPr>
+        <w:pStyle w:val="PargrafodaLista"/>
+        <w:numPr>
+          <w:ilvl w:val="0"/>
+          <w:numId w:val="6"/>
+        </w:numPr>
+      </w:pPr>
+      <w:r>
+        <w:t xml:space="preserve">Sistema de Estação Base </w:t>
+      </w:r>
+      <w:r>
+        <w:rPr>
+          <w:i/>
+        </w:rPr>
+        <w:t xml:space="preserve">(Base </w:t>
+      </w:r>
+      <w:proofErr w:type="spellStart"/>
+      <w:r>
+        <w:rPr>
+          <w:i/>
+        </w:rPr>
+        <w:t>Station</w:t>
+      </w:r>
+      <w:proofErr w:type="spellEnd"/>
+      <w:r>
+        <w:rPr>
+          <w:i/>
+        </w:rPr>
+        <w:t xml:space="preserve"> System – BSS).</w:t>
+      </w:r>
+    </w:p>
+    <w:p>
+      <w:pPr>
+        <w:pStyle w:val="PargrafodaLista"/>
+        <w:numPr>
+          <w:ilvl w:val="0"/>
+          <w:numId w:val="6"/>
+        </w:numPr>
+      </w:pPr>
+      <w:r>
+        <w:t xml:space="preserve">Sistema de Comutação de Rede </w:t>
+      </w:r>
+      <w:r>
+        <w:rPr>
+          <w:i/>
+        </w:rPr>
+        <w:t xml:space="preserve">(Network </w:t>
+      </w:r>
+      <w:proofErr w:type="spellStart"/>
+      <w:r>
+        <w:rPr>
+          <w:i/>
+        </w:rPr>
+        <w:t>Switching</w:t>
+      </w:r>
+      <w:proofErr w:type="spellEnd"/>
+      <w:r>
+        <w:rPr>
+          <w:i/>
+        </w:rPr>
+        <w:t xml:space="preserve"> System – NSS).</w:t>
+      </w:r>
+    </w:p>
+    <w:p>
+      <w:pPr>
+        <w:pStyle w:val="PargrafodaLista"/>
+        <w:numPr>
+          <w:ilvl w:val="0"/>
+          <w:numId w:val="6"/>
+        </w:numPr>
+      </w:pPr>
+      <w:r>
+        <w:t xml:space="preserve">Sistema de Operação e Manutenção </w:t>
+      </w:r>
+      <w:r>
+        <w:rPr>
+          <w:i/>
+        </w:rPr>
+        <w:t>(</w:t>
+      </w:r>
+      <w:proofErr w:type="spellStart"/>
+      <w:r>
+        <w:rPr>
+          <w:i/>
+        </w:rPr>
+        <w:t>Operation</w:t>
+      </w:r>
+      <w:proofErr w:type="spellEnd"/>
+      <w:r>
+        <w:rPr>
+          <w:i/>
+        </w:rPr>
+        <w:t xml:space="preserve"> </w:t>
+      </w:r>
+      <w:proofErr w:type="spellStart"/>
+      <w:r>
+        <w:rPr>
+          <w:i/>
+        </w:rPr>
+        <w:t>and</w:t>
+      </w:r>
+      <w:proofErr w:type="spellEnd"/>
+      <w:r>
+        <w:rPr>
+          <w:i/>
+        </w:rPr>
+        <w:t xml:space="preserve"> </w:t>
+      </w:r>
+      <w:proofErr w:type="spellStart"/>
+      <w:r>
+        <w:rPr>
+          <w:i/>
+        </w:rPr>
+        <w:t>Maintenance</w:t>
+      </w:r>
+      <w:proofErr w:type="spellEnd"/>
+      <w:r>
+        <w:rPr>
+          <w:i/>
+        </w:rPr>
+        <w:t xml:space="preserve"> – OMS).</w:t>
+      </w:r>
+    </w:p>
+    <w:p>
+      <w:pPr>
+        <w:keepNext/>
+        <w:jc w:val="center"/>
+      </w:pPr>
+      <w:r>
+        <w:rPr>
+          <w:noProof/>
+          <w:lang w:eastAsia="pt-BR"/>
+        </w:rPr>
+        <w:drawing>
+          <wp:inline distT="0" distB="0" distL="0" distR="0">
+            <wp:extent cx="5362575" cy="3467100"/>
+            <wp:effectExtent l="19050" t="0" r="9525" b="0"/>
+            <wp:docPr id="6" name="Imagem 6"/>
+            <wp:cNvGraphicFramePr>
+              <a:graphicFrameLocks xmlns:a="http://schemas.openxmlformats.org/drawingml/2006/main" noChangeAspect="1"/>
+            </wp:cNvGraphicFramePr>
+            <a:graphic xmlns:a="http://schemas.openxmlformats.org/drawingml/2006/main">
+              <a:graphicData uri="http://schemas.openxmlformats.org/drawingml/2006/picture">
+                <pic:pic xmlns:pic="http://schemas.openxmlformats.org/drawingml/2006/picture">
+                  <pic:nvPicPr>
+                    <pic:cNvPr id="0" name="Picture 6"/>
+                    <pic:cNvPicPr>
+                      <a:picLocks noChangeAspect="1" noChangeArrowheads="1"/>
+                    </pic:cNvPicPr>
+                  </pic:nvPicPr>
+                  <pic:blipFill>
+                    <a:blip r:embed="rId11"/>
+                    <a:srcRect/>
+                    <a:stretch>
+                      <a:fillRect/>
+                    </a:stretch>
+                  </pic:blipFill>
+                  <pic:spPr bwMode="auto">
+                    <a:xfrm>
+                      <a:off x="0" y="0"/>
+                      <a:ext cx="5362575" cy="3467100"/>
+                    </a:xfrm>
+                    <a:prstGeom prst="rect">
+                      <a:avLst/>
+                    </a:prstGeom>
+                    <a:noFill/>
+                    <a:ln w="9525">
+                      <a:noFill/>
+                      <a:miter lim="800000"/>
+                      <a:headEnd/>
+                      <a:tailEnd/>
+                    </a:ln>
+                  </pic:spPr>
+                </pic:pic>
+              </a:graphicData>
+            </a:graphic>
+          </wp:inline>
+        </w:drawing>
+      </w:r>
+    </w:p>
+    <w:p>
+      <w:pPr>
+        <w:pStyle w:val="Legenda"/>
+      </w:pPr>
+      <w:bookmarkStart w:id="9" w:name="_Toc276047257"/>
+      <w:r>
+        <w:t xml:space="preserve">Figura </w:t>
+      </w:r>
+      <w:fldSimple w:instr=" SEQ Figura \* ARABIC ">
+        <w:r>
+          <w:rPr>
+            <w:noProof/>
+          </w:rPr>
+          <w:t>1</w:t>
+        </w:r>
+      </w:fldSimple>
+      <w:r>
+        <w:t xml:space="preserve"> - Arquitetura da rede GSM.</w:t>
+      </w:r>
+      <w:bookmarkEnd w:id="9"/>
+    </w:p>
+    <w:p>
+      <w:pPr>
+        <w:pStyle w:val="Legenda"/>
+      </w:pPr>
+      <w:r>
+        <w:br/>
+        <w:t xml:space="preserve">Fonte: </w:t>
+      </w:r>
+      <w:sdt>
+        <w:sdtPr>
+          <w:id w:val="13834092"/>
+          <w:citation/>
+        </w:sdtPr>
+        <w:sdtContent>
+          <w:fldSimple w:instr=" CITATION Ebe09 \l 1046 ">
+            <w:r>
+              <w:rPr>
+                <w:noProof/>
+              </w:rPr>
+              <w:t xml:space="preserve">(EBERSPÄCHER, VÖGEL, </w:t>
+            </w:r>
+            <w:r>
+              <w:rPr>
+                <w:i/>
+                <w:iCs/>
+                <w:noProof/>
+              </w:rPr>
+              <w:t>et al.</w:t>
+            </w:r>
+            <w:r>
+              <w:rPr>
+                <w:noProof/>
+              </w:rPr>
+              <w:t>, 2009)</w:t>
+            </w:r>
+          </w:fldSimple>
+        </w:sdtContent>
+      </w:sdt>
+    </w:p>
+    <w:p/>
+    <w:p>
+      <w:pPr>
+        <w:pStyle w:val="Ttulo3"/>
+        <w:numPr>
+          <w:ilvl w:val="2"/>
+          <w:numId w:val="1"/>
+        </w:numPr>
+      </w:pPr>
+      <w:bookmarkStart w:id="10" w:name="_Toc276043624"/>
+      <w:r>
+        <w:t xml:space="preserve">Estação Móvel </w:t>
+      </w:r>
+      <w:r>
+        <w:t>(MS)</w:t>
+      </w:r>
+      <w:bookmarkEnd w:id="10"/>
+    </w:p>
+    <w:p/>
+    <w:p>
+      <w:r>
+        <w:tab/>
+      </w:r>
+      <w:r>
+        <w:t>A</w:t>
+      </w:r>
+      <w:r>
+        <w:t xml:space="preserve"> MS é compost</w:t>
+      </w:r>
+      <w:r>
+        <w:t>a</w:t>
+      </w:r>
+      <w:r>
+        <w:t xml:space="preserve"> por duas entidades funcionais distintas</w:t>
+      </w:r>
+      <w:r>
+        <w:t xml:space="preserve"> ilustradas na </w:t>
+      </w:r>
+      <w:r>
+        <w:fldChar w:fldCharType="begin"/>
+      </w:r>
+      <w:r>
+        <w:instrText xml:space="preserve"> REF _Ref276045472 \h </w:instrText>
+      </w:r>
+      <w:r>
+        <w:fldChar w:fldCharType="separate"/>
+      </w:r>
+      <w:r>
+        <w:t xml:space="preserve">Figura </w:t>
+      </w:r>
+      <w:r>
+        <w:rPr>
+          <w:noProof/>
+        </w:rPr>
+        <w:t>2</w:t>
+      </w:r>
+      <w:r>
+        <w:fldChar w:fldCharType="end"/>
+      </w:r>
+      <w:r>
+        <w:t>:</w:t>
+      </w:r>
+      <w:r>
+        <w:t xml:space="preserve"> o módulo de identidade do assinante </w:t>
+      </w:r>
+      <w:r>
+        <w:rPr>
+          <w:i/>
+        </w:rPr>
+        <w:t>(</w:t>
+      </w:r>
+      <w:proofErr w:type="spellStart"/>
+      <w:r>
+        <w:rPr>
+          <w:i/>
+        </w:rPr>
+        <w:t>Subscriber</w:t>
+      </w:r>
+      <w:proofErr w:type="spellEnd"/>
+      <w:r>
+        <w:rPr>
+          <w:i/>
+        </w:rPr>
+        <w:t xml:space="preserve"> </w:t>
+      </w:r>
+      <w:proofErr w:type="spellStart"/>
+      <w:r>
+        <w:rPr>
+          <w:i/>
+        </w:rPr>
+        <w:t>Identity</w:t>
+      </w:r>
+      <w:proofErr w:type="spellEnd"/>
+      <w:r>
+        <w:rPr>
+          <w:i/>
+        </w:rPr>
+        <w:t xml:space="preserve"> Module – </w:t>
+      </w:r>
+      <w:r>
+        <w:rPr>
+          <w:i/>
+        </w:rPr>
+        <w:lastRenderedPageBreak/>
+        <w:t>SIM)</w:t>
+      </w:r>
+      <w:r>
+        <w:t xml:space="preserve"> e o equipamento móvel </w:t>
+      </w:r>
+      <w:r>
+        <w:rPr>
+          <w:i/>
+        </w:rPr>
+        <w:t>(</w:t>
+      </w:r>
+      <w:proofErr w:type="spellStart"/>
+      <w:r>
+        <w:rPr>
+          <w:i/>
+        </w:rPr>
+        <w:t>Mobile</w:t>
+      </w:r>
+      <w:proofErr w:type="spellEnd"/>
+      <w:r>
+        <w:rPr>
+          <w:i/>
+        </w:rPr>
+        <w:t xml:space="preserve"> </w:t>
+      </w:r>
+      <w:proofErr w:type="spellStart"/>
+      <w:r>
+        <w:rPr>
+          <w:i/>
+        </w:rPr>
+        <w:t>Equipment</w:t>
+      </w:r>
+      <w:proofErr w:type="spellEnd"/>
+      <w:r>
+        <w:rPr>
+          <w:i/>
+        </w:rPr>
+        <w:t xml:space="preserve"> – ME)</w:t>
+      </w:r>
+      <w:r>
+        <w:t>, que é o próprio telefone móvel sem o SIM.</w:t>
+      </w:r>
+    </w:p>
+    <w:p>
+      <w:pPr>
+        <w:keepNext/>
+        <w:jc w:val="center"/>
+      </w:pPr>
+      <w:r>
+        <w:rPr>
+          <w:noProof/>
+          <w:lang w:eastAsia="pt-BR"/>
+        </w:rPr>
+        <w:drawing>
+          <wp:inline distT="0" distB="0" distL="0" distR="0">
+            <wp:extent cx="2733675" cy="2076450"/>
+            <wp:effectExtent l="19050" t="0" r="9525" b="0"/>
+            <wp:docPr id="5" name="Imagem 5"/>
+            <wp:cNvGraphicFramePr>
+              <a:graphicFrameLocks xmlns:a="http://schemas.openxmlformats.org/drawingml/2006/main" noChangeAspect="1"/>
+            </wp:cNvGraphicFramePr>
+            <a:graphic xmlns:a="http://schemas.openxmlformats.org/drawingml/2006/main">
+              <a:graphicData uri="http://schemas.openxmlformats.org/drawingml/2006/picture">
+                <pic:pic xmlns:pic="http://schemas.openxmlformats.org/drawingml/2006/picture">
+                  <pic:nvPicPr>
+                    <pic:cNvPr id="0" name="Picture 5"/>
+                    <pic:cNvPicPr>
+                      <a:picLocks noChangeAspect="1" noChangeArrowheads="1"/>
+                    </pic:cNvPicPr>
+                  </pic:nvPicPr>
+                  <pic:blipFill>
+                    <a:blip r:embed="rId12"/>
+                    <a:srcRect/>
+                    <a:stretch>
+                      <a:fillRect/>
+                    </a:stretch>
+                  </pic:blipFill>
+                  <pic:spPr bwMode="auto">
+                    <a:xfrm>
+                      <a:off x="0" y="0"/>
+                      <a:ext cx="2733675" cy="2076450"/>
+                    </a:xfrm>
+                    <a:prstGeom prst="rect">
+                      <a:avLst/>
+                    </a:prstGeom>
+                    <a:noFill/>
+                    <a:ln w="9525">
+                      <a:noFill/>
+                      <a:miter lim="800000"/>
+                      <a:headEnd/>
+                      <a:tailEnd/>
+                    </a:ln>
+                  </pic:spPr>
+                </pic:pic>
+              </a:graphicData>
+            </a:graphic>
+          </wp:inline>
+        </w:drawing>
+      </w:r>
+    </w:p>
+    <w:p>
+      <w:pPr>
+        <w:pStyle w:val="Legenda"/>
+      </w:pPr>
+      <w:bookmarkStart w:id="11" w:name="_Ref276045472"/>
+      <w:bookmarkStart w:id="12" w:name="_Toc276047258"/>
+      <w:r>
+        <w:t xml:space="preserve">Figura </w:t>
+      </w:r>
+      <w:fldSimple w:instr=" SEQ Figura \* ARABIC ">
+        <w:r>
+          <w:rPr>
+            <w:noProof/>
+          </w:rPr>
+          <w:t>2</w:t>
+        </w:r>
+      </w:fldSimple>
+      <w:bookmarkEnd w:id="11"/>
+      <w:r>
+        <w:t xml:space="preserve"> - Equipamento móvel personalizado com o SIM.</w:t>
+      </w:r>
+      <w:r>
+        <w:br/>
+        <w:t xml:space="preserve">Fonte: </w:t>
+      </w:r>
+      <w:sdt>
+        <w:sdtPr>
+          <w:id w:val="13834093"/>
+          <w:citation/>
+        </w:sdtPr>
+        <w:sdtContent>
+          <w:fldSimple w:instr=" CITATION Ebe09 \l 1046 ">
+            <w:r>
+              <w:rPr>
+                <w:noProof/>
+              </w:rPr>
+              <w:t xml:space="preserve">(EBERSPÄCHER, VÖGEL, </w:t>
+            </w:r>
+            <w:r>
+              <w:rPr>
+                <w:i/>
+                <w:iCs/>
+                <w:noProof/>
+              </w:rPr>
+              <w:t>et al.</w:t>
+            </w:r>
+            <w:r>
+              <w:rPr>
+                <w:noProof/>
+              </w:rPr>
+              <w:t>, 2009)</w:t>
+            </w:r>
+          </w:fldSimple>
+        </w:sdtContent>
+      </w:sdt>
+      <w:bookmarkEnd w:id="12"/>
+    </w:p>
+    <w:p>
+      <w:r>
+        <w:tab/>
+      </w:r>
+    </w:p>
+    <w:p>
+      <w:r>
+        <w:tab/>
+      </w:r>
+      <w:r>
+        <w:t>O SIM</w:t>
+      </w:r>
+      <w:r>
+        <w:t xml:space="preserve"> é</w:t>
+      </w:r>
+      <w:r>
+        <w:t xml:space="preserve"> um pequeno cartão removível</w:t>
+      </w:r>
+      <w:r>
+        <w:t xml:space="preserve"> que</w:t>
+      </w:r>
+      <w:r>
+        <w:t xml:space="preserve"> possui uma área de memória não volátil usada para armazenar</w:t>
+      </w:r>
+      <w:r>
+        <w:t xml:space="preserve"> informações específicas de um assinante </w:t>
+      </w:r>
+      <w:r>
+        <w:t>e cada SIM possui</w:t>
+      </w:r>
+      <w:r>
+        <w:t xml:space="preserve"> </w:t>
+      </w:r>
+      <w:r>
+        <w:t>um</w:t>
+      </w:r>
+      <w:r>
+        <w:t xml:space="preserve">a identidade </w:t>
+      </w:r>
+      <w:r>
+        <w:t>única chamada de IMSI</w:t>
+      </w:r>
+      <w:r>
+        <w:t xml:space="preserve"> </w:t>
+      </w:r>
+      <w:r>
+        <w:rPr>
+          <w:i/>
+        </w:rPr>
+        <w:t>(</w:t>
+      </w:r>
+      <w:proofErr w:type="spellStart"/>
+      <w:r>
+        <w:rPr>
+          <w:i/>
+        </w:rPr>
+        <w:t>International</w:t>
+      </w:r>
+      <w:proofErr w:type="spellEnd"/>
+      <w:r>
+        <w:rPr>
+          <w:i/>
+        </w:rPr>
+        <w:t xml:space="preserve"> </w:t>
+      </w:r>
+      <w:proofErr w:type="spellStart"/>
+      <w:r>
+        <w:rPr>
+          <w:i/>
+        </w:rPr>
+        <w:t>Mobile</w:t>
+      </w:r>
+      <w:proofErr w:type="spellEnd"/>
+      <w:r>
+        <w:rPr>
+          <w:i/>
+        </w:rPr>
+        <w:t xml:space="preserve"> </w:t>
+      </w:r>
+      <w:proofErr w:type="spellStart"/>
+      <w:r>
+        <w:rPr>
+          <w:i/>
+        </w:rPr>
+        <w:t>Subscriber</w:t>
+      </w:r>
+      <w:proofErr w:type="spellEnd"/>
+      <w:r>
+        <w:rPr>
+          <w:i/>
+        </w:rPr>
+        <w:t xml:space="preserve"> </w:t>
+      </w:r>
+      <w:proofErr w:type="spellStart"/>
+      <w:r>
+        <w:rPr>
+          <w:i/>
+        </w:rPr>
+        <w:t>Identity</w:t>
+      </w:r>
+      <w:proofErr w:type="spellEnd"/>
+      <w:r>
+        <w:rPr>
+          <w:i/>
+        </w:rPr>
+        <w:t>)</w:t>
+      </w:r>
+      <w:r>
+        <w:t xml:space="preserve">. </w:t>
+      </w:r>
+      <w:r>
+        <w:t>Esse número é usado para identificar cada assinante dentro da rede GSM.</w:t>
+      </w:r>
+    </w:p>
+    <w:p/>
+    <w:p>
+      <w:pPr>
+        <w:keepNext/>
+        <w:jc w:val="center"/>
+      </w:pPr>
+      <w:r>
+        <w:rPr>
+          <w:noProof/>
+          <w:lang w:eastAsia="pt-BR"/>
+        </w:rPr>
+        <w:drawing>
+          <wp:inline distT="0" distB="0" distL="0" distR="0">
+            <wp:extent cx="5400040" cy="1629863"/>
+            <wp:effectExtent l="19050" t="0" r="0" b="0"/>
+            <wp:docPr id="7" name="Imagem 7"/>
+            <wp:cNvGraphicFramePr>
+              <a:graphicFrameLocks xmlns:a="http://schemas.openxmlformats.org/drawingml/2006/main" noChangeAspect="1"/>
+            </wp:cNvGraphicFramePr>
+            <a:graphic xmlns:a="http://schemas.openxmlformats.org/drawingml/2006/main">
+              <a:graphicData uri="http://schemas.openxmlformats.org/drawingml/2006/picture">
+                <pic:pic xmlns:pic="http://schemas.openxmlformats.org/drawingml/2006/picture">
+                  <pic:nvPicPr>
+                    <pic:cNvPr id="0" name="Picture 7"/>
+                    <pic:cNvPicPr>
+                      <a:picLocks noChangeAspect="1" noChangeArrowheads="1"/>
+                    </pic:cNvPicPr>
+                  </pic:nvPicPr>
+                  <pic:blipFill>
+                    <a:blip r:embed="rId13"/>
+                    <a:srcRect/>
+                    <a:stretch>
+                      <a:fillRect/>
+                    </a:stretch>
+                  </pic:blipFill>
+                  <pic:spPr bwMode="auto">
+                    <a:xfrm>
+                      <a:off x="0" y="0"/>
+                      <a:ext cx="5400040" cy="1629863"/>
+                    </a:xfrm>
+                    <a:prstGeom prst="rect">
+                      <a:avLst/>
+                    </a:prstGeom>
+                    <a:noFill/>
+                    <a:ln w="9525">
+                      <a:noFill/>
+                      <a:miter lim="800000"/>
+                      <a:headEnd/>
+                      <a:tailEnd/>
+                    </a:ln>
+                  </pic:spPr>
+                </pic:pic>
+              </a:graphicData>
+            </a:graphic>
+          </wp:inline>
+        </w:drawing>
+      </w:r>
+    </w:p>
+    <w:p>
+      <w:pPr>
+        <w:pStyle w:val="Legenda"/>
+      </w:pPr>
+      <w:bookmarkStart w:id="13" w:name="_Toc276047259"/>
+      <w:r>
+        <w:t xml:space="preserve">Figura </w:t>
+      </w:r>
+      <w:fldSimple w:instr=" SEQ Figura \* ARABIC ">
+        <w:r>
+          <w:rPr>
+            <w:noProof/>
+          </w:rPr>
+          <w:t>3</w:t>
+        </w:r>
+      </w:fldSimple>
+      <w:r>
+        <w:t xml:space="preserve"> - IMSI (</w:t>
+      </w:r>
+      <w:proofErr w:type="spellStart"/>
+      <w:r>
+        <w:t>International</w:t>
+      </w:r>
+      <w:proofErr w:type="spellEnd"/>
+      <w:r>
+        <w:t xml:space="preserve"> </w:t>
+      </w:r>
+      <w:proofErr w:type="spellStart"/>
+      <w:r>
+        <w:t>Mobile</w:t>
+      </w:r>
+      <w:proofErr w:type="spellEnd"/>
+      <w:r>
+        <w:t xml:space="preserve"> </w:t>
+      </w:r>
+      <w:proofErr w:type="spellStart"/>
+      <w:r>
+        <w:t>Subscriber</w:t>
+      </w:r>
+      <w:proofErr w:type="spellEnd"/>
+      <w:r>
+        <w:t xml:space="preserve"> </w:t>
+      </w:r>
+      <w:proofErr w:type="spellStart"/>
+      <w:r>
+        <w:t>Identity</w:t>
+      </w:r>
+      <w:proofErr w:type="spellEnd"/>
+      <w:proofErr w:type="gramStart"/>
+      <w:r>
+        <w:t>)</w:t>
+      </w:r>
+      <w:proofErr w:type="gramEnd"/>
+      <w:r>
+        <w:br/>
+        <w:t xml:space="preserve">Fonte: </w:t>
+      </w:r>
+      <w:sdt>
+        <w:sdtPr>
+          <w:id w:val="13834096"/>
+          <w:citation/>
+        </w:sdtPr>
+        <w:sdtContent>
+          <w:fldSimple w:instr=" CITATION Meh97 \l 1046 ">
+            <w:r>
+              <w:rPr>
+                <w:noProof/>
+              </w:rPr>
+              <w:t>(MEHROTRA, 1997)</w:t>
+            </w:r>
+          </w:fldSimple>
+        </w:sdtContent>
+      </w:sdt>
+      <w:bookmarkEnd w:id="13"/>
+    </w:p>
+    <w:p/>
+    <w:p>
+      <w:pPr>
+        <w:pStyle w:val="Ttulo3"/>
+        <w:numPr>
+          <w:ilvl w:val="2"/>
+          <w:numId w:val="1"/>
+        </w:numPr>
+      </w:pPr>
+      <w:bookmarkStart w:id="14" w:name="_Toc276043625"/>
+      <w:r>
+        <w:t xml:space="preserve">Sistema de Estação Base </w:t>
+      </w:r>
+      <w:r>
+        <w:t>(BSS)</w:t>
+      </w:r>
+      <w:bookmarkEnd w:id="14"/>
+    </w:p>
+    <w:p/>
+    <w:p>
+      <w:pPr>
+        <w:spacing w:before="240"/>
+      </w:pPr>
+      <w:r>
+        <w:lastRenderedPageBreak/>
+        <w:tab/>
+        <w:t xml:space="preserve">O BSS </w:t>
+      </w:r>
+      <w:r>
+        <w:t xml:space="preserve">é responsável pela comunicação entre o MS e o sistema de comutação da rede </w:t>
+      </w:r>
+      <w:r>
+        <w:rPr>
+          <w:i/>
+        </w:rPr>
+        <w:t>(</w:t>
+      </w:r>
+      <w:proofErr w:type="spellStart"/>
+      <w:r>
+        <w:rPr>
+          <w:i/>
+        </w:rPr>
+        <w:t>Mobile</w:t>
+      </w:r>
+      <w:proofErr w:type="spellEnd"/>
+      <w:r>
+        <w:rPr>
+          <w:i/>
+        </w:rPr>
+        <w:t xml:space="preserve"> </w:t>
+      </w:r>
+      <w:proofErr w:type="spellStart"/>
+      <w:r>
+        <w:rPr>
+          <w:i/>
+        </w:rPr>
+        <w:t>Switching</w:t>
+      </w:r>
+      <w:proofErr w:type="spellEnd"/>
+      <w:r>
+        <w:rPr>
+          <w:i/>
+        </w:rPr>
+        <w:t xml:space="preserve"> </w:t>
+      </w:r>
+      <w:r>
+        <w:rPr>
+          <w:i/>
+        </w:rPr>
+        <w:t>Center</w:t>
+      </w:r>
+      <w:r>
+        <w:rPr>
+          <w:i/>
+        </w:rPr>
+        <w:t xml:space="preserve"> – MSC)</w:t>
+      </w:r>
+      <w:r>
+        <w:t xml:space="preserve"> e</w:t>
+      </w:r>
+      <w:r>
+        <w:t xml:space="preserve"> </w:t>
+      </w:r>
+      <w:r>
+        <w:t>é</w:t>
+      </w:r>
+      <w:r>
+        <w:t xml:space="preserve"> subdividido em:</w:t>
+      </w:r>
+    </w:p>
+    <w:p>
+      <w:pPr>
+        <w:pStyle w:val="PargrafodaLista"/>
+        <w:numPr>
+          <w:ilvl w:val="0"/>
+          <w:numId w:val="3"/>
+        </w:numPr>
+      </w:pPr>
+      <w:r>
+        <w:t xml:space="preserve">Estação Base </w:t>
+      </w:r>
+      <w:proofErr w:type="spellStart"/>
+      <w:r>
+        <w:t>Transceptora</w:t>
+      </w:r>
+      <w:proofErr w:type="spellEnd"/>
+      <w:r>
+        <w:t xml:space="preserve"> </w:t>
+      </w:r>
+      <w:r>
+        <w:rPr>
+          <w:i/>
+        </w:rPr>
+        <w:t xml:space="preserve">(Base </w:t>
+      </w:r>
+      <w:proofErr w:type="spellStart"/>
+      <w:r>
+        <w:rPr>
+          <w:i/>
+        </w:rPr>
+        <w:t>Transceiver</w:t>
+      </w:r>
+      <w:proofErr w:type="spellEnd"/>
+      <w:r>
+        <w:rPr>
+          <w:i/>
+        </w:rPr>
+        <w:t xml:space="preserve"> </w:t>
+      </w:r>
+      <w:proofErr w:type="spellStart"/>
+      <w:r>
+        <w:rPr>
+          <w:i/>
+        </w:rPr>
+        <w:t>Station</w:t>
+      </w:r>
+      <w:proofErr w:type="spellEnd"/>
+      <w:r>
+        <w:rPr>
+          <w:i/>
+        </w:rPr>
+        <w:t xml:space="preserve"> – BTS)</w:t>
+      </w:r>
+      <w:r>
+        <w:t>.</w:t>
+      </w:r>
+    </w:p>
+    <w:p>
+      <w:pPr>
+        <w:pStyle w:val="PargrafodaLista"/>
+        <w:numPr>
+          <w:ilvl w:val="0"/>
+          <w:numId w:val="3"/>
+        </w:numPr>
+      </w:pPr>
+      <w:r>
+        <w:t xml:space="preserve">Estação Base Controladora </w:t>
+      </w:r>
+      <w:r>
+        <w:rPr>
+          <w:i/>
+        </w:rPr>
+        <w:t xml:space="preserve">(Base </w:t>
+      </w:r>
+      <w:proofErr w:type="spellStart"/>
+      <w:r>
+        <w:rPr>
+          <w:i/>
+        </w:rPr>
+        <w:t>Station</w:t>
+      </w:r>
+      <w:proofErr w:type="spellEnd"/>
+      <w:r>
+        <w:rPr>
+          <w:i/>
+        </w:rPr>
+        <w:t xml:space="preserve"> </w:t>
+      </w:r>
+      <w:proofErr w:type="spellStart"/>
+      <w:r>
+        <w:rPr>
+          <w:i/>
+        </w:rPr>
+        <w:t>Controller</w:t>
+      </w:r>
+      <w:proofErr w:type="spellEnd"/>
+      <w:r>
+        <w:rPr>
+          <w:i/>
+        </w:rPr>
+        <w:t xml:space="preserve"> – BSC)</w:t>
+      </w:r>
+      <w:r>
+        <w:t>.</w:t>
+      </w:r>
+    </w:p>
+    <w:p/>
+    <w:p>
+      <w:pPr>
+        <w:pStyle w:val="Ttulo4"/>
+        <w:numPr>
+          <w:ilvl w:val="3"/>
+          <w:numId w:val="1"/>
+        </w:numPr>
+      </w:pPr>
+      <w:r>
+        <w:t xml:space="preserve">Estação Base </w:t>
+      </w:r>
+      <w:proofErr w:type="spellStart"/>
+      <w:r>
+        <w:t>Transceptora</w:t>
+      </w:r>
+      <w:proofErr w:type="spellEnd"/>
+      <w:r>
+        <w:t xml:space="preserve"> (BTS)</w:t>
+      </w:r>
+    </w:p>
+    <w:p/>
+    <w:p>
+      <w:r>
+        <w:tab/>
+        <w:t>A BTS é responsável pela transmissão e recepção relacionada à interface de rádio GSM</w:t>
+      </w:r>
+      <w:r>
+        <w:t xml:space="preserve"> e seus elementos básicos são:</w:t>
+      </w:r>
+    </w:p>
+    <w:p>
+      <w:pPr>
+        <w:pStyle w:val="PargrafodaLista"/>
+        <w:numPr>
+          <w:ilvl w:val="0"/>
+          <w:numId w:val="3"/>
+        </w:numPr>
+      </w:pPr>
+      <w:r>
+        <w:rPr>
+          <w:i/>
+        </w:rPr>
+        <w:t xml:space="preserve">Hardware </w:t>
+      </w:r>
+      <w:r>
+        <w:t>de rádio freqüência.</w:t>
+      </w:r>
+    </w:p>
+    <w:p>
+      <w:pPr>
+        <w:pStyle w:val="PargrafodaLista"/>
+        <w:numPr>
+          <w:ilvl w:val="0"/>
+          <w:numId w:val="3"/>
+        </w:numPr>
+      </w:pPr>
+      <w:r>
+        <w:t>Antenas.</w:t>
+      </w:r>
+    </w:p>
+    <w:p/>
+    <w:p>
+      <w:pPr>
+        <w:pStyle w:val="Ttulo4"/>
+        <w:numPr>
+          <w:ilvl w:val="3"/>
+          <w:numId w:val="1"/>
+        </w:numPr>
+      </w:pPr>
+      <w:r>
+        <w:t>Estação Base Controladora (BSC)</w:t>
+      </w:r>
+    </w:p>
+    <w:p/>
+    <w:p>
+      <w:r>
+        <w:tab/>
+        <w:t>A BSC é o componente da rede GSM responsável pela gerência da interface de rádio, como a aloca</w:t>
+      </w:r>
+      <w:r>
+        <w:t>r</w:t>
+      </w:r>
+      <w:r>
+        <w:t xml:space="preserve"> canais de rádio para o MS, determinar quando um </w:t>
+      </w:r>
+      <w:proofErr w:type="spellStart"/>
+      <w:r>
+        <w:rPr>
+          <w:i/>
+        </w:rPr>
+        <w:t>handover</w:t>
+      </w:r>
+      <w:proofErr w:type="spellEnd"/>
+      <w:r>
+        <w:rPr>
+          <w:i/>
+        </w:rPr>
+        <w:t xml:space="preserve"> é </w:t>
+      </w:r>
+      <w:r>
+        <w:t>necessário</w:t>
+      </w:r>
+      <w:r>
+        <w:rPr>
+          <w:i/>
+        </w:rPr>
+        <w:t xml:space="preserve">, </w:t>
+      </w:r>
+      <w:r>
+        <w:t>entre</w:t>
+      </w:r>
+      <w:r>
+        <w:t xml:space="preserve"> outros.</w:t>
+      </w:r>
+    </w:p>
+    <w:p/>
     <w:p>
       <w:pPr>
         <w:pStyle w:val="Ttulo2"/>
@@ -2740,11 +4430,11 @@
           <w:numId w:val="1"/>
         </w:numPr>
       </w:pPr>
-      <w:bookmarkStart w:id="7" w:name="_Toc275724688"/>
+      <w:bookmarkStart w:id="15" w:name="_Toc276043626"/>
       <w:r>
         <w:t>Interfaces da rede GSM</w:t>
       </w:r>
-      <w:bookmarkEnd w:id="7"/>
+      <w:bookmarkEnd w:id="15"/>
     </w:p>
     <w:p>
       <w:pPr>
@@ -2759,11 +4449,11 @@
           <w:numId w:val="1"/>
         </w:numPr>
       </w:pPr>
-      <w:bookmarkStart w:id="8" w:name="_Toc275724689"/>
+      <w:bookmarkStart w:id="16" w:name="_Toc276043627"/>
       <w:r>
         <w:t>Canais lógicos</w:t>
       </w:r>
-      <w:bookmarkEnd w:id="8"/>
+      <w:bookmarkEnd w:id="16"/>
     </w:p>
     <w:p>
       <w:pPr>
@@ -2804,12 +4494,12 @@
           <w:numId w:val="1"/>
         </w:numPr>
       </w:pPr>
-      <w:bookmarkStart w:id="9" w:name="_Toc275724690"/>
+      <w:bookmarkStart w:id="17" w:name="_Toc276043628"/>
       <w:r>
         <w:lastRenderedPageBreak/>
         <w:t>ASTERISK</w:t>
       </w:r>
-      <w:bookmarkEnd w:id="9"/>
+      <w:bookmarkEnd w:id="17"/>
     </w:p>
     <w:p/>
     <w:p>
@@ -2840,12 +4530,12 @@
           <w:numId w:val="1"/>
         </w:numPr>
       </w:pPr>
-      <w:bookmarkStart w:id="10" w:name="_Toc275724691"/>
+      <w:bookmarkStart w:id="18" w:name="_Toc276043629"/>
       <w:r>
         <w:lastRenderedPageBreak/>
         <w:t>NGCELL</w:t>
       </w:r>
-      <w:bookmarkEnd w:id="10"/>
+      <w:bookmarkEnd w:id="18"/>
     </w:p>
     <w:p/>
     <w:p>
@@ -2856,11 +4546,11 @@
           <w:numId w:val="1"/>
         </w:numPr>
       </w:pPr>
-      <w:bookmarkStart w:id="11" w:name="_Toc275724692"/>
+      <w:bookmarkStart w:id="19" w:name="_Toc276043630"/>
       <w:r>
         <w:t>Funcionamento do sistema</w:t>
       </w:r>
-      <w:bookmarkEnd w:id="11"/>
+      <w:bookmarkEnd w:id="19"/>
     </w:p>
     <w:p>
       <w:pPr>
@@ -2895,12 +4585,12 @@
           <w:numId w:val="1"/>
         </w:numPr>
       </w:pPr>
-      <w:bookmarkStart w:id="12" w:name="_Toc275724693"/>
+      <w:bookmarkStart w:id="20" w:name="_Toc276043631"/>
       <w:r>
         <w:lastRenderedPageBreak/>
         <w:t>PROJETO</w:t>
       </w:r>
-      <w:bookmarkEnd w:id="12"/>
+      <w:bookmarkEnd w:id="20"/>
     </w:p>
     <w:p/>
     <w:p>
@@ -2911,11 +4601,11 @@
           <w:numId w:val="1"/>
         </w:numPr>
       </w:pPr>
-      <w:bookmarkStart w:id="13" w:name="_Toc275724694"/>
+      <w:bookmarkStart w:id="21" w:name="_Toc276043632"/>
       <w:r>
         <w:t>Descrição geral</w:t>
       </w:r>
-      <w:bookmarkEnd w:id="13"/>
+      <w:bookmarkEnd w:id="21"/>
     </w:p>
     <w:p>
       <w:pPr>
@@ -2930,11 +4620,11 @@
           <w:numId w:val="1"/>
         </w:numPr>
       </w:pPr>
-      <w:bookmarkStart w:id="14" w:name="_Toc275724695"/>
+      <w:bookmarkStart w:id="22" w:name="_Toc276043633"/>
       <w:r>
         <w:t>Funcionamento do sistema</w:t>
       </w:r>
-      <w:bookmarkEnd w:id="14"/>
+      <w:bookmarkEnd w:id="22"/>
     </w:p>
     <w:p>
       <w:pPr>
@@ -2965,12 +4655,12 @@
           <w:numId w:val="1"/>
         </w:numPr>
       </w:pPr>
-      <w:bookmarkStart w:id="15" w:name="_Toc275724696"/>
+      <w:bookmarkStart w:id="23" w:name="_Toc276043634"/>
       <w:r>
         <w:lastRenderedPageBreak/>
         <w:t>CONSIDERAÇÕES FINAIS</w:t>
       </w:r>
-      <w:bookmarkEnd w:id="15"/>
+      <w:bookmarkEnd w:id="23"/>
     </w:p>
     <w:p>
       <w:pPr>
@@ -3000,12 +4690,12 @@
           <w:numId w:val="1"/>
         </w:numPr>
       </w:pPr>
-      <w:bookmarkStart w:id="16" w:name="_Toc275724697"/>
+      <w:bookmarkStart w:id="24" w:name="_Toc276043635"/>
       <w:r>
         <w:lastRenderedPageBreak/>
         <w:t>REFERÊNCIAS</w:t>
       </w:r>
-      <w:bookmarkEnd w:id="16"/>
+      <w:bookmarkEnd w:id="24"/>
     </w:p>
     <w:p/>
     <w:p>
@@ -3013,20 +4703,54 @@
         <w:pStyle w:val="Bibliografia"/>
         <w:rPr>
           <w:noProof/>
+          <w:lang w:val="en-US"/>
         </w:rPr>
       </w:pPr>
       <w:r>
         <w:fldChar w:fldCharType="begin"/>
       </w:r>
       <w:r>
-        <w:rPr>
+        <w:instrText xml:space="preserve"> BIBLIOGRAPHY  \l 1046 </w:instrText>
+      </w:r>
+      <w:r>
+        <w:fldChar w:fldCharType="separate"/>
+      </w:r>
+      <w:r>
+        <w:rPr>
+          <w:noProof/>
+        </w:rPr>
+        <w:t xml:space="preserve">4G AMERICAS. </w:t>
+      </w:r>
+      <w:r>
+        <w:rPr>
+          <w:b/>
+          <w:bCs/>
+          <w:noProof/>
+        </w:rPr>
+        <w:t>Site da 4G Americas</w:t>
+      </w:r>
+      <w:r>
+        <w:rPr>
+          <w:noProof/>
+        </w:rPr>
+        <w:t xml:space="preserve">, 2010. Disponivel em: &lt;http://www.4gamericas.org/index.cfm?fuseaction=page&amp;sectionid=326&gt;. </w:t>
+      </w:r>
+      <w:r>
+        <w:rPr>
+          <w:noProof/>
           <w:lang w:val="en-US"/>
         </w:rPr>
-        <w:instrText xml:space="preserve"> BIBLIOGRAPHY  \l 1046 </w:instrText>
-      </w:r>
-      <w:r>
-        <w:fldChar w:fldCharType="separate"/>
-      </w:r>
+        <w:t>Acesso em: 28 out. 2010.</w:t>
+      </w:r>
+    </w:p>
+    <w:p>
+      <w:pPr>
+        <w:pStyle w:val="Bibliografia"/>
+        <w:rPr>
+          <w:noProof/>
+          <w:lang w:val="en-US"/>
+        </w:rPr>
+      </w:pPr>
       <w:r>
         <w:rPr>
           <w:noProof/>
@@ -3048,13 +4772,36 @@
           <w:noProof/>
           <w:lang w:val="en-US"/>
         </w:rPr>
-        <w:t xml:space="preserve">. </w:t>
-      </w:r>
-      <w:r>
+        <w:t>. 3ª Edição. ed. United Kingdom: John Wiley &amp; Sons Ltd, 2009.</w:t>
+      </w:r>
+    </w:p>
+    <w:p>
+      <w:pPr>
+        <w:pStyle w:val="Bibliografia"/>
         <w:rPr>
           <w:noProof/>
         </w:rPr>
-        <w:t>3ª Edição. ed. United Kingdom: John Wiley &amp; Sons Ltd, 2009.</w:t>
+      </w:pPr>
+      <w:r>
+        <w:rPr>
+          <w:noProof/>
+          <w:lang w:val="en-US"/>
+        </w:rPr>
+        <w:t xml:space="preserve">KIOSKEA. </w:t>
+      </w:r>
+      <w:r>
+        <w:rPr>
+          <w:b/>
+          <w:bCs/>
+          <w:noProof/>
+        </w:rPr>
+        <w:t>Site da Kioskea.net</w:t>
+      </w:r>
+      <w:r>
+        <w:rPr>
+          <w:noProof/>
+        </w:rPr>
+        <w:t>, 2010. Disponivel em: &lt;http://pt.kioskea.net/contents/telephonie-mobile/gsm.php3&gt;. Acesso em: 28 out. 2010.</w:t>
       </w:r>
     </w:p>
     <w:p>
@@ -3260,7 +5007,7 @@
 <w:hdr xmlns:ve="http://schemas.openxmlformats.org/markup-compatibility/2006" xmlns:o="urn:schemas-microsoft-com:office:office" xmlns:r="http://schemas.openxmlformats.org/officeDocument/2006/relationships" xmlns:m="http://schemas.openxmlformats.org/officeDocument/2006/math" xmlns:v="urn:schemas-microsoft-com:vml" xmlns:wp="http://schemas.openxmlformats.org/drawingml/2006/wordprocessingDrawing" xmlns:w10="urn:schemas-microsoft-com:office:word" xmlns:w="http://schemas.openxmlformats.org/wordprocessingml/2006/main" xmlns:wne="http://schemas.microsoft.com/office/word/2006/wordml">
   <w:sdt>
     <w:sdtPr>
-      <w:id w:val="7738210"/>
+      <w:id w:val="13834101"/>
       <w:docPartObj>
         <w:docPartGallery w:val="Page Numbers (Top of Page)"/>
         <w:docPartUnique/>
@@ -3294,9 +5041,210 @@
 <file path=word/numbering.xml><?xml version="1.0" encoding="utf-8"?>
 <w:numbering xmlns:ve="http://schemas.openxmlformats.org/markup-compatibility/2006" xmlns:o="urn:schemas-microsoft-com:office:office" xmlns:r="http://schemas.openxmlformats.org/officeDocument/2006/relationships" xmlns:m="http://schemas.openxmlformats.org/officeDocument/2006/math" xmlns:v="urn:schemas-microsoft-com:vml" xmlns:wp="http://schemas.openxmlformats.org/drawingml/2006/wordprocessingDrawing" xmlns:w10="urn:schemas-microsoft-com:office:word" xmlns:w="http://schemas.openxmlformats.org/wordprocessingml/2006/main" xmlns:wne="http://schemas.microsoft.com/office/word/2006/wordml">
   <w:abstractNum w:abstractNumId="0">
+    <w:nsid w:val="04B95615"/>
+    <w:multiLevelType w:val="hybridMultilevel"/>
+    <w:tmpl w:val="49BE6E14"/>
+    <w:lvl w:ilvl="0" w:tplc="3C1C5C74">
+      <w:numFmt w:val="bullet"/>
+      <w:lvlText w:val=""/>
+      <w:lvlJc w:val="left"/>
+      <w:pPr>
+        <w:ind w:left="1428" w:hanging="360"/>
+      </w:pPr>
+      <w:rPr>
+        <w:rFonts w:ascii="Symbol" w:eastAsiaTheme="minorHAnsi" w:hAnsi="Symbol" w:cstheme="minorBidi" w:hint="default"/>
+      </w:rPr>
+    </w:lvl>
+    <w:lvl w:ilvl="1" w:tplc="04160003" w:tentative="1">
+      <w:start w:val="1"/>
+      <w:numFmt w:val="bullet"/>
+      <w:lvlText w:val="o"/>
+      <w:lvlJc w:val="left"/>
+      <w:pPr>
+        <w:ind w:left="2148" w:hanging="360"/>
+      </w:pPr>
+      <w:rPr>
+        <w:rFonts w:ascii="Courier New" w:hAnsi="Courier New" w:cs="Courier New" w:hint="default"/>
+      </w:rPr>
+    </w:lvl>
+    <w:lvl w:ilvl="2" w:tplc="04160005" w:tentative="1">
+      <w:start w:val="1"/>
+      <w:numFmt w:val="bullet"/>
+      <w:lvlText w:val=""/>
+      <w:lvlJc w:val="left"/>
+      <w:pPr>
+        <w:ind w:left="2868" w:hanging="360"/>
+      </w:pPr>
+      <w:rPr>
+        <w:rFonts w:ascii="Wingdings" w:hAnsi="Wingdings" w:hint="default"/>
+      </w:rPr>
+    </w:lvl>
+    <w:lvl w:ilvl="3" w:tplc="04160001" w:tentative="1">
+      <w:start w:val="1"/>
+      <w:numFmt w:val="bullet"/>
+      <w:lvlText w:val=""/>
+      <w:lvlJc w:val="left"/>
+      <w:pPr>
+        <w:ind w:left="3588" w:hanging="360"/>
+      </w:pPr>
+      <w:rPr>
+        <w:rFonts w:ascii="Symbol" w:hAnsi="Symbol" w:hint="default"/>
+      </w:rPr>
+    </w:lvl>
+    <w:lvl w:ilvl="4" w:tplc="04160003" w:tentative="1">
+      <w:start w:val="1"/>
+      <w:numFmt w:val="bullet"/>
+      <w:lvlText w:val="o"/>
+      <w:lvlJc w:val="left"/>
+      <w:pPr>
+        <w:ind w:left="4308" w:hanging="360"/>
+      </w:pPr>
+      <w:rPr>
+        <w:rFonts w:ascii="Courier New" w:hAnsi="Courier New" w:cs="Courier New" w:hint="default"/>
+      </w:rPr>
+    </w:lvl>
+    <w:lvl w:ilvl="5" w:tplc="04160005" w:tentative="1">
+      <w:start w:val="1"/>
+      <w:numFmt w:val="bullet"/>
+      <w:lvlText w:val=""/>
+      <w:lvlJc w:val="left"/>
+      <w:pPr>
+        <w:ind w:left="5028" w:hanging="360"/>
+      </w:pPr>
+      <w:rPr>
+        <w:rFonts w:ascii="Wingdings" w:hAnsi="Wingdings" w:hint="default"/>
+      </w:rPr>
+    </w:lvl>
+    <w:lvl w:ilvl="6" w:tplc="04160001" w:tentative="1">
+      <w:start w:val="1"/>
+      <w:numFmt w:val="bullet"/>
+      <w:lvlText w:val=""/>
+      <w:lvlJc w:val="left"/>
+      <w:pPr>
+        <w:ind w:left="5748" w:hanging="360"/>
+      </w:pPr>
+      <w:rPr>
+        <w:rFonts w:ascii="Symbol" w:hAnsi="Symbol" w:hint="default"/>
+      </w:rPr>
+    </w:lvl>
+    <w:lvl w:ilvl="7" w:tplc="04160003" w:tentative="1">
+      <w:start w:val="1"/>
+      <w:numFmt w:val="bullet"/>
+      <w:lvlText w:val="o"/>
+      <w:lvlJc w:val="left"/>
+      <w:pPr>
+        <w:ind w:left="6468" w:hanging="360"/>
+      </w:pPr>
+      <w:rPr>
+        <w:rFonts w:ascii="Courier New" w:hAnsi="Courier New" w:cs="Courier New" w:hint="default"/>
+      </w:rPr>
+    </w:lvl>
+    <w:lvl w:ilvl="8" w:tplc="04160005" w:tentative="1">
+      <w:start w:val="1"/>
+      <w:numFmt w:val="bullet"/>
+      <w:lvlText w:val=""/>
+      <w:lvlJc w:val="left"/>
+      <w:pPr>
+        <w:ind w:left="7188" w:hanging="360"/>
+      </w:pPr>
+      <w:rPr>
+        <w:rFonts w:ascii="Wingdings" w:hAnsi="Wingdings" w:hint="default"/>
+      </w:rPr>
+    </w:lvl>
+  </w:abstractNum>
+  <w:abstractNum w:abstractNumId="1">
+    <w:nsid w:val="0D9779CF"/>
+    <w:multiLevelType w:val="hybridMultilevel"/>
+    <w:tmpl w:val="6D04C370"/>
+    <w:lvl w:ilvl="0" w:tplc="1DEAEBDC">
+      <w:start w:val="1"/>
+      <w:numFmt w:val="decimal"/>
+      <w:lvlText w:val="%1."/>
+      <w:lvlJc w:val="left"/>
+      <w:pPr>
+        <w:ind w:left="720" w:hanging="360"/>
+      </w:pPr>
+      <w:rPr>
+        <w:i w:val="0"/>
+      </w:rPr>
+    </w:lvl>
+    <w:lvl w:ilvl="1" w:tplc="04160019" w:tentative="1">
+      <w:start w:val="1"/>
+      <w:numFmt w:val="lowerLetter"/>
+      <w:lvlText w:val="%2."/>
+      <w:lvlJc w:val="left"/>
+      <w:pPr>
+        <w:ind w:left="1440" w:hanging="360"/>
+      </w:pPr>
+    </w:lvl>
+    <w:lvl w:ilvl="2" w:tplc="0416001B" w:tentative="1">
+      <w:start w:val="1"/>
+      <w:numFmt w:val="lowerRoman"/>
+      <w:lvlText w:val="%3."/>
+      <w:lvlJc w:val="right"/>
+      <w:pPr>
+        <w:ind w:left="2160" w:hanging="180"/>
+      </w:pPr>
+    </w:lvl>
+    <w:lvl w:ilvl="3" w:tplc="0416000F" w:tentative="1">
+      <w:start w:val="1"/>
+      <w:numFmt w:val="decimal"/>
+      <w:lvlText w:val="%4."/>
+      <w:lvlJc w:val="left"/>
+      <w:pPr>
+        <w:ind w:left="2880" w:hanging="360"/>
+      </w:pPr>
+    </w:lvl>
+    <w:lvl w:ilvl="4" w:tplc="04160019" w:tentative="1">
+      <w:start w:val="1"/>
+      <w:numFmt w:val="lowerLetter"/>
+      <w:lvlText w:val="%5."/>
+      <w:lvlJc w:val="left"/>
+      <w:pPr>
+        <w:ind w:left="3600" w:hanging="360"/>
+      </w:pPr>
+    </w:lvl>
+    <w:lvl w:ilvl="5" w:tplc="0416001B" w:tentative="1">
+      <w:start w:val="1"/>
+      <w:numFmt w:val="lowerRoman"/>
+      <w:lvlText w:val="%6."/>
+      <w:lvlJc w:val="right"/>
+      <w:pPr>
+        <w:ind w:left="4320" w:hanging="180"/>
+      </w:pPr>
+    </w:lvl>
+    <w:lvl w:ilvl="6" w:tplc="0416000F" w:tentative="1">
+      <w:start w:val="1"/>
+      <w:numFmt w:val="decimal"/>
+      <w:lvlText w:val="%7."/>
+      <w:lvlJc w:val="left"/>
+      <w:pPr>
+        <w:ind w:left="5040" w:hanging="360"/>
+      </w:pPr>
+    </w:lvl>
+    <w:lvl w:ilvl="7" w:tplc="04160019" w:tentative="1">
+      <w:start w:val="1"/>
+      <w:numFmt w:val="lowerLetter"/>
+      <w:lvlText w:val="%8."/>
+      <w:lvlJc w:val="left"/>
+      <w:pPr>
+        <w:ind w:left="5760" w:hanging="360"/>
+      </w:pPr>
+    </w:lvl>
+    <w:lvl w:ilvl="8" w:tplc="0416001B" w:tentative="1">
+      <w:start w:val="1"/>
+      <w:numFmt w:val="lowerRoman"/>
+      <w:lvlText w:val="%9."/>
+      <w:lvlJc w:val="right"/>
+      <w:pPr>
+        <w:ind w:left="6480" w:hanging="180"/>
+      </w:pPr>
+    </w:lvl>
+  </w:abstractNum>
+  <w:abstractNum w:abstractNumId="2">
     <w:nsid w:val="1F843D63"/>
     <w:multiLevelType w:val="multilevel"/>
-    <w:tmpl w:val="0416001F"/>
+    <w:tmpl w:val="86866780"/>
     <w:lvl w:ilvl="0">
       <w:start w:val="1"/>
       <w:numFmt w:val="decimal"/>
@@ -3323,6 +5271,9 @@
       <w:pPr>
         <w:ind w:left="1224" w:hanging="504"/>
       </w:pPr>
+      <w:rPr>
+        <w:i w:val="0"/>
+      </w:rPr>
     </w:lvl>
     <w:lvl w:ilvl="3">
       <w:start w:val="1"/>
@@ -3379,8 +5330,359 @@
       </w:pPr>
     </w:lvl>
   </w:abstractNum>
+  <w:abstractNum w:abstractNumId="3">
+    <w:nsid w:val="28D53153"/>
+    <w:multiLevelType w:val="hybridMultilevel"/>
+    <w:tmpl w:val="457E6D12"/>
+    <w:lvl w:ilvl="0" w:tplc="E1A4D246">
+      <w:numFmt w:val="bullet"/>
+      <w:lvlText w:val=""/>
+      <w:lvlJc w:val="left"/>
+      <w:pPr>
+        <w:ind w:left="720" w:hanging="360"/>
+      </w:pPr>
+      <w:rPr>
+        <w:rFonts w:ascii="Symbol" w:eastAsiaTheme="minorHAnsi" w:hAnsi="Symbol" w:cstheme="minorBidi" w:hint="default"/>
+      </w:rPr>
+    </w:lvl>
+    <w:lvl w:ilvl="1" w:tplc="04160003" w:tentative="1">
+      <w:start w:val="1"/>
+      <w:numFmt w:val="bullet"/>
+      <w:lvlText w:val="o"/>
+      <w:lvlJc w:val="left"/>
+      <w:pPr>
+        <w:ind w:left="1440" w:hanging="360"/>
+      </w:pPr>
+      <w:rPr>
+        <w:rFonts w:ascii="Courier New" w:hAnsi="Courier New" w:cs="Courier New" w:hint="default"/>
+      </w:rPr>
+    </w:lvl>
+    <w:lvl w:ilvl="2" w:tplc="04160005" w:tentative="1">
+      <w:start w:val="1"/>
+      <w:numFmt w:val="bullet"/>
+      <w:lvlText w:val=""/>
+      <w:lvlJc w:val="left"/>
+      <w:pPr>
+        <w:ind w:left="2160" w:hanging="360"/>
+      </w:pPr>
+      <w:rPr>
+        <w:rFonts w:ascii="Wingdings" w:hAnsi="Wingdings" w:hint="default"/>
+      </w:rPr>
+    </w:lvl>
+    <w:lvl w:ilvl="3" w:tplc="04160001" w:tentative="1">
+      <w:start w:val="1"/>
+      <w:numFmt w:val="bullet"/>
+      <w:lvlText w:val=""/>
+      <w:lvlJc w:val="left"/>
+      <w:pPr>
+        <w:ind w:left="2880" w:hanging="360"/>
+      </w:pPr>
+      <w:rPr>
+        <w:rFonts w:ascii="Symbol" w:hAnsi="Symbol" w:hint="default"/>
+      </w:rPr>
+    </w:lvl>
+    <w:lvl w:ilvl="4" w:tplc="04160003" w:tentative="1">
+      <w:start w:val="1"/>
+      <w:numFmt w:val="bullet"/>
+      <w:lvlText w:val="o"/>
+      <w:lvlJc w:val="left"/>
+      <w:pPr>
+        <w:ind w:left="3600" w:hanging="360"/>
+      </w:pPr>
+      <w:rPr>
+        <w:rFonts w:ascii="Courier New" w:hAnsi="Courier New" w:cs="Courier New" w:hint="default"/>
+      </w:rPr>
+    </w:lvl>
+    <w:lvl w:ilvl="5" w:tplc="04160005" w:tentative="1">
+      <w:start w:val="1"/>
+      <w:numFmt w:val="bullet"/>
+      <w:lvlText w:val=""/>
+      <w:lvlJc w:val="left"/>
+      <w:pPr>
+        <w:ind w:left="4320" w:hanging="360"/>
+      </w:pPr>
+      <w:rPr>
+        <w:rFonts w:ascii="Wingdings" w:hAnsi="Wingdings" w:hint="default"/>
+      </w:rPr>
+    </w:lvl>
+    <w:lvl w:ilvl="6" w:tplc="04160001" w:tentative="1">
+      <w:start w:val="1"/>
+      <w:numFmt w:val="bullet"/>
+      <w:lvlText w:val=""/>
+      <w:lvlJc w:val="left"/>
+      <w:pPr>
+        <w:ind w:left="5040" w:hanging="360"/>
+      </w:pPr>
+      <w:rPr>
+        <w:rFonts w:ascii="Symbol" w:hAnsi="Symbol" w:hint="default"/>
+      </w:rPr>
+    </w:lvl>
+    <w:lvl w:ilvl="7" w:tplc="04160003" w:tentative="1">
+      <w:start w:val="1"/>
+      <w:numFmt w:val="bullet"/>
+      <w:lvlText w:val="o"/>
+      <w:lvlJc w:val="left"/>
+      <w:pPr>
+        <w:ind w:left="5760" w:hanging="360"/>
+      </w:pPr>
+      <w:rPr>
+        <w:rFonts w:ascii="Courier New" w:hAnsi="Courier New" w:cs="Courier New" w:hint="default"/>
+      </w:rPr>
+    </w:lvl>
+    <w:lvl w:ilvl="8" w:tplc="04160005" w:tentative="1">
+      <w:start w:val="1"/>
+      <w:numFmt w:val="bullet"/>
+      <w:lvlText w:val=""/>
+      <w:lvlJc w:val="left"/>
+      <w:pPr>
+        <w:ind w:left="6480" w:hanging="360"/>
+      </w:pPr>
+      <w:rPr>
+        <w:rFonts w:ascii="Wingdings" w:hAnsi="Wingdings" w:hint="default"/>
+      </w:rPr>
+    </w:lvl>
+  </w:abstractNum>
+  <w:abstractNum w:abstractNumId="4">
+    <w:nsid w:val="529C000A"/>
+    <w:multiLevelType w:val="hybridMultilevel"/>
+    <w:tmpl w:val="03B21290"/>
+    <w:lvl w:ilvl="0" w:tplc="CE845406">
+      <w:numFmt w:val="bullet"/>
+      <w:lvlText w:val=""/>
+      <w:lvlJc w:val="left"/>
+      <w:pPr>
+        <w:ind w:left="720" w:hanging="360"/>
+      </w:pPr>
+      <w:rPr>
+        <w:rFonts w:ascii="Symbol" w:eastAsiaTheme="minorHAnsi" w:hAnsi="Symbol" w:cstheme="minorBidi" w:hint="default"/>
+      </w:rPr>
+    </w:lvl>
+    <w:lvl w:ilvl="1" w:tplc="04160003" w:tentative="1">
+      <w:start w:val="1"/>
+      <w:numFmt w:val="bullet"/>
+      <w:lvlText w:val="o"/>
+      <w:lvlJc w:val="left"/>
+      <w:pPr>
+        <w:ind w:left="1440" w:hanging="360"/>
+      </w:pPr>
+      <w:rPr>
+        <w:rFonts w:ascii="Courier New" w:hAnsi="Courier New" w:cs="Courier New" w:hint="default"/>
+      </w:rPr>
+    </w:lvl>
+    <w:lvl w:ilvl="2" w:tplc="04160005" w:tentative="1">
+      <w:start w:val="1"/>
+      <w:numFmt w:val="bullet"/>
+      <w:lvlText w:val=""/>
+      <w:lvlJc w:val="left"/>
+      <w:pPr>
+        <w:ind w:left="2160" w:hanging="360"/>
+      </w:pPr>
+      <w:rPr>
+        <w:rFonts w:ascii="Wingdings" w:hAnsi="Wingdings" w:hint="default"/>
+      </w:rPr>
+    </w:lvl>
+    <w:lvl w:ilvl="3" w:tplc="04160001" w:tentative="1">
+      <w:start w:val="1"/>
+      <w:numFmt w:val="bullet"/>
+      <w:lvlText w:val=""/>
+      <w:lvlJc w:val="left"/>
+      <w:pPr>
+        <w:ind w:left="2880" w:hanging="360"/>
+      </w:pPr>
+      <w:rPr>
+        <w:rFonts w:ascii="Symbol" w:hAnsi="Symbol" w:hint="default"/>
+      </w:rPr>
+    </w:lvl>
+    <w:lvl w:ilvl="4" w:tplc="04160003" w:tentative="1">
+      <w:start w:val="1"/>
+      <w:numFmt w:val="bullet"/>
+      <w:lvlText w:val="o"/>
+      <w:lvlJc w:val="left"/>
+      <w:pPr>
+        <w:ind w:left="3600" w:hanging="360"/>
+      </w:pPr>
+      <w:rPr>
+        <w:rFonts w:ascii="Courier New" w:hAnsi="Courier New" w:cs="Courier New" w:hint="default"/>
+      </w:rPr>
+    </w:lvl>
+    <w:lvl w:ilvl="5" w:tplc="04160005" w:tentative="1">
+      <w:start w:val="1"/>
+      <w:numFmt w:val="bullet"/>
+      <w:lvlText w:val=""/>
+      <w:lvlJc w:val="left"/>
+      <w:pPr>
+        <w:ind w:left="4320" w:hanging="360"/>
+      </w:pPr>
+      <w:rPr>
+        <w:rFonts w:ascii="Wingdings" w:hAnsi="Wingdings" w:hint="default"/>
+      </w:rPr>
+    </w:lvl>
+    <w:lvl w:ilvl="6" w:tplc="04160001" w:tentative="1">
+      <w:start w:val="1"/>
+      <w:numFmt w:val="bullet"/>
+      <w:lvlText w:val=""/>
+      <w:lvlJc w:val="left"/>
+      <w:pPr>
+        <w:ind w:left="5040" w:hanging="360"/>
+      </w:pPr>
+      <w:rPr>
+        <w:rFonts w:ascii="Symbol" w:hAnsi="Symbol" w:hint="default"/>
+      </w:rPr>
+    </w:lvl>
+    <w:lvl w:ilvl="7" w:tplc="04160003" w:tentative="1">
+      <w:start w:val="1"/>
+      <w:numFmt w:val="bullet"/>
+      <w:lvlText w:val="o"/>
+      <w:lvlJc w:val="left"/>
+      <w:pPr>
+        <w:ind w:left="5760" w:hanging="360"/>
+      </w:pPr>
+      <w:rPr>
+        <w:rFonts w:ascii="Courier New" w:hAnsi="Courier New" w:cs="Courier New" w:hint="default"/>
+      </w:rPr>
+    </w:lvl>
+    <w:lvl w:ilvl="8" w:tplc="04160005" w:tentative="1">
+      <w:start w:val="1"/>
+      <w:numFmt w:val="bullet"/>
+      <w:lvlText w:val=""/>
+      <w:lvlJc w:val="left"/>
+      <w:pPr>
+        <w:ind w:left="6480" w:hanging="360"/>
+      </w:pPr>
+      <w:rPr>
+        <w:rFonts w:ascii="Wingdings" w:hAnsi="Wingdings" w:hint="default"/>
+      </w:rPr>
+    </w:lvl>
+  </w:abstractNum>
+  <w:abstractNum w:abstractNumId="5">
+    <w:nsid w:val="5C282CEB"/>
+    <w:multiLevelType w:val="hybridMultilevel"/>
+    <w:tmpl w:val="F04AE250"/>
+    <w:lvl w:ilvl="0" w:tplc="709A46F8">
+      <w:numFmt w:val="bullet"/>
+      <w:lvlText w:val=""/>
+      <w:lvlJc w:val="left"/>
+      <w:pPr>
+        <w:ind w:left="1080" w:hanging="360"/>
+      </w:pPr>
+      <w:rPr>
+        <w:rFonts w:ascii="Symbol" w:eastAsiaTheme="minorHAnsi" w:hAnsi="Symbol" w:cstheme="minorBidi" w:hint="default"/>
+      </w:rPr>
+    </w:lvl>
+    <w:lvl w:ilvl="1" w:tplc="04160003" w:tentative="1">
+      <w:start w:val="1"/>
+      <w:numFmt w:val="bullet"/>
+      <w:lvlText w:val="o"/>
+      <w:lvlJc w:val="left"/>
+      <w:pPr>
+        <w:ind w:left="1800" w:hanging="360"/>
+      </w:pPr>
+      <w:rPr>
+        <w:rFonts w:ascii="Courier New" w:hAnsi="Courier New" w:cs="Courier New" w:hint="default"/>
+      </w:rPr>
+    </w:lvl>
+    <w:lvl w:ilvl="2" w:tplc="04160005" w:tentative="1">
+      <w:start w:val="1"/>
+      <w:numFmt w:val="bullet"/>
+      <w:lvlText w:val=""/>
+      <w:lvlJc w:val="left"/>
+      <w:pPr>
+        <w:ind w:left="2520" w:hanging="360"/>
+      </w:pPr>
+      <w:rPr>
+        <w:rFonts w:ascii="Wingdings" w:hAnsi="Wingdings" w:hint="default"/>
+      </w:rPr>
+    </w:lvl>
+    <w:lvl w:ilvl="3" w:tplc="04160001" w:tentative="1">
+      <w:start w:val="1"/>
+      <w:numFmt w:val="bullet"/>
+      <w:lvlText w:val=""/>
+      <w:lvlJc w:val="left"/>
+      <w:pPr>
+        <w:ind w:left="3240" w:hanging="360"/>
+      </w:pPr>
+      <w:rPr>
+        <w:rFonts w:ascii="Symbol" w:hAnsi="Symbol" w:hint="default"/>
+      </w:rPr>
+    </w:lvl>
+    <w:lvl w:ilvl="4" w:tplc="04160003" w:tentative="1">
+      <w:start w:val="1"/>
+      <w:numFmt w:val="bullet"/>
+      <w:lvlText w:val="o"/>
+      <w:lvlJc w:val="left"/>
+      <w:pPr>
+        <w:ind w:left="3960" w:hanging="360"/>
+      </w:pPr>
+      <w:rPr>
+        <w:rFonts w:ascii="Courier New" w:hAnsi="Courier New" w:cs="Courier New" w:hint="default"/>
+      </w:rPr>
+    </w:lvl>
+    <w:lvl w:ilvl="5" w:tplc="04160005" w:tentative="1">
+      <w:start w:val="1"/>
+      <w:numFmt w:val="bullet"/>
+      <w:lvlText w:val=""/>
+      <w:lvlJc w:val="left"/>
+      <w:pPr>
+        <w:ind w:left="4680" w:hanging="360"/>
+      </w:pPr>
+      <w:rPr>
+        <w:rFonts w:ascii="Wingdings" w:hAnsi="Wingdings" w:hint="default"/>
+      </w:rPr>
+    </w:lvl>
+    <w:lvl w:ilvl="6" w:tplc="04160001" w:tentative="1">
+      <w:start w:val="1"/>
+      <w:numFmt w:val="bullet"/>
+      <w:lvlText w:val=""/>
+      <w:lvlJc w:val="left"/>
+      <w:pPr>
+        <w:ind w:left="5400" w:hanging="360"/>
+      </w:pPr>
+      <w:rPr>
+        <w:rFonts w:ascii="Symbol" w:hAnsi="Symbol" w:hint="default"/>
+      </w:rPr>
+    </w:lvl>
+    <w:lvl w:ilvl="7" w:tplc="04160003" w:tentative="1">
+      <w:start w:val="1"/>
+      <w:numFmt w:val="bullet"/>
+      <w:lvlText w:val="o"/>
+      <w:lvlJc w:val="left"/>
+      <w:pPr>
+        <w:ind w:left="6120" w:hanging="360"/>
+      </w:pPr>
+      <w:rPr>
+        <w:rFonts w:ascii="Courier New" w:hAnsi="Courier New" w:cs="Courier New" w:hint="default"/>
+      </w:rPr>
+    </w:lvl>
+    <w:lvl w:ilvl="8" w:tplc="04160005" w:tentative="1">
+      <w:start w:val="1"/>
+      <w:numFmt w:val="bullet"/>
+      <w:lvlText w:val=""/>
+      <w:lvlJc w:val="left"/>
+      <w:pPr>
+        <w:ind w:left="6840" w:hanging="360"/>
+      </w:pPr>
+      <w:rPr>
+        <w:rFonts w:ascii="Wingdings" w:hAnsi="Wingdings" w:hint="default"/>
+      </w:rPr>
+    </w:lvl>
+  </w:abstractNum>
   <w:num w:numId="1">
+    <w:abstractNumId w:val="2"/>
+  </w:num>
+  <w:num w:numId="2">
+    <w:abstractNumId w:val="1"/>
+  </w:num>
+  <w:num w:numId="3">
     <w:abstractNumId w:val="0"/>
+  </w:num>
+  <w:num w:numId="4">
+    <w:abstractNumId w:val="4"/>
+  </w:num>
+  <w:num w:numId="5">
+    <w:abstractNumId w:val="5"/>
+  </w:num>
+  <w:num w:numId="6">
+    <w:abstractNumId w:val="3"/>
   </w:num>
 </w:numbering>
 </file>
@@ -3544,7 +5846,7 @@
   <w:style w:type="paragraph" w:default="1" w:styleId="Normal">
     <w:name w:val="Normal"/>
     <w:qFormat/>
-    <w:rsid w:val="007822E2"/>
+    <w:rsid w:val="00F10C63"/>
     <w:pPr>
       <w:spacing w:line="360" w:lineRule="auto"/>
       <w:jc w:val="both"/>
@@ -3584,7 +5886,7 @@
     <w:uiPriority w:val="9"/>
     <w:unhideWhenUsed/>
     <w:qFormat/>
-    <w:rsid w:val="00CB67F0"/>
+    <w:rsid w:val="00C53A88"/>
     <w:pPr>
       <w:keepNext/>
       <w:keepLines/>
@@ -3595,6 +5897,47 @@
       <w:rFonts w:eastAsiaTheme="majorEastAsia" w:cstheme="majorBidi"/>
       <w:bCs/>
       <w:szCs w:val="26"/>
+    </w:rPr>
+  </w:style>
+  <w:style w:type="paragraph" w:styleId="Ttulo3">
+    <w:name w:val="heading 3"/>
+    <w:basedOn w:val="Normal"/>
+    <w:next w:val="Normal"/>
+    <w:link w:val="Ttulo3Char"/>
+    <w:uiPriority w:val="9"/>
+    <w:unhideWhenUsed/>
+    <w:qFormat/>
+    <w:rsid w:val="00A05E1B"/>
+    <w:pPr>
+      <w:keepNext/>
+      <w:keepLines/>
+      <w:spacing w:before="200" w:after="0"/>
+      <w:outlineLvl w:val="2"/>
+    </w:pPr>
+    <w:rPr>
+      <w:rFonts w:eastAsiaTheme="majorEastAsia" w:cstheme="majorBidi"/>
+      <w:bCs/>
+    </w:rPr>
+  </w:style>
+  <w:style w:type="paragraph" w:styleId="Ttulo4">
+    <w:name w:val="heading 4"/>
+    <w:basedOn w:val="Normal"/>
+    <w:next w:val="Normal"/>
+    <w:link w:val="Ttulo4Char"/>
+    <w:uiPriority w:val="9"/>
+    <w:unhideWhenUsed/>
+    <w:qFormat/>
+    <w:rsid w:val="005C5535"/>
+    <w:pPr>
+      <w:keepNext/>
+      <w:keepLines/>
+      <w:spacing w:before="200" w:after="0"/>
+      <w:outlineLvl w:val="3"/>
+    </w:pPr>
+    <w:rPr>
+      <w:rFonts w:eastAsiaTheme="majorEastAsia" w:cstheme="majorBidi"/>
+      <w:bCs/>
+      <w:iCs/>
     </w:rPr>
   </w:style>
   <w:style w:type="character" w:default="1" w:styleId="Fontepargpadro">
@@ -3646,7 +5989,7 @@
     <w:uiPriority w:val="35"/>
     <w:unhideWhenUsed/>
     <w:qFormat/>
-    <w:rsid w:val="008633AF"/>
+    <w:rsid w:val="00EB4960"/>
     <w:pPr>
       <w:spacing w:line="240" w:lineRule="auto"/>
       <w:jc w:val="center"/>
@@ -3654,7 +5997,7 @@
     <w:rPr>
       <w:b/>
       <w:bCs/>
-      <w:sz w:val="20"/>
+      <w:sz w:val="18"/>
       <w:szCs w:val="18"/>
     </w:rPr>
   </w:style>
@@ -3882,7 +6225,7 @@
     <w:basedOn w:val="Fontepargpadro"/>
     <w:link w:val="Ttulo2"/>
     <w:uiPriority w:val="9"/>
-    <w:rsid w:val="00CB67F0"/>
+    <w:rsid w:val="00C53A88"/>
     <w:rPr>
       <w:rFonts w:ascii="Arial" w:eastAsiaTheme="majorEastAsia" w:hAnsi="Arial" w:cstheme="majorBidi"/>
       <w:bCs/>
@@ -3928,6 +6271,55 @@
         <w:right w:w="108" w:type="dxa"/>
       </w:tblCellMar>
     </w:tblPr>
+  </w:style>
+  <w:style w:type="character" w:customStyle="1" w:styleId="Ttulo3Char">
+    <w:name w:val="Título 3 Char"/>
+    <w:basedOn w:val="Fontepargpadro"/>
+    <w:link w:val="Ttulo3"/>
+    <w:uiPriority w:val="9"/>
+    <w:rsid w:val="00A05E1B"/>
+    <w:rPr>
+      <w:rFonts w:ascii="Arial" w:eastAsiaTheme="majorEastAsia" w:hAnsi="Arial" w:cstheme="majorBidi"/>
+      <w:bCs/>
+      <w:sz w:val="24"/>
+    </w:rPr>
+  </w:style>
+  <w:style w:type="paragraph" w:styleId="ndicedeilustraes">
+    <w:name w:val="table of figures"/>
+    <w:basedOn w:val="Normal"/>
+    <w:next w:val="Normal"/>
+    <w:uiPriority w:val="99"/>
+    <w:unhideWhenUsed/>
+    <w:rsid w:val="008317C5"/>
+    <w:pPr>
+      <w:spacing w:after="0"/>
+    </w:pPr>
+  </w:style>
+  <w:style w:type="paragraph" w:styleId="Sumrio3">
+    <w:name w:val="toc 3"/>
+    <w:basedOn w:val="Normal"/>
+    <w:next w:val="Normal"/>
+    <w:autoRedefine/>
+    <w:uiPriority w:val="39"/>
+    <w:unhideWhenUsed/>
+    <w:rsid w:val="003550FA"/>
+    <w:pPr>
+      <w:spacing w:after="100"/>
+      <w:ind w:left="480"/>
+    </w:pPr>
+  </w:style>
+  <w:style w:type="character" w:customStyle="1" w:styleId="Ttulo4Char">
+    <w:name w:val="Título 4 Char"/>
+    <w:basedOn w:val="Fontepargpadro"/>
+    <w:link w:val="Ttulo4"/>
+    <w:uiPriority w:val="9"/>
+    <w:rsid w:val="005C5535"/>
+    <w:rPr>
+      <w:rFonts w:ascii="Arial" w:eastAsiaTheme="majorEastAsia" w:hAnsi="Arial" w:cstheme="majorBidi"/>
+      <w:bCs/>
+      <w:iCs/>
+      <w:sz w:val="24"/>
+    </w:rPr>
   </w:style>
 </w:styles>
 </file>
@@ -4242,7 +6634,7 @@
     <b:Year>2009</b:Year>
     <b:Pages>81-89</b:Pages>
     <b:JournalName>Revista Liberato</b:JournalName>
-    <b:RefOrder>2</b:RefOrder>
+    <b:RefOrder>3</b:RefOrder>
   </b:Source>
   <b:Source>
     <b:Tag>Wel10</b:Tag>
@@ -4262,7 +6654,7 @@
     </b:Author>
     <b:Title>Anatomy of contemporary GSM cellphone hardware</b:Title>
     <b:Year>2010</b:Year>
-    <b:RefOrder>3</b:RefOrder>
+    <b:RefOrder>4</b:RefOrder>
   </b:Source>
   <b:Source>
     <b:Tag>Ebe09</b:Tag>
@@ -4323,13 +6715,102 @@
     <b:YearAccessed>2010</b:YearAccessed>
     <b:MonthAccessed>Outubro</b:MonthAccessed>
     <b:URL>http://www.wirelessbrasil.org/wirelessbr/colaboradores/naiade/gsm.html</b:URL>
-    <b:RefOrder>4</b:RefOrder>
+    <b:RefOrder>5</b:RefOrder>
+  </b:Source>
+  <b:Source>
+    <b:Tag>Kio10</b:Tag>
+    <b:SourceType>InternetSite</b:SourceType>
+    <b:Guid>{802BFED8-ED58-4AC0-8D9B-1327BE950CD5}</b:Guid>
+    <b:LCID>0</b:LCID>
+    <b:Author>
+      <b:Author>
+        <b:Corporate>Kioskea</b:Corporate>
+      </b:Author>
+    </b:Author>
+    <b:Year>2010</b:Year>
+    <b:InternetSiteTitle>Site da Kioskea.net</b:InternetSiteTitle>
+    <b:YearAccessed>2010</b:YearAccessed>
+    <b:MonthAccessed>10</b:MonthAccessed>
+    <b:DayAccessed>28</b:DayAccessed>
+    <b:URL>http://pt.kioskea.net/contents/telephonie-mobile/gsm.php3</b:URL>
+    <b:RefOrder>6</b:RefOrder>
+  </b:Source>
+  <b:Source>
+    <b:Tag>4GA10</b:Tag>
+    <b:SourceType>InternetSite</b:SourceType>
+    <b:Guid>{56FA85A5-A3F3-41AA-AE51-F794F16773DE}</b:Guid>
+    <b:LCID>0</b:LCID>
+    <b:Author>
+      <b:Author>
+        <b:Corporate>4G Americas</b:Corporate>
+      </b:Author>
+    </b:Author>
+    <b:InternetSiteTitle>Site da 4G Americas</b:InternetSiteTitle>
+    <b:Year>2010</b:Year>
+    <b:YearAccessed>2010</b:YearAccessed>
+    <b:MonthAccessed>10</b:MonthAccessed>
+    <b:DayAccessed>28</b:DayAccessed>
+    <b:URL>http://www.4gamericas.org/index.cfm?fuseaction=page&amp;sectionid=326</b:URL>
+    <b:RefOrder>7</b:RefOrder>
+  </b:Source>
+  <b:Source>
+    <b:Tag>Ste01</b:Tag>
+    <b:SourceType>Book</b:SourceType>
+    <b:Guid>{9F8368D1-E92D-4C80-84AD-8EE60F84923C}</b:Guid>
+    <b:LCID>0</b:LCID>
+    <b:Author>
+      <b:Author>
+        <b:NameList>
+          <b:Person>
+            <b:Last>Steele</b:Last>
+            <b:First>Raymond</b:First>
+            <b:Middle>Steele</b:Middle>
+          </b:Person>
+          <b:Person>
+            <b:Last>Lee</b:Last>
+            <b:First>Chin-Chun</b:First>
+            <b:Middle>Lee</b:Middle>
+          </b:Person>
+          <b:Person>
+            <b:Last>Gould</b:Last>
+            <b:First>Peter</b:First>
+            <b:Middle>Gould</b:Middle>
+          </b:Person>
+        </b:NameList>
+      </b:Author>
+    </b:Author>
+    <b:Title>GSM, cdmaOne and 3G Systems</b:Title>
+    <b:Year>2001</b:Year>
+    <b:Publisher>John Wiley &amp; Sons Ltd</b:Publisher>
+    <b:RefOrder>8</b:RefOrder>
+  </b:Source>
+  <b:Source>
+    <b:Tag>Meh97</b:Tag>
+    <b:SourceType>Book</b:SourceType>
+    <b:Guid>{67A1A073-A21E-4960-86AC-5B8D72D63F68}</b:Guid>
+    <b:LCID>0</b:LCID>
+    <b:Author>
+      <b:Author>
+        <b:NameList>
+          <b:Person>
+            <b:Last>Mehrotra</b:Last>
+            <b:First>Asha</b:First>
+            <b:Middle>Mehrotra</b:Middle>
+          </b:Person>
+        </b:NameList>
+      </b:Author>
+    </b:Author>
+    <b:Title>GSM System Engineering</b:Title>
+    <b:Year>1997</b:Year>
+    <b:City>Boston, London</b:City>
+    <b:Publisher>Artech House, Inc.</b:Publisher>
+    <b:RefOrder>2</b:RefOrder>
   </b:Source>
 </b:Sources>
 </file>
 
 <file path=customXml/itemProps1.xml><?xml version="1.0" encoding="utf-8"?>
-<ds:datastoreItem xmlns:ds="http://schemas.openxmlformats.org/officeDocument/2006/customXml" ds:itemID="{212F0F67-5971-4BA0-AC52-2EEEBD1EEE05}">
+<ds:datastoreItem xmlns:ds="http://schemas.openxmlformats.org/officeDocument/2006/customXml" ds:itemID="{4EA5543A-2CFA-4D0E-B2BB-7A5C24109F6B}">
   <ds:schemaRefs>
     <ds:schemaRef ds:uri="http://schemas.openxmlformats.org/officeDocument/2006/bibliography"/>
   </ds:schemaRefs>

</xml_diff>

<commit_message>
tcc mais um pouco
</commit_message>
<xml_diff>
--- a/tcc/docs/monograph.docx
+++ b/tcc/docs/monograph.docx
@@ -1093,7 +1093,7 @@
         <w:pStyle w:val="Ttulo1"/>
         <w:jc w:val="center"/>
       </w:pPr>
-      <w:bookmarkStart w:id="0" w:name="_Toc289719235"/>
+      <w:bookmarkStart w:id="0" w:name="_Toc290836319"/>
       <w:r>
         <w:lastRenderedPageBreak/>
         <w:t>RESUMO</w:t>
@@ -1200,7 +1200,7 @@
           <w:lang w:val="en-US"/>
         </w:rPr>
       </w:pPr>
-      <w:bookmarkStart w:id="1" w:name="_Toc289719236"/>
+      <w:bookmarkStart w:id="1" w:name="_Toc290836320"/>
       <w:r>
         <w:rPr>
           <w:lang w:val="en-US"/>
@@ -1483,7 +1483,7 @@
         <w:pStyle w:val="Ttulo1"/>
         <w:jc w:val="center"/>
       </w:pPr>
-      <w:bookmarkStart w:id="2" w:name="_Toc289719237"/>
+      <w:bookmarkStart w:id="2" w:name="_Toc290836321"/>
       <w:r>
         <w:lastRenderedPageBreak/>
         <w:t xml:space="preserve">LISTA DE </w:t>
@@ -2543,7 +2543,7 @@
         <w:pStyle w:val="Ttulo1"/>
         <w:jc w:val="center"/>
       </w:pPr>
-      <w:bookmarkStart w:id="3" w:name="_Toc289719238"/>
+      <w:bookmarkStart w:id="3" w:name="_Toc290836322"/>
       <w:r>
         <w:lastRenderedPageBreak/>
         <w:t>LISTA DE TABELAS</w:t>
@@ -2936,7 +2936,7 @@
         <w:pStyle w:val="Ttulo1"/>
         <w:jc w:val="center"/>
       </w:pPr>
-      <w:bookmarkStart w:id="5" w:name="_Toc289719239"/>
+      <w:bookmarkStart w:id="5" w:name="_Toc290836323"/>
       <w:r>
         <w:lastRenderedPageBreak/>
         <w:t xml:space="preserve">LISTA DE </w:t>
@@ -4468,16 +4468,8 @@
         <w:rPr>
           <w:lang w:val="en-US"/>
         </w:rPr>
-        <w:t xml:space="preserve"> </w:t>
-      </w:r>
-      <w:proofErr w:type="spellStart"/>
-      <w:r>
-        <w:rPr>
-          <w:lang w:val="en-US"/>
-        </w:rPr>
-        <w:t>Frequência</w:t>
-      </w:r>
-      <w:proofErr w:type="spellEnd"/>
+        <w:t xml:space="preserve"> Frequência</w:t>
+      </w:r>
     </w:p>
     <w:p>
       <w:pPr>
@@ -5258,6 +5250,7 @@
             <w:pStyle w:val="Sumrio1"/>
             <w:rPr>
               <w:rFonts w:asciiTheme="minorHAnsi" w:eastAsiaTheme="minorEastAsia" w:hAnsiTheme="minorHAnsi"/>
+              <w:b w:val="0"/>
               <w:sz w:val="22"/>
               <w:lang w:eastAsia="pt-BR"/>
             </w:rPr>
@@ -5274,7 +5267,7 @@
           <w:r>
             <w:fldChar w:fldCharType="separate"/>
           </w:r>
-          <w:hyperlink w:anchor="_Toc289719235" w:history="1">
+          <w:hyperlink w:anchor="_Toc290836319" w:history="1">
             <w:r>
               <w:rPr>
                 <w:rStyle w:val="Hyperlink"/>
@@ -5297,7 +5290,7 @@
               <w:rPr>
                 <w:webHidden/>
               </w:rPr>
-              <w:instrText xml:space="preserve"> PAGEREF _Toc289719235 \h </w:instrText>
+              <w:instrText xml:space="preserve"> PAGEREF _Toc290836319 \h </w:instrText>
             </w:r>
             <w:r>
               <w:rPr>
@@ -5329,11 +5322,12 @@
             <w:pStyle w:val="Sumrio1"/>
             <w:rPr>
               <w:rFonts w:asciiTheme="minorHAnsi" w:eastAsiaTheme="minorEastAsia" w:hAnsiTheme="minorHAnsi"/>
+              <w:b w:val="0"/>
               <w:sz w:val="22"/>
               <w:lang w:eastAsia="pt-BR"/>
             </w:rPr>
           </w:pPr>
-          <w:hyperlink w:anchor="_Toc289719236" w:history="1">
+          <w:hyperlink w:anchor="_Toc290836320" w:history="1">
             <w:r>
               <w:rPr>
                 <w:rStyle w:val="Hyperlink"/>
@@ -5357,7 +5351,7 @@
               <w:rPr>
                 <w:webHidden/>
               </w:rPr>
-              <w:instrText xml:space="preserve"> PAGEREF _Toc289719236 \h </w:instrText>
+              <w:instrText xml:space="preserve"> PAGEREF _Toc290836320 \h </w:instrText>
             </w:r>
             <w:r>
               <w:rPr>
@@ -5389,11 +5383,12 @@
             <w:pStyle w:val="Sumrio1"/>
             <w:rPr>
               <w:rFonts w:asciiTheme="minorHAnsi" w:eastAsiaTheme="minorEastAsia" w:hAnsiTheme="minorHAnsi"/>
+              <w:b w:val="0"/>
               <w:sz w:val="22"/>
               <w:lang w:eastAsia="pt-BR"/>
             </w:rPr>
           </w:pPr>
-          <w:hyperlink w:anchor="_Toc289719237" w:history="1">
+          <w:hyperlink w:anchor="_Toc290836321" w:history="1">
             <w:r>
               <w:rPr>
                 <w:rStyle w:val="Hyperlink"/>
@@ -5416,7 +5411,7 @@
               <w:rPr>
                 <w:webHidden/>
               </w:rPr>
-              <w:instrText xml:space="preserve"> PAGEREF _Toc289719237 \h </w:instrText>
+              <w:instrText xml:space="preserve"> PAGEREF _Toc290836321 \h </w:instrText>
             </w:r>
             <w:r>
               <w:rPr>
@@ -5448,11 +5443,12 @@
             <w:pStyle w:val="Sumrio1"/>
             <w:rPr>
               <w:rFonts w:asciiTheme="minorHAnsi" w:eastAsiaTheme="minorEastAsia" w:hAnsiTheme="minorHAnsi"/>
+              <w:b w:val="0"/>
               <w:sz w:val="22"/>
               <w:lang w:eastAsia="pt-BR"/>
             </w:rPr>
           </w:pPr>
-          <w:hyperlink w:anchor="_Toc289719238" w:history="1">
+          <w:hyperlink w:anchor="_Toc290836322" w:history="1">
             <w:r>
               <w:rPr>
                 <w:rStyle w:val="Hyperlink"/>
@@ -5475,7 +5471,7 @@
               <w:rPr>
                 <w:webHidden/>
               </w:rPr>
-              <w:instrText xml:space="preserve"> PAGEREF _Toc289719238 \h </w:instrText>
+              <w:instrText xml:space="preserve"> PAGEREF _Toc290836322 \h </w:instrText>
             </w:r>
             <w:r>
               <w:rPr>
@@ -5507,11 +5503,12 @@
             <w:pStyle w:val="Sumrio1"/>
             <w:rPr>
               <w:rFonts w:asciiTheme="minorHAnsi" w:eastAsiaTheme="minorEastAsia" w:hAnsiTheme="minorHAnsi"/>
+              <w:b w:val="0"/>
               <w:sz w:val="22"/>
               <w:lang w:eastAsia="pt-BR"/>
             </w:rPr>
           </w:pPr>
-          <w:hyperlink w:anchor="_Toc289719239" w:history="1">
+          <w:hyperlink w:anchor="_Toc290836323" w:history="1">
             <w:r>
               <w:rPr>
                 <w:rStyle w:val="Hyperlink"/>
@@ -5534,7 +5531,7 @@
               <w:rPr>
                 <w:webHidden/>
               </w:rPr>
-              <w:instrText xml:space="preserve"> PAGEREF _Toc289719239 \h </w:instrText>
+              <w:instrText xml:space="preserve"> PAGEREF _Toc290836323 \h </w:instrText>
             </w:r>
             <w:r>
               <w:rPr>
@@ -5566,11 +5563,12 @@
             <w:pStyle w:val="Sumrio1"/>
             <w:rPr>
               <w:rFonts w:asciiTheme="minorHAnsi" w:eastAsiaTheme="minorEastAsia" w:hAnsiTheme="minorHAnsi"/>
+              <w:b w:val="0"/>
               <w:sz w:val="22"/>
               <w:lang w:eastAsia="pt-BR"/>
             </w:rPr>
           </w:pPr>
-          <w:hyperlink w:anchor="_Toc289719240" w:history="1">
+          <w:hyperlink w:anchor="_Toc290836324" w:history="1">
             <w:r>
               <w:rPr>
                 <w:rStyle w:val="Hyperlink"/>
@@ -5580,6 +5578,7 @@
             <w:r>
               <w:rPr>
                 <w:rFonts w:asciiTheme="minorHAnsi" w:eastAsiaTheme="minorEastAsia" w:hAnsiTheme="minorHAnsi"/>
+                <w:b w:val="0"/>
                 <w:sz w:val="22"/>
                 <w:lang w:eastAsia="pt-BR"/>
               </w:rPr>
@@ -5607,7 +5606,7 @@
               <w:rPr>
                 <w:webHidden/>
               </w:rPr>
-              <w:instrText xml:space="preserve"> PAGEREF _Toc289719240 \h </w:instrText>
+              <w:instrText xml:space="preserve"> PAGEREF _Toc290836324 \h </w:instrText>
             </w:r>
             <w:r>
               <w:rPr>
@@ -5639,21 +5638,22 @@
             <w:pStyle w:val="Sumrio2"/>
             <w:rPr>
               <w:rFonts w:asciiTheme="minorHAnsi" w:eastAsiaTheme="minorEastAsia" w:hAnsiTheme="minorHAnsi"/>
+              <w:b w:val="0"/>
               <w:sz w:val="22"/>
               <w:lang w:eastAsia="pt-BR"/>
             </w:rPr>
           </w:pPr>
-          <w:hyperlink w:anchor="_Toc289719241" w:history="1">
+          <w:hyperlink w:anchor="_Toc290836325" w:history="1">
             <w:r>
               <w:rPr>
                 <w:rStyle w:val="Hyperlink"/>
+              </w:rPr>
+              <w:t>1.1</w:t>
+            </w:r>
+            <w:r>
+              <w:rPr>
+                <w:rFonts w:asciiTheme="minorHAnsi" w:eastAsiaTheme="minorEastAsia" w:hAnsiTheme="minorHAnsi"/>
                 <w:b w:val="0"/>
-              </w:rPr>
-              <w:t>1.1</w:t>
-            </w:r>
-            <w:r>
-              <w:rPr>
-                <w:rFonts w:asciiTheme="minorHAnsi" w:eastAsiaTheme="minorEastAsia" w:hAnsiTheme="minorHAnsi"/>
                 <w:sz w:val="22"/>
                 <w:lang w:eastAsia="pt-BR"/>
               </w:rPr>
@@ -5662,7 +5662,6 @@
             <w:r>
               <w:rPr>
                 <w:rStyle w:val="Hyperlink"/>
-                <w:b w:val="0"/>
               </w:rPr>
               <w:t>Justificativa</w:t>
             </w:r>
@@ -5682,7 +5681,7 @@
               <w:rPr>
                 <w:webHidden/>
               </w:rPr>
-              <w:instrText xml:space="preserve"> PAGEREF _Toc289719241 \h </w:instrText>
+              <w:instrText xml:space="preserve"> PAGEREF _Toc290836325 \h </w:instrText>
             </w:r>
             <w:r>
               <w:rPr>
@@ -5714,11 +5713,12 @@
             <w:pStyle w:val="Sumrio2"/>
             <w:rPr>
               <w:rFonts w:asciiTheme="minorHAnsi" w:eastAsiaTheme="minorEastAsia" w:hAnsiTheme="minorHAnsi"/>
+              <w:b w:val="0"/>
               <w:sz w:val="22"/>
               <w:lang w:eastAsia="pt-BR"/>
             </w:rPr>
           </w:pPr>
-          <w:hyperlink w:anchor="_Toc289719242" w:history="1">
+          <w:hyperlink w:anchor="_Toc290836326" w:history="1">
             <w:r>
               <w:rPr>
                 <w:rStyle w:val="Hyperlink"/>
@@ -5728,6 +5728,7 @@
             <w:r>
               <w:rPr>
                 <w:rFonts w:asciiTheme="minorHAnsi" w:eastAsiaTheme="minorEastAsia" w:hAnsiTheme="minorHAnsi"/>
+                <w:b w:val="0"/>
                 <w:sz w:val="22"/>
                 <w:lang w:eastAsia="pt-BR"/>
               </w:rPr>
@@ -5755,7 +5756,7 @@
               <w:rPr>
                 <w:webHidden/>
               </w:rPr>
-              <w:instrText xml:space="preserve"> PAGEREF _Toc289719242 \h </w:instrText>
+              <w:instrText xml:space="preserve"> PAGEREF _Toc290836326 \h </w:instrText>
             </w:r>
             <w:r>
               <w:rPr>
@@ -5787,11 +5788,12 @@
             <w:pStyle w:val="Sumrio2"/>
             <w:rPr>
               <w:rFonts w:asciiTheme="minorHAnsi" w:eastAsiaTheme="minorEastAsia" w:hAnsiTheme="minorHAnsi"/>
+              <w:b w:val="0"/>
               <w:sz w:val="22"/>
               <w:lang w:eastAsia="pt-BR"/>
             </w:rPr>
           </w:pPr>
-          <w:hyperlink w:anchor="_Toc289719243" w:history="1">
+          <w:hyperlink w:anchor="_Toc290836327" w:history="1">
             <w:r>
               <w:rPr>
                 <w:rStyle w:val="Hyperlink"/>
@@ -5801,6 +5803,7 @@
             <w:r>
               <w:rPr>
                 <w:rFonts w:asciiTheme="minorHAnsi" w:eastAsiaTheme="minorEastAsia" w:hAnsiTheme="minorHAnsi"/>
+                <w:b w:val="0"/>
                 <w:sz w:val="22"/>
                 <w:lang w:eastAsia="pt-BR"/>
               </w:rPr>
@@ -5828,7 +5831,7 @@
               <w:rPr>
                 <w:webHidden/>
               </w:rPr>
-              <w:instrText xml:space="preserve"> PAGEREF _Toc289719243 \h </w:instrText>
+              <w:instrText xml:space="preserve"> PAGEREF _Toc290836327 \h </w:instrText>
             </w:r>
             <w:r>
               <w:rPr>
@@ -5869,7 +5872,7 @@
               <w:lang w:eastAsia="pt-BR"/>
             </w:rPr>
           </w:pPr>
-          <w:hyperlink w:anchor="_Toc289719244" w:history="1">
+          <w:hyperlink w:anchor="_Toc290836328" w:history="1">
             <w:r>
               <w:rPr>
                 <w:rStyle w:val="Hyperlink"/>
@@ -5912,7 +5915,7 @@
                 <w:noProof/>
                 <w:webHidden/>
               </w:rPr>
-              <w:instrText xml:space="preserve"> PAGEREF _Toc289719244 \h </w:instrText>
+              <w:instrText xml:space="preserve"> PAGEREF _Toc290836328 \h </w:instrText>
             </w:r>
             <w:r>
               <w:rPr>
@@ -5957,7 +5960,7 @@
               <w:lang w:eastAsia="pt-BR"/>
             </w:rPr>
           </w:pPr>
-          <w:hyperlink w:anchor="_Toc289719245" w:history="1">
+          <w:hyperlink w:anchor="_Toc290836329" w:history="1">
             <w:r>
               <w:rPr>
                 <w:rStyle w:val="Hyperlink"/>
@@ -6000,7 +6003,7 @@
                 <w:noProof/>
                 <w:webHidden/>
               </w:rPr>
-              <w:instrText xml:space="preserve"> PAGEREF _Toc289719245 \h </w:instrText>
+              <w:instrText xml:space="preserve"> PAGEREF _Toc290836329 \h </w:instrText>
             </w:r>
             <w:r>
               <w:rPr>
@@ -6036,11 +6039,12 @@
             <w:pStyle w:val="Sumrio1"/>
             <w:rPr>
               <w:rFonts w:asciiTheme="minorHAnsi" w:eastAsiaTheme="minorEastAsia" w:hAnsiTheme="minorHAnsi"/>
+              <w:b w:val="0"/>
               <w:sz w:val="22"/>
               <w:lang w:eastAsia="pt-BR"/>
             </w:rPr>
           </w:pPr>
-          <w:hyperlink w:anchor="_Toc289719246" w:history="1">
+          <w:hyperlink w:anchor="_Toc290836330" w:history="1">
             <w:r>
               <w:rPr>
                 <w:rStyle w:val="Hyperlink"/>
@@ -6050,6 +6054,7 @@
             <w:r>
               <w:rPr>
                 <w:rFonts w:asciiTheme="minorHAnsi" w:eastAsiaTheme="minorEastAsia" w:hAnsiTheme="minorHAnsi"/>
+                <w:b w:val="0"/>
                 <w:sz w:val="22"/>
                 <w:lang w:eastAsia="pt-BR"/>
               </w:rPr>
@@ -6077,7 +6082,7 @@
               <w:rPr>
                 <w:webHidden/>
               </w:rPr>
-              <w:instrText xml:space="preserve"> PAGEREF _Toc289719246 \h </w:instrText>
+              <w:instrText xml:space="preserve"> PAGEREF _Toc290836330 \h </w:instrText>
             </w:r>
             <w:r>
               <w:rPr>
@@ -6109,11 +6114,12 @@
             <w:pStyle w:val="Sumrio2"/>
             <w:rPr>
               <w:rFonts w:asciiTheme="minorHAnsi" w:eastAsiaTheme="minorEastAsia" w:hAnsiTheme="minorHAnsi"/>
+              <w:b w:val="0"/>
               <w:sz w:val="22"/>
               <w:lang w:eastAsia="pt-BR"/>
             </w:rPr>
           </w:pPr>
-          <w:hyperlink w:anchor="_Toc289719247" w:history="1">
+          <w:hyperlink w:anchor="_Toc290836331" w:history="1">
             <w:r>
               <w:rPr>
                 <w:rStyle w:val="Hyperlink"/>
@@ -6123,6 +6129,7 @@
             <w:r>
               <w:rPr>
                 <w:rFonts w:asciiTheme="minorHAnsi" w:eastAsiaTheme="minorEastAsia" w:hAnsiTheme="minorHAnsi"/>
+                <w:b w:val="0"/>
                 <w:sz w:val="22"/>
                 <w:lang w:eastAsia="pt-BR"/>
               </w:rPr>
@@ -6150,7 +6157,7 @@
               <w:rPr>
                 <w:webHidden/>
               </w:rPr>
-              <w:instrText xml:space="preserve"> PAGEREF _Toc289719247 \h </w:instrText>
+              <w:instrText xml:space="preserve"> PAGEREF _Toc290836331 \h </w:instrText>
             </w:r>
             <w:r>
               <w:rPr>
@@ -6182,11 +6189,12 @@
             <w:pStyle w:val="Sumrio2"/>
             <w:rPr>
               <w:rFonts w:asciiTheme="minorHAnsi" w:eastAsiaTheme="minorEastAsia" w:hAnsiTheme="minorHAnsi"/>
+              <w:b w:val="0"/>
               <w:sz w:val="22"/>
               <w:lang w:eastAsia="pt-BR"/>
             </w:rPr>
           </w:pPr>
-          <w:hyperlink w:anchor="_Toc289719248" w:history="1">
+          <w:hyperlink w:anchor="_Toc290836332" w:history="1">
             <w:r>
               <w:rPr>
                 <w:rStyle w:val="Hyperlink"/>
@@ -6196,6 +6204,7 @@
             <w:r>
               <w:rPr>
                 <w:rFonts w:asciiTheme="minorHAnsi" w:eastAsiaTheme="minorEastAsia" w:hAnsiTheme="minorHAnsi"/>
+                <w:b w:val="0"/>
                 <w:sz w:val="22"/>
                 <w:lang w:eastAsia="pt-BR"/>
               </w:rPr>
@@ -6223,7 +6232,7 @@
               <w:rPr>
                 <w:webHidden/>
               </w:rPr>
-              <w:instrText xml:space="preserve"> PAGEREF _Toc289719248 \h </w:instrText>
+              <w:instrText xml:space="preserve"> PAGEREF _Toc290836332 \h </w:instrText>
             </w:r>
             <w:r>
               <w:rPr>
@@ -6264,7 +6273,7 @@
               <w:lang w:eastAsia="pt-BR"/>
             </w:rPr>
           </w:pPr>
-          <w:hyperlink w:anchor="_Toc289719249" w:history="1">
+          <w:hyperlink w:anchor="_Toc290836333" w:history="1">
             <w:r>
               <w:rPr>
                 <w:rStyle w:val="Hyperlink"/>
@@ -6307,7 +6316,7 @@
                 <w:noProof/>
                 <w:webHidden/>
               </w:rPr>
-              <w:instrText xml:space="preserve"> PAGEREF _Toc289719249 \h </w:instrText>
+              <w:instrText xml:space="preserve"> PAGEREF _Toc290836333 \h </w:instrText>
             </w:r>
             <w:r>
               <w:rPr>
@@ -6352,7 +6361,7 @@
               <w:lang w:eastAsia="pt-BR"/>
             </w:rPr>
           </w:pPr>
-          <w:hyperlink w:anchor="_Toc289719250" w:history="1">
+          <w:hyperlink w:anchor="_Toc290836334" w:history="1">
             <w:r>
               <w:rPr>
                 <w:rStyle w:val="Hyperlink"/>
@@ -6395,7 +6404,7 @@
                 <w:noProof/>
                 <w:webHidden/>
               </w:rPr>
-              <w:instrText xml:space="preserve"> PAGEREF _Toc289719250 \h </w:instrText>
+              <w:instrText xml:space="preserve"> PAGEREF _Toc290836334 \h </w:instrText>
             </w:r>
             <w:r>
               <w:rPr>
@@ -6440,7 +6449,7 @@
               <w:lang w:eastAsia="pt-BR"/>
             </w:rPr>
           </w:pPr>
-          <w:hyperlink w:anchor="_Toc289719251" w:history="1">
+          <w:hyperlink w:anchor="_Toc290836335" w:history="1">
             <w:r>
               <w:rPr>
                 <w:rStyle w:val="Hyperlink"/>
@@ -6483,7 +6492,7 @@
                 <w:noProof/>
                 <w:webHidden/>
               </w:rPr>
-              <w:instrText xml:space="preserve"> PAGEREF _Toc289719251 \h </w:instrText>
+              <w:instrText xml:space="preserve"> PAGEREF _Toc290836335 \h </w:instrText>
             </w:r>
             <w:r>
               <w:rPr>
@@ -6519,11 +6528,12 @@
             <w:pStyle w:val="Sumrio2"/>
             <w:rPr>
               <w:rFonts w:asciiTheme="minorHAnsi" w:eastAsiaTheme="minorEastAsia" w:hAnsiTheme="minorHAnsi"/>
+              <w:b w:val="0"/>
               <w:sz w:val="22"/>
               <w:lang w:eastAsia="pt-BR"/>
             </w:rPr>
           </w:pPr>
-          <w:hyperlink w:anchor="_Toc289719252" w:history="1">
+          <w:hyperlink w:anchor="_Toc290836336" w:history="1">
             <w:r>
               <w:rPr>
                 <w:rStyle w:val="Hyperlink"/>
@@ -6533,6 +6543,7 @@
             <w:r>
               <w:rPr>
                 <w:rFonts w:asciiTheme="minorHAnsi" w:eastAsiaTheme="minorEastAsia" w:hAnsiTheme="minorHAnsi"/>
+                <w:b w:val="0"/>
                 <w:sz w:val="22"/>
                 <w:lang w:eastAsia="pt-BR"/>
               </w:rPr>
@@ -6560,7 +6571,7 @@
               <w:rPr>
                 <w:webHidden/>
               </w:rPr>
-              <w:instrText xml:space="preserve"> PAGEREF _Toc289719252 \h </w:instrText>
+              <w:instrText xml:space="preserve"> PAGEREF _Toc290836336 \h </w:instrText>
             </w:r>
             <w:r>
               <w:rPr>
@@ -6601,7 +6612,7 @@
               <w:lang w:eastAsia="pt-BR"/>
             </w:rPr>
           </w:pPr>
-          <w:hyperlink w:anchor="_Toc289719253" w:history="1">
+          <w:hyperlink w:anchor="_Toc290836337" w:history="1">
             <w:r>
               <w:rPr>
                 <w:rStyle w:val="Hyperlink"/>
@@ -6644,7 +6655,7 @@
                 <w:noProof/>
                 <w:webHidden/>
               </w:rPr>
-              <w:instrText xml:space="preserve"> PAGEREF _Toc289719253 \h </w:instrText>
+              <w:instrText xml:space="preserve"> PAGEREF _Toc290836337 \h </w:instrText>
             </w:r>
             <w:r>
               <w:rPr>
@@ -6689,7 +6700,7 @@
               <w:lang w:eastAsia="pt-BR"/>
             </w:rPr>
           </w:pPr>
-          <w:hyperlink w:anchor="_Toc289719254" w:history="1">
+          <w:hyperlink w:anchor="_Toc290836338" w:history="1">
             <w:r>
               <w:rPr>
                 <w:rStyle w:val="Hyperlink"/>
@@ -6732,7 +6743,7 @@
                 <w:noProof/>
                 <w:webHidden/>
               </w:rPr>
-              <w:instrText xml:space="preserve"> PAGEREF _Toc289719254 \h </w:instrText>
+              <w:instrText xml:space="preserve"> PAGEREF _Toc290836338 \h </w:instrText>
             </w:r>
             <w:r>
               <w:rPr>
@@ -6752,7 +6763,7 @@
                 <w:noProof/>
                 <w:webHidden/>
               </w:rPr>
-              <w:t>24</w:t>
+              <w:t>25</w:t>
             </w:r>
             <w:r>
               <w:rPr>
@@ -6777,7 +6788,7 @@
               <w:lang w:eastAsia="pt-BR"/>
             </w:rPr>
           </w:pPr>
-          <w:hyperlink w:anchor="_Toc289719255" w:history="1">
+          <w:hyperlink w:anchor="_Toc290836339" w:history="1">
             <w:r>
               <w:rPr>
                 <w:rStyle w:val="Hyperlink"/>
@@ -6820,7 +6831,7 @@
                 <w:noProof/>
                 <w:webHidden/>
               </w:rPr>
-              <w:instrText xml:space="preserve"> PAGEREF _Toc289719255 \h </w:instrText>
+              <w:instrText xml:space="preserve"> PAGEREF _Toc290836339 \h </w:instrText>
             </w:r>
             <w:r>
               <w:rPr>
@@ -6856,11 +6867,12 @@
             <w:pStyle w:val="Sumrio2"/>
             <w:rPr>
               <w:rFonts w:asciiTheme="minorHAnsi" w:eastAsiaTheme="minorEastAsia" w:hAnsiTheme="minorHAnsi"/>
+              <w:b w:val="0"/>
               <w:sz w:val="22"/>
               <w:lang w:eastAsia="pt-BR"/>
             </w:rPr>
           </w:pPr>
-          <w:hyperlink w:anchor="_Toc289719256" w:history="1">
+          <w:hyperlink w:anchor="_Toc290836340" w:history="1">
             <w:r>
               <w:rPr>
                 <w:rStyle w:val="Hyperlink"/>
@@ -6871,6 +6883,7 @@
             <w:r>
               <w:rPr>
                 <w:rFonts w:asciiTheme="minorHAnsi" w:eastAsiaTheme="minorEastAsia" w:hAnsiTheme="minorHAnsi"/>
+                <w:b w:val="0"/>
                 <w:sz w:val="22"/>
                 <w:lang w:eastAsia="pt-BR"/>
               </w:rPr>
@@ -6899,7 +6912,7 @@
               <w:rPr>
                 <w:webHidden/>
               </w:rPr>
-              <w:instrText xml:space="preserve"> PAGEREF _Toc289719256 \h </w:instrText>
+              <w:instrText xml:space="preserve"> PAGEREF _Toc290836340 \h </w:instrText>
             </w:r>
             <w:r>
               <w:rPr>
@@ -6940,7 +6953,7 @@
               <w:lang w:eastAsia="pt-BR"/>
             </w:rPr>
           </w:pPr>
-          <w:hyperlink w:anchor="_Toc289719257" w:history="1">
+          <w:hyperlink w:anchor="_Toc290836341" w:history="1">
             <w:r>
               <w:rPr>
                 <w:rStyle w:val="Hyperlink"/>
@@ -6983,7 +6996,7 @@
                 <w:noProof/>
                 <w:webHidden/>
               </w:rPr>
-              <w:instrText xml:space="preserve"> PAGEREF _Toc289719257 \h </w:instrText>
+              <w:instrText xml:space="preserve"> PAGEREF _Toc290836341 \h </w:instrText>
             </w:r>
             <w:r>
               <w:rPr>
@@ -7028,7 +7041,7 @@
               <w:lang w:eastAsia="pt-BR"/>
             </w:rPr>
           </w:pPr>
-          <w:hyperlink w:anchor="_Toc289719258" w:history="1">
+          <w:hyperlink w:anchor="_Toc290836342" w:history="1">
             <w:r>
               <w:rPr>
                 <w:rStyle w:val="Hyperlink"/>
@@ -7071,7 +7084,7 @@
                 <w:noProof/>
                 <w:webHidden/>
               </w:rPr>
-              <w:instrText xml:space="preserve"> PAGEREF _Toc289719258 \h </w:instrText>
+              <w:instrText xml:space="preserve"> PAGEREF _Toc290836342 \h </w:instrText>
             </w:r>
             <w:r>
               <w:rPr>
@@ -7116,7 +7129,7 @@
               <w:lang w:eastAsia="pt-BR"/>
             </w:rPr>
           </w:pPr>
-          <w:hyperlink w:anchor="_Toc289719259" w:history="1">
+          <w:hyperlink w:anchor="_Toc290836343" w:history="1">
             <w:r>
               <w:rPr>
                 <w:rStyle w:val="Hyperlink"/>
@@ -7159,7 +7172,7 @@
                 <w:noProof/>
                 <w:webHidden/>
               </w:rPr>
-              <w:instrText xml:space="preserve"> PAGEREF _Toc289719259 \h </w:instrText>
+              <w:instrText xml:space="preserve"> PAGEREF _Toc290836343 \h </w:instrText>
             </w:r>
             <w:r>
               <w:rPr>
@@ -7204,7 +7217,7 @@
               <w:lang w:eastAsia="pt-BR"/>
             </w:rPr>
           </w:pPr>
-          <w:hyperlink w:anchor="_Toc289719260" w:history="1">
+          <w:hyperlink w:anchor="_Toc290836344" w:history="1">
             <w:r>
               <w:rPr>
                 <w:rStyle w:val="Hyperlink"/>
@@ -7247,7 +7260,7 @@
                 <w:noProof/>
                 <w:webHidden/>
               </w:rPr>
-              <w:instrText xml:space="preserve"> PAGEREF _Toc289719260 \h </w:instrText>
+              <w:instrText xml:space="preserve"> PAGEREF _Toc290836344 \h </w:instrText>
             </w:r>
             <w:r>
               <w:rPr>
@@ -7292,7 +7305,7 @@
               <w:lang w:eastAsia="pt-BR"/>
             </w:rPr>
           </w:pPr>
-          <w:hyperlink w:anchor="_Toc289719261" w:history="1">
+          <w:hyperlink w:anchor="_Toc290836345" w:history="1">
             <w:r>
               <w:rPr>
                 <w:rStyle w:val="Hyperlink"/>
@@ -7335,7 +7348,7 @@
                 <w:noProof/>
                 <w:webHidden/>
               </w:rPr>
-              <w:instrText xml:space="preserve"> PAGEREF _Toc289719261 \h </w:instrText>
+              <w:instrText xml:space="preserve"> PAGEREF _Toc290836345 \h </w:instrText>
             </w:r>
             <w:r>
               <w:rPr>
@@ -7371,11 +7384,12 @@
             <w:pStyle w:val="Sumrio1"/>
             <w:rPr>
               <w:rFonts w:asciiTheme="minorHAnsi" w:eastAsiaTheme="minorEastAsia" w:hAnsiTheme="minorHAnsi"/>
+              <w:b w:val="0"/>
               <w:sz w:val="22"/>
               <w:lang w:eastAsia="pt-BR"/>
             </w:rPr>
           </w:pPr>
-          <w:hyperlink w:anchor="_Toc289719262" w:history="1">
+          <w:hyperlink w:anchor="_Toc290836346" w:history="1">
             <w:r>
               <w:rPr>
                 <w:rStyle w:val="Hyperlink"/>
@@ -7385,6 +7399,7 @@
             <w:r>
               <w:rPr>
                 <w:rFonts w:asciiTheme="minorHAnsi" w:eastAsiaTheme="minorEastAsia" w:hAnsiTheme="minorHAnsi"/>
+                <w:b w:val="0"/>
                 <w:sz w:val="22"/>
                 <w:lang w:eastAsia="pt-BR"/>
               </w:rPr>
@@ -7412,7 +7427,7 @@
               <w:rPr>
                 <w:webHidden/>
               </w:rPr>
-              <w:instrText xml:space="preserve"> PAGEREF _Toc289719262 \h </w:instrText>
+              <w:instrText xml:space="preserve"> PAGEREF _Toc290836346 \h </w:instrText>
             </w:r>
             <w:r>
               <w:rPr>
@@ -7444,11 +7459,12 @@
             <w:pStyle w:val="Sumrio1"/>
             <w:rPr>
               <w:rFonts w:asciiTheme="minorHAnsi" w:eastAsiaTheme="minorEastAsia" w:hAnsiTheme="minorHAnsi"/>
+              <w:b w:val="0"/>
               <w:sz w:val="22"/>
               <w:lang w:eastAsia="pt-BR"/>
             </w:rPr>
           </w:pPr>
-          <w:hyperlink w:anchor="_Toc289719263" w:history="1">
+          <w:hyperlink w:anchor="_Toc290836347" w:history="1">
             <w:r>
               <w:rPr>
                 <w:rStyle w:val="Hyperlink"/>
@@ -7458,6 +7474,7 @@
             <w:r>
               <w:rPr>
                 <w:rFonts w:asciiTheme="minorHAnsi" w:eastAsiaTheme="minorEastAsia" w:hAnsiTheme="minorHAnsi"/>
+                <w:b w:val="0"/>
                 <w:sz w:val="22"/>
                 <w:lang w:eastAsia="pt-BR"/>
               </w:rPr>
@@ -7485,7 +7502,7 @@
               <w:rPr>
                 <w:webHidden/>
               </w:rPr>
-              <w:instrText xml:space="preserve"> PAGEREF _Toc289719263 \h </w:instrText>
+              <w:instrText xml:space="preserve"> PAGEREF _Toc290836347 \h </w:instrText>
             </w:r>
             <w:r>
               <w:rPr>
@@ -7517,11 +7534,12 @@
             <w:pStyle w:val="Sumrio2"/>
             <w:rPr>
               <w:rFonts w:asciiTheme="minorHAnsi" w:eastAsiaTheme="minorEastAsia" w:hAnsiTheme="minorHAnsi"/>
+              <w:b w:val="0"/>
               <w:sz w:val="22"/>
               <w:lang w:eastAsia="pt-BR"/>
             </w:rPr>
           </w:pPr>
-          <w:hyperlink w:anchor="_Toc289719264" w:history="1">
+          <w:hyperlink w:anchor="_Toc290836348" w:history="1">
             <w:r>
               <w:rPr>
                 <w:rStyle w:val="Hyperlink"/>
@@ -7531,6 +7549,7 @@
             <w:r>
               <w:rPr>
                 <w:rFonts w:asciiTheme="minorHAnsi" w:eastAsiaTheme="minorEastAsia" w:hAnsiTheme="minorHAnsi"/>
+                <w:b w:val="0"/>
                 <w:sz w:val="22"/>
                 <w:lang w:eastAsia="pt-BR"/>
               </w:rPr>
@@ -7565,7 +7584,7 @@
               <w:rPr>
                 <w:webHidden/>
               </w:rPr>
-              <w:instrText xml:space="preserve"> PAGEREF _Toc289719264 \h </w:instrText>
+              <w:instrText xml:space="preserve"> PAGEREF _Toc290836348 \h </w:instrText>
             </w:r>
             <w:r>
               <w:rPr>
@@ -7606,7 +7625,7 @@
               <w:lang w:eastAsia="pt-BR"/>
             </w:rPr>
           </w:pPr>
-          <w:hyperlink w:anchor="_Toc289719265" w:history="1">
+          <w:hyperlink w:anchor="_Toc290836349" w:history="1">
             <w:r>
               <w:rPr>
                 <w:rStyle w:val="Hyperlink"/>
@@ -7649,7 +7668,7 @@
                 <w:noProof/>
                 <w:webHidden/>
               </w:rPr>
-              <w:instrText xml:space="preserve"> PAGEREF _Toc289719265 \h </w:instrText>
+              <w:instrText xml:space="preserve"> PAGEREF _Toc290836349 \h </w:instrText>
             </w:r>
             <w:r>
               <w:rPr>
@@ -7670,6 +7689,102 @@
                 <w:webHidden/>
               </w:rPr>
               <w:t>37</w:t>
+            </w:r>
+            <w:r>
+              <w:rPr>
+                <w:noProof/>
+                <w:webHidden/>
+              </w:rPr>
+              <w:fldChar w:fldCharType="end"/>
+            </w:r>
+          </w:hyperlink>
+        </w:p>
+        <w:p>
+          <w:pPr>
+            <w:pStyle w:val="Sumrio3"/>
+            <w:tabs>
+              <w:tab w:val="left" w:pos="1320"/>
+              <w:tab w:val="right" w:leader="dot" w:pos="8494"/>
+            </w:tabs>
+            <w:rPr>
+              <w:rFonts w:asciiTheme="minorHAnsi" w:eastAsiaTheme="minorEastAsia" w:hAnsiTheme="minorHAnsi"/>
+              <w:noProof/>
+              <w:sz w:val="22"/>
+              <w:lang w:eastAsia="pt-BR"/>
+            </w:rPr>
+          </w:pPr>
+          <w:hyperlink w:anchor="_Toc290836350" w:history="1">
+            <w:r>
+              <w:rPr>
+                <w:rStyle w:val="Hyperlink"/>
+                <w:noProof/>
+              </w:rPr>
+              <w:t>4.1.2</w:t>
+            </w:r>
+            <w:r>
+              <w:rPr>
+                <w:rFonts w:asciiTheme="minorHAnsi" w:eastAsiaTheme="minorEastAsia" w:hAnsiTheme="minorHAnsi"/>
+                <w:noProof/>
+                <w:sz w:val="22"/>
+                <w:lang w:eastAsia="pt-BR"/>
+              </w:rPr>
+              <w:tab/>
+            </w:r>
+            <w:r>
+              <w:rPr>
+                <w:rStyle w:val="Hyperlink"/>
+                <w:i/>
+                <w:noProof/>
+              </w:rPr>
+              <w:t>Kit</w:t>
+            </w:r>
+            <w:r>
+              <w:rPr>
+                <w:rStyle w:val="Hyperlink"/>
+                <w:noProof/>
+              </w:rPr>
+              <w:t xml:space="preserve"> modular de desenvolvimento LPC2368</w:t>
+            </w:r>
+            <w:r>
+              <w:rPr>
+                <w:noProof/>
+                <w:webHidden/>
+              </w:rPr>
+              <w:tab/>
+            </w:r>
+            <w:r>
+              <w:rPr>
+                <w:noProof/>
+                <w:webHidden/>
+              </w:rPr>
+              <w:fldChar w:fldCharType="begin"/>
+            </w:r>
+            <w:r>
+              <w:rPr>
+                <w:noProof/>
+                <w:webHidden/>
+              </w:rPr>
+              <w:instrText xml:space="preserve"> PAGEREF _Toc290836350 \h </w:instrText>
+            </w:r>
+            <w:r>
+              <w:rPr>
+                <w:noProof/>
+                <w:webHidden/>
+              </w:rPr>
+            </w:r>
+            <w:r>
+              <w:rPr>
+                <w:noProof/>
+                <w:webHidden/>
+              </w:rPr>
+              <w:fldChar w:fldCharType="separate"/>
+            </w:r>
+            <w:r>
+              <w:rPr>
+                <w:noProof/>
+                <w:webHidden/>
+              </w:rPr>
+              <w:t>38</w:t>
             </w:r>
             <w:r>
               <w:rPr>
@@ -7685,11 +7800,12 @@
             <w:pStyle w:val="Sumrio2"/>
             <w:rPr>
               <w:rFonts w:asciiTheme="minorHAnsi" w:eastAsiaTheme="minorEastAsia" w:hAnsiTheme="minorHAnsi"/>
+              <w:b w:val="0"/>
               <w:sz w:val="22"/>
               <w:lang w:eastAsia="pt-BR"/>
             </w:rPr>
           </w:pPr>
-          <w:hyperlink w:anchor="_Toc289719266" w:history="1">
+          <w:hyperlink w:anchor="_Toc290836351" w:history="1">
             <w:r>
               <w:rPr>
                 <w:rStyle w:val="Hyperlink"/>
@@ -7699,6 +7815,7 @@
             <w:r>
               <w:rPr>
                 <w:rFonts w:asciiTheme="minorHAnsi" w:eastAsiaTheme="minorEastAsia" w:hAnsiTheme="minorHAnsi"/>
+                <w:b w:val="0"/>
                 <w:sz w:val="22"/>
                 <w:lang w:eastAsia="pt-BR"/>
               </w:rPr>
@@ -7733,7 +7850,7 @@
               <w:rPr>
                 <w:webHidden/>
               </w:rPr>
-              <w:instrText xml:space="preserve"> PAGEREF _Toc289719266 \h </w:instrText>
+              <w:instrText xml:space="preserve"> PAGEREF _Toc290836351 \h </w:instrText>
             </w:r>
             <w:r>
               <w:rPr>
@@ -7750,7 +7867,7 @@
               <w:rPr>
                 <w:webHidden/>
               </w:rPr>
-              <w:t>39</w:t>
+              <w:t>38</w:t>
             </w:r>
             <w:r>
               <w:rPr>
@@ -7765,11 +7882,12 @@
             <w:pStyle w:val="Sumrio1"/>
             <w:rPr>
               <w:rFonts w:asciiTheme="minorHAnsi" w:eastAsiaTheme="minorEastAsia" w:hAnsiTheme="minorHAnsi"/>
+              <w:b w:val="0"/>
               <w:sz w:val="22"/>
               <w:lang w:eastAsia="pt-BR"/>
             </w:rPr>
           </w:pPr>
-          <w:hyperlink w:anchor="_Toc289719267" w:history="1">
+          <w:hyperlink w:anchor="_Toc290836352" w:history="1">
             <w:r>
               <w:rPr>
                 <w:rStyle w:val="Hyperlink"/>
@@ -7779,6 +7897,7 @@
             <w:r>
               <w:rPr>
                 <w:rFonts w:asciiTheme="minorHAnsi" w:eastAsiaTheme="minorEastAsia" w:hAnsiTheme="minorHAnsi"/>
+                <w:b w:val="0"/>
                 <w:sz w:val="22"/>
                 <w:lang w:eastAsia="pt-BR"/>
               </w:rPr>
@@ -7806,7 +7925,396 @@
               <w:rPr>
                 <w:webHidden/>
               </w:rPr>
-              <w:instrText xml:space="preserve"> PAGEREF _Toc289719267 \h </w:instrText>
+              <w:instrText xml:space="preserve"> PAGEREF _Toc290836352 \h </w:instrText>
+            </w:r>
+            <w:r>
+              <w:rPr>
+                <w:webHidden/>
+              </w:rPr>
+            </w:r>
+            <w:r>
+              <w:rPr>
+                <w:webHidden/>
+              </w:rPr>
+              <w:fldChar w:fldCharType="separate"/>
+            </w:r>
+            <w:r>
+              <w:rPr>
+                <w:webHidden/>
+              </w:rPr>
+              <w:t>40</w:t>
+            </w:r>
+            <w:r>
+              <w:rPr>
+                <w:webHidden/>
+              </w:rPr>
+              <w:fldChar w:fldCharType="end"/>
+            </w:r>
+          </w:hyperlink>
+        </w:p>
+        <w:p>
+          <w:pPr>
+            <w:pStyle w:val="Sumrio2"/>
+            <w:rPr>
+              <w:rFonts w:asciiTheme="minorHAnsi" w:eastAsiaTheme="minorEastAsia" w:hAnsiTheme="minorHAnsi"/>
+              <w:b w:val="0"/>
+              <w:sz w:val="22"/>
+              <w:lang w:eastAsia="pt-BR"/>
+            </w:rPr>
+          </w:pPr>
+          <w:hyperlink w:anchor="_Toc290836353" w:history="1">
+            <w:r>
+              <w:rPr>
+                <w:rStyle w:val="Hyperlink"/>
+              </w:rPr>
+              <w:t>5.1</w:t>
+            </w:r>
+            <w:r>
+              <w:rPr>
+                <w:rFonts w:asciiTheme="minorHAnsi" w:eastAsiaTheme="minorEastAsia" w:hAnsiTheme="minorHAnsi"/>
+                <w:b w:val="0"/>
+                <w:sz w:val="22"/>
+                <w:lang w:eastAsia="pt-BR"/>
+              </w:rPr>
+              <w:tab/>
+            </w:r>
+            <w:r>
+              <w:rPr>
+                <w:rStyle w:val="Hyperlink"/>
+              </w:rPr>
+              <w:t>Projeto lógico</w:t>
+            </w:r>
+            <w:r>
+              <w:rPr>
+                <w:webHidden/>
+              </w:rPr>
+              <w:tab/>
+            </w:r>
+            <w:r>
+              <w:rPr>
+                <w:webHidden/>
+              </w:rPr>
+              <w:fldChar w:fldCharType="begin"/>
+            </w:r>
+            <w:r>
+              <w:rPr>
+                <w:webHidden/>
+              </w:rPr>
+              <w:instrText xml:space="preserve"> PAGEREF _Toc290836353 \h </w:instrText>
+            </w:r>
+            <w:r>
+              <w:rPr>
+                <w:webHidden/>
+              </w:rPr>
+            </w:r>
+            <w:r>
+              <w:rPr>
+                <w:webHidden/>
+              </w:rPr>
+              <w:fldChar w:fldCharType="separate"/>
+            </w:r>
+            <w:r>
+              <w:rPr>
+                <w:webHidden/>
+              </w:rPr>
+              <w:t>40</w:t>
+            </w:r>
+            <w:r>
+              <w:rPr>
+                <w:webHidden/>
+              </w:rPr>
+              <w:fldChar w:fldCharType="end"/>
+            </w:r>
+          </w:hyperlink>
+        </w:p>
+        <w:p>
+          <w:pPr>
+            <w:pStyle w:val="Sumrio2"/>
+            <w:rPr>
+              <w:rFonts w:asciiTheme="minorHAnsi" w:eastAsiaTheme="minorEastAsia" w:hAnsiTheme="minorHAnsi"/>
+              <w:b w:val="0"/>
+              <w:sz w:val="22"/>
+              <w:lang w:eastAsia="pt-BR"/>
+            </w:rPr>
+          </w:pPr>
+          <w:hyperlink w:anchor="_Toc290836354" w:history="1">
+            <w:r>
+              <w:rPr>
+                <w:rStyle w:val="Hyperlink"/>
+              </w:rPr>
+              <w:t>5.2</w:t>
+            </w:r>
+            <w:r>
+              <w:rPr>
+                <w:rFonts w:asciiTheme="minorHAnsi" w:eastAsiaTheme="minorEastAsia" w:hAnsiTheme="minorHAnsi"/>
+                <w:b w:val="0"/>
+                <w:sz w:val="22"/>
+                <w:lang w:eastAsia="pt-BR"/>
+              </w:rPr>
+              <w:tab/>
+            </w:r>
+            <w:r>
+              <w:rPr>
+                <w:rStyle w:val="Hyperlink"/>
+                <w:i/>
+              </w:rPr>
+              <w:t xml:space="preserve">Software </w:t>
+            </w:r>
+            <w:r>
+              <w:rPr>
+                <w:rStyle w:val="Hyperlink"/>
+              </w:rPr>
+              <w:t>do sistema de gerenciamento de dados</w:t>
+            </w:r>
+            <w:r>
+              <w:rPr>
+                <w:webHidden/>
+              </w:rPr>
+              <w:tab/>
+            </w:r>
+            <w:r>
+              <w:rPr>
+                <w:webHidden/>
+              </w:rPr>
+              <w:fldChar w:fldCharType="begin"/>
+            </w:r>
+            <w:r>
+              <w:rPr>
+                <w:webHidden/>
+              </w:rPr>
+              <w:instrText xml:space="preserve"> PAGEREF _Toc290836354 \h </w:instrText>
+            </w:r>
+            <w:r>
+              <w:rPr>
+                <w:webHidden/>
+              </w:rPr>
+            </w:r>
+            <w:r>
+              <w:rPr>
+                <w:webHidden/>
+              </w:rPr>
+              <w:fldChar w:fldCharType="separate"/>
+            </w:r>
+            <w:r>
+              <w:rPr>
+                <w:webHidden/>
+              </w:rPr>
+              <w:t>40</w:t>
+            </w:r>
+            <w:r>
+              <w:rPr>
+                <w:webHidden/>
+              </w:rPr>
+              <w:fldChar w:fldCharType="end"/>
+            </w:r>
+          </w:hyperlink>
+        </w:p>
+        <w:p>
+          <w:pPr>
+            <w:pStyle w:val="Sumrio2"/>
+            <w:rPr>
+              <w:rFonts w:asciiTheme="minorHAnsi" w:eastAsiaTheme="minorEastAsia" w:hAnsiTheme="minorHAnsi"/>
+              <w:b w:val="0"/>
+              <w:sz w:val="22"/>
+              <w:lang w:eastAsia="pt-BR"/>
+            </w:rPr>
+          </w:pPr>
+          <w:hyperlink w:anchor="_Toc290836355" w:history="1">
+            <w:r>
+              <w:rPr>
+                <w:rStyle w:val="Hyperlink"/>
+              </w:rPr>
+              <w:t>5.3</w:t>
+            </w:r>
+            <w:r>
+              <w:rPr>
+                <w:rFonts w:asciiTheme="minorHAnsi" w:eastAsiaTheme="minorEastAsia" w:hAnsiTheme="minorHAnsi"/>
+                <w:b w:val="0"/>
+                <w:sz w:val="22"/>
+                <w:lang w:eastAsia="pt-BR"/>
+              </w:rPr>
+              <w:tab/>
+            </w:r>
+            <w:r>
+              <w:rPr>
+                <w:rStyle w:val="Hyperlink"/>
+                <w:i/>
+              </w:rPr>
+              <w:t xml:space="preserve">Software </w:t>
+            </w:r>
+            <w:r>
+              <w:rPr>
+                <w:rStyle w:val="Hyperlink"/>
+              </w:rPr>
+              <w:t>do sistema de recepção microcontrolado</w:t>
+            </w:r>
+            <w:r>
+              <w:rPr>
+                <w:webHidden/>
+              </w:rPr>
+              <w:tab/>
+            </w:r>
+            <w:r>
+              <w:rPr>
+                <w:webHidden/>
+              </w:rPr>
+              <w:fldChar w:fldCharType="begin"/>
+            </w:r>
+            <w:r>
+              <w:rPr>
+                <w:webHidden/>
+              </w:rPr>
+              <w:instrText xml:space="preserve"> PAGEREF _Toc290836355 \h </w:instrText>
+            </w:r>
+            <w:r>
+              <w:rPr>
+                <w:webHidden/>
+              </w:rPr>
+            </w:r>
+            <w:r>
+              <w:rPr>
+                <w:webHidden/>
+              </w:rPr>
+              <w:fldChar w:fldCharType="separate"/>
+            </w:r>
+            <w:r>
+              <w:rPr>
+                <w:webHidden/>
+              </w:rPr>
+              <w:t>41</w:t>
+            </w:r>
+            <w:r>
+              <w:rPr>
+                <w:webHidden/>
+              </w:rPr>
+              <w:fldChar w:fldCharType="end"/>
+            </w:r>
+          </w:hyperlink>
+        </w:p>
+        <w:p>
+          <w:pPr>
+            <w:pStyle w:val="Sumrio2"/>
+            <w:rPr>
+              <w:rFonts w:asciiTheme="minorHAnsi" w:eastAsiaTheme="minorEastAsia" w:hAnsiTheme="minorHAnsi"/>
+              <w:b w:val="0"/>
+              <w:sz w:val="22"/>
+              <w:lang w:eastAsia="pt-BR"/>
+            </w:rPr>
+          </w:pPr>
+          <w:hyperlink w:anchor="_Toc290836356" w:history="1">
+            <w:r>
+              <w:rPr>
+                <w:rStyle w:val="Hyperlink"/>
+              </w:rPr>
+              <w:t>5.4</w:t>
+            </w:r>
+            <w:r>
+              <w:rPr>
+                <w:rFonts w:asciiTheme="minorHAnsi" w:eastAsiaTheme="minorEastAsia" w:hAnsiTheme="minorHAnsi"/>
+                <w:b w:val="0"/>
+                <w:sz w:val="22"/>
+                <w:lang w:eastAsia="pt-BR"/>
+              </w:rPr>
+              <w:tab/>
+            </w:r>
+            <w:r>
+              <w:rPr>
+                <w:rStyle w:val="Hyperlink"/>
+              </w:rPr>
+              <w:t>Integração do sistema</w:t>
+            </w:r>
+            <w:r>
+              <w:rPr>
+                <w:webHidden/>
+              </w:rPr>
+              <w:tab/>
+            </w:r>
+            <w:r>
+              <w:rPr>
+                <w:webHidden/>
+              </w:rPr>
+              <w:fldChar w:fldCharType="begin"/>
+            </w:r>
+            <w:r>
+              <w:rPr>
+                <w:webHidden/>
+              </w:rPr>
+              <w:instrText xml:space="preserve"> PAGEREF _Toc290836356 \h </w:instrText>
+            </w:r>
+            <w:r>
+              <w:rPr>
+                <w:webHidden/>
+              </w:rPr>
+            </w:r>
+            <w:r>
+              <w:rPr>
+                <w:webHidden/>
+              </w:rPr>
+              <w:fldChar w:fldCharType="separate"/>
+            </w:r>
+            <w:r>
+              <w:rPr>
+                <w:webHidden/>
+              </w:rPr>
+              <w:t>41</w:t>
+            </w:r>
+            <w:r>
+              <w:rPr>
+                <w:webHidden/>
+              </w:rPr>
+              <w:fldChar w:fldCharType="end"/>
+            </w:r>
+          </w:hyperlink>
+        </w:p>
+        <w:p>
+          <w:pPr>
+            <w:pStyle w:val="Sumrio2"/>
+            <w:rPr>
+              <w:rFonts w:asciiTheme="minorHAnsi" w:eastAsiaTheme="minorEastAsia" w:hAnsiTheme="minorHAnsi"/>
+              <w:b w:val="0"/>
+              <w:sz w:val="22"/>
+              <w:lang w:eastAsia="pt-BR"/>
+            </w:rPr>
+          </w:pPr>
+          <w:hyperlink w:anchor="_Toc290836357" w:history="1">
+            <w:r>
+              <w:rPr>
+                <w:rStyle w:val="Hyperlink"/>
+              </w:rPr>
+              <w:t>5.5</w:t>
+            </w:r>
+            <w:r>
+              <w:rPr>
+                <w:rFonts w:asciiTheme="minorHAnsi" w:eastAsiaTheme="minorEastAsia" w:hAnsiTheme="minorHAnsi"/>
+                <w:b w:val="0"/>
+                <w:sz w:val="22"/>
+                <w:lang w:eastAsia="pt-BR"/>
+              </w:rPr>
+              <w:tab/>
+            </w:r>
+            <w:r>
+              <w:rPr>
+                <w:rStyle w:val="Hyperlink"/>
+              </w:rPr>
+              <w:t>Discussão dos resultados</w:t>
+            </w:r>
+            <w:r>
+              <w:rPr>
+                <w:webHidden/>
+              </w:rPr>
+              <w:tab/>
+            </w:r>
+            <w:r>
+              <w:rPr>
+                <w:webHidden/>
+              </w:rPr>
+              <w:fldChar w:fldCharType="begin"/>
+            </w:r>
+            <w:r>
+              <w:rPr>
+                <w:webHidden/>
+              </w:rPr>
+              <w:instrText xml:space="preserve"> PAGEREF _Toc290836357 \h </w:instrText>
             </w:r>
             <w:r>
               <w:rPr>
@@ -7838,11 +8346,12 @@
             <w:pStyle w:val="Sumrio1"/>
             <w:rPr>
               <w:rFonts w:asciiTheme="minorHAnsi" w:eastAsiaTheme="minorEastAsia" w:hAnsiTheme="minorHAnsi"/>
+              <w:b w:val="0"/>
               <w:sz w:val="22"/>
               <w:lang w:eastAsia="pt-BR"/>
             </w:rPr>
           </w:pPr>
-          <w:hyperlink w:anchor="_Toc289719268" w:history="1">
+          <w:hyperlink w:anchor="_Toc290836358" w:history="1">
             <w:r>
               <w:rPr>
                 <w:rStyle w:val="Hyperlink"/>
@@ -7852,6 +8361,7 @@
             <w:r>
               <w:rPr>
                 <w:rFonts w:asciiTheme="minorHAnsi" w:eastAsiaTheme="minorEastAsia" w:hAnsiTheme="minorHAnsi"/>
+                <w:b w:val="0"/>
                 <w:sz w:val="22"/>
                 <w:lang w:eastAsia="pt-BR"/>
               </w:rPr>
@@ -7879,7 +8389,7 @@
               <w:rPr>
                 <w:webHidden/>
               </w:rPr>
-              <w:instrText xml:space="preserve"> PAGEREF _Toc289719268 \h </w:instrText>
+              <w:instrText xml:space="preserve"> PAGEREF _Toc290836358 \h </w:instrText>
             </w:r>
             <w:r>
               <w:rPr>
@@ -7896,7 +8406,7 @@
               <w:rPr>
                 <w:webHidden/>
               </w:rPr>
-              <w:t>42</w:t>
+              <w:t>43</w:t>
             </w:r>
             <w:r>
               <w:rPr>
@@ -7911,11 +8421,12 @@
             <w:pStyle w:val="Sumrio1"/>
             <w:rPr>
               <w:rFonts w:asciiTheme="minorHAnsi" w:eastAsiaTheme="minorEastAsia" w:hAnsiTheme="minorHAnsi"/>
+              <w:b w:val="0"/>
               <w:sz w:val="22"/>
               <w:lang w:eastAsia="pt-BR"/>
             </w:rPr>
           </w:pPr>
-          <w:hyperlink w:anchor="_Toc289719269" w:history="1">
+          <w:hyperlink w:anchor="_Toc290836359" w:history="1">
             <w:r>
               <w:rPr>
                 <w:rStyle w:val="Hyperlink"/>
@@ -7938,7 +8449,7 @@
               <w:rPr>
                 <w:webHidden/>
               </w:rPr>
-              <w:instrText xml:space="preserve"> PAGEREF _Toc289719269 \h </w:instrText>
+              <w:instrText xml:space="preserve"> PAGEREF _Toc290836359 \h </w:instrText>
             </w:r>
             <w:r>
               <w:rPr>
@@ -7955,7 +8466,7 @@
               <w:rPr>
                 <w:webHidden/>
               </w:rPr>
-              <w:t>43</w:t>
+              <w:t>44</w:t>
             </w:r>
             <w:r>
               <w:rPr>
@@ -7994,7 +8505,7 @@
           <w:numId w:val="1"/>
         </w:numPr>
       </w:pPr>
-      <w:bookmarkStart w:id="6" w:name="_Toc289719240"/>
+      <w:bookmarkStart w:id="6" w:name="_Toc290836324"/>
       <w:r>
         <w:lastRenderedPageBreak/>
         <w:t>INTRODUÇÃO</w:t>
@@ -8010,6 +8521,17 @@
     <w:p>
       <w:r>
         <w:tab/>
+      </w:r>
+      <w:r>
+        <w:rPr>
+          <w:highlight w:val="yellow"/>
+        </w:rPr>
+        <w:t>REESCREVER</w:t>
+      </w:r>
+      <w:r>
+        <w:t xml:space="preserve"> </w:t>
+      </w:r>
+      <w:r>
         <w:t xml:space="preserve">A tecnologia móvel GSM, que hoje é muito difundida ao redor do mundo, é o padrão digital, de segunda geração, mais popular para telefones celulares. Tendo em vista a difusão do padrão GSM, é conveniente a </w:t>
       </w:r>
       <w:proofErr w:type="gramStart"/>
@@ -8142,7 +8664,7 @@
           <w:numId w:val="4"/>
         </w:numPr>
       </w:pPr>
-      <w:bookmarkStart w:id="7" w:name="_Toc289719241"/>
+      <w:bookmarkStart w:id="7" w:name="_Toc290836325"/>
       <w:r>
         <w:t>Justificativa</w:t>
       </w:r>
@@ -8163,7 +8685,7 @@
           <w:numId w:val="4"/>
         </w:numPr>
       </w:pPr>
-      <w:bookmarkStart w:id="8" w:name="_Toc289719242"/>
+      <w:bookmarkStart w:id="8" w:name="_Toc290836326"/>
       <w:r>
         <w:lastRenderedPageBreak/>
         <w:t>Definição do problema</w:t>
@@ -8204,7 +8726,7 @@
           <w:numId w:val="4"/>
         </w:numPr>
       </w:pPr>
-      <w:bookmarkStart w:id="9" w:name="_Toc289719243"/>
+      <w:bookmarkStart w:id="9" w:name="_Toc290836327"/>
       <w:r>
         <w:t>Objetivos</w:t>
       </w:r>
@@ -8219,7 +8741,7 @@
           <w:numId w:val="4"/>
         </w:numPr>
       </w:pPr>
-      <w:bookmarkStart w:id="10" w:name="_Toc289719244"/>
+      <w:bookmarkStart w:id="10" w:name="_Toc290836328"/>
       <w:r>
         <w:t>Objetivo g</w:t>
       </w:r>
@@ -8254,7 +8776,7 @@
           <w:numId w:val="4"/>
         </w:numPr>
       </w:pPr>
-      <w:bookmarkStart w:id="11" w:name="_Toc289719245"/>
+      <w:bookmarkStart w:id="11" w:name="_Toc290836329"/>
       <w:r>
         <w:t xml:space="preserve">Objetivos </w:t>
       </w:r>
@@ -8427,7 +8949,7 @@
           <w:numId w:val="1"/>
         </w:numPr>
       </w:pPr>
-      <w:bookmarkStart w:id="12" w:name="_Toc289719246"/>
+      <w:bookmarkStart w:id="12" w:name="_Toc290836330"/>
       <w:r>
         <w:lastRenderedPageBreak/>
         <w:t>REVISÃO BIBLIOGRÁFICA</w:t>
@@ -8498,7 +9020,7 @@
           <w:numId w:val="1"/>
         </w:numPr>
       </w:pPr>
-      <w:bookmarkStart w:id="13" w:name="_Toc289719247"/>
+      <w:bookmarkStart w:id="13" w:name="_Toc290836331"/>
       <w:r>
         <w:t xml:space="preserve">A rede </w:t>
       </w:r>
@@ -9387,13 +9909,14 @@
       <w:r>
         <w:t xml:space="preserve">GSM 900 Primário, ou </w:t>
       </w:r>
-      <w:r>
-        <w:rPr>
-          <w:i/>
-          <w:lang w:val="en-US"/>
+      <w:proofErr w:type="spellStart"/>
+      <w:r>
+        <w:rPr>
+          <w:i/>
         </w:rPr>
         <w:t>Primary</w:t>
       </w:r>
+      <w:proofErr w:type="spellEnd"/>
       <w:r>
         <w:rPr>
           <w:i/>
@@ -9988,7 +10511,23 @@
           <w:rFonts w:cs="Arial"/>
           <w:i/>
         </w:rPr>
-        <w:t xml:space="preserve"> Radio Service </w:t>
+        <w:t xml:space="preserve"> Radio </w:t>
+      </w:r>
+      <w:proofErr w:type="spellStart"/>
+      <w:r>
+        <w:rPr>
+          <w:rFonts w:cs="Arial"/>
+          <w:i/>
+        </w:rPr>
+        <w:t>Service</w:t>
+      </w:r>
+      <w:proofErr w:type="spellEnd"/>
+      <w:r>
+        <w:rPr>
+          <w:rFonts w:cs="Arial"/>
+          <w:i/>
+        </w:rPr>
+        <w:t xml:space="preserve"> </w:t>
       </w:r>
       <w:r>
         <w:rPr>
@@ -10030,7 +10569,7 @@
           <w:numId w:val="1"/>
         </w:numPr>
       </w:pPr>
-      <w:bookmarkStart w:id="16" w:name="_Toc289719248"/>
+      <w:bookmarkStart w:id="16" w:name="_Toc290836332"/>
       <w:r>
         <w:t>Arquitetura da rede GS</w:t>
       </w:r>
@@ -10487,7 +11026,7 @@
           <w:numId w:val="1"/>
         </w:numPr>
       </w:pPr>
-      <w:bookmarkStart w:id="19" w:name="_Toc289719249"/>
+      <w:bookmarkStart w:id="19" w:name="_Toc290836333"/>
       <w:r>
         <w:t>Estação Móvel</w:t>
       </w:r>
@@ -11230,7 +11769,7 @@
           <w:numId w:val="1"/>
         </w:numPr>
       </w:pPr>
-      <w:bookmarkStart w:id="24" w:name="_Toc289719250"/>
+      <w:bookmarkStart w:id="24" w:name="_Toc290836334"/>
       <w:r>
         <w:t xml:space="preserve">Sistema de Estação Base </w:t>
       </w:r>
@@ -11543,7 +12082,7 @@
           <w:numId w:val="1"/>
         </w:numPr>
       </w:pPr>
-      <w:bookmarkStart w:id="25" w:name="_Toc289719251"/>
+      <w:bookmarkStart w:id="25" w:name="_Toc290836335"/>
       <w:r>
         <w:t>Sistema de Comutação de Rede (NSS).</w:t>
       </w:r>
@@ -11637,7 +12176,7 @@
                     <a:blip r:embed="rId14" cstate="print">
                       <a:extLst>
                         <a:ext uri="{28A0092B-C50C-407E-A947-70E740481C1C}">
-                          <a14:useLocalDpi xmlns="" xmlns:wpc="http://schemas.microsoft.com/office/word/2010/wordprocessingCanvas" xmlns:mc="http://schemas.openxmlformats.org/markup-compatibility/2006" xmlns:o="urn:schemas-microsoft-com:office:office" xmlns:v="urn:schemas-microsoft-com:vml" xmlns:wp14="http://schemas.microsoft.com/office/word/2010/wordprocessingDrawing" xmlns:w10="urn:schemas-microsoft-com:office:word" xmlns:w="http://schemas.openxmlformats.org/wordprocessingml/2006/main" xmlns:w14="http://schemas.microsoft.com/office/word/2010/wordml" xmlns:wpg="http://schemas.microsoft.com/office/word/2010/wordprocessingGroup" xmlns:wpi="http://schemas.microsoft.com/office/word/2010/wordprocessingInk" xmlns:wps="http://schemas.microsoft.com/office/word/2010/wordprocessingShape" xmlns:a14="http://schemas.microsoft.com/office/drawing/2010/main" val="0"/>
+                          <a14:useLocalDpi xmlns:a14="http://schemas.microsoft.com/office/drawing/2010/main" xmlns:wps="http://schemas.microsoft.com/office/word/2010/wordprocessingShape" xmlns:wpi="http://schemas.microsoft.com/office/word/2010/wordprocessingInk" xmlns:wpg="http://schemas.microsoft.com/office/word/2010/wordprocessingGroup" xmlns:w14="http://schemas.microsoft.com/office/word/2010/wordml" xmlns:w="http://schemas.openxmlformats.org/wordprocessingml/2006/main" xmlns:w10="urn:schemas-microsoft-com:office:word" xmlns:wp14="http://schemas.microsoft.com/office/word/2010/wordprocessingDrawing" xmlns:v="urn:schemas-microsoft-com:vml" xmlns:o="urn:schemas-microsoft-com:office:office" xmlns:mc="http://schemas.openxmlformats.org/markup-compatibility/2006" xmlns:wpc="http://schemas.microsoft.com/office/word/2010/wordprocessingCanvas" xmlns="" val="0"/>
                         </a:ext>
                       </a:extLst>
                     </a:blip>
@@ -13054,7 +13593,7 @@
                     <a:blip r:embed="rId15" cstate="print">
                       <a:extLst>
                         <a:ext uri="{28A0092B-C50C-407E-A947-70E740481C1C}">
-                          <a14:useLocalDpi xmlns="" xmlns:wpc="http://schemas.microsoft.com/office/word/2010/wordprocessingCanvas" xmlns:mc="http://schemas.openxmlformats.org/markup-compatibility/2006" xmlns:o="urn:schemas-microsoft-com:office:office" xmlns:v="urn:schemas-microsoft-com:vml" xmlns:wp14="http://schemas.microsoft.com/office/word/2010/wordprocessingDrawing" xmlns:w10="urn:schemas-microsoft-com:office:word" xmlns:w="http://schemas.openxmlformats.org/wordprocessingml/2006/main" xmlns:w14="http://schemas.microsoft.com/office/word/2010/wordml" xmlns:wpg="http://schemas.microsoft.com/office/word/2010/wordprocessingGroup" xmlns:wpi="http://schemas.microsoft.com/office/word/2010/wordprocessingInk" xmlns:wps="http://schemas.microsoft.com/office/word/2010/wordprocessingShape" xmlns:a14="http://schemas.microsoft.com/office/drawing/2010/main" val="0"/>
+                          <a14:useLocalDpi xmlns:a14="http://schemas.microsoft.com/office/drawing/2010/main" xmlns:wps="http://schemas.microsoft.com/office/word/2010/wordprocessingShape" xmlns:wpi="http://schemas.microsoft.com/office/word/2010/wordprocessingInk" xmlns:wpg="http://schemas.microsoft.com/office/word/2010/wordprocessingGroup" xmlns:w14="http://schemas.microsoft.com/office/word/2010/wordml" xmlns:w="http://schemas.openxmlformats.org/wordprocessingml/2006/main" xmlns:w10="urn:schemas-microsoft-com:office:word" xmlns:wp14="http://schemas.microsoft.com/office/word/2010/wordprocessingDrawing" xmlns:v="urn:schemas-microsoft-com:vml" xmlns:o="urn:schemas-microsoft-com:office:office" xmlns:mc="http://schemas.openxmlformats.org/markup-compatibility/2006" xmlns:wpc="http://schemas.microsoft.com/office/word/2010/wordprocessingCanvas" xmlns="" val="0"/>
                         </a:ext>
                       </a:extLst>
                     </a:blip>
@@ -13155,7 +13694,7 @@
           <w:numId w:val="1"/>
         </w:numPr>
       </w:pPr>
-      <w:bookmarkStart w:id="30" w:name="_Toc289719252"/>
+      <w:bookmarkStart w:id="30" w:name="_Toc290836336"/>
       <w:r>
         <w:t>A interface</w:t>
       </w:r>
@@ -13255,7 +13794,7 @@
           <w:numId w:val="1"/>
         </w:numPr>
       </w:pPr>
-      <w:bookmarkStart w:id="31" w:name="_Toc289719253"/>
+      <w:bookmarkStart w:id="31" w:name="_Toc290836337"/>
       <w:r>
         <w:t>Acesso múltiplo</w:t>
       </w:r>
@@ -13267,55 +13806,47 @@
         <w:tab/>
       </w:r>
       <w:r>
-        <w:t xml:space="preserve">GSM utiliza uma combinação de Múltiplo Acesso por Divisão de </w:t>
-      </w:r>
-      <w:proofErr w:type="spellStart"/>
-      <w:r>
-        <w:t>Frequência</w:t>
-      </w:r>
-      <w:proofErr w:type="spellEnd"/>
+        <w:t>GSM utiliza uma combinação de Múltiplo Acesso por Divisão de Frequência</w:t>
+      </w:r>
       <w:r>
         <w:t>, do inglês</w:t>
       </w:r>
       <w:r>
         <w:t xml:space="preserve"> </w:t>
       </w:r>
-      <w:proofErr w:type="spellStart"/>
-      <w:r>
-        <w:rPr>
-          <w:i/>
+      <w:r>
+        <w:rPr>
+          <w:i/>
+          <w:lang w:val="en-US"/>
         </w:rPr>
         <w:t>Frequency</w:t>
       </w:r>
-      <w:proofErr w:type="spellEnd"/>
       <w:r>
         <w:rPr>
           <w:i/>
         </w:rPr>
         <w:t xml:space="preserve"> </w:t>
       </w:r>
-      <w:proofErr w:type="spellStart"/>
-      <w:r>
-        <w:rPr>
-          <w:i/>
+      <w:r>
+        <w:rPr>
+          <w:i/>
+          <w:lang w:val="en-US"/>
         </w:rPr>
         <w:t>Division</w:t>
       </w:r>
-      <w:proofErr w:type="spellEnd"/>
       <w:r>
         <w:rPr>
           <w:i/>
         </w:rPr>
         <w:t xml:space="preserve"> </w:t>
       </w:r>
-      <w:proofErr w:type="spellStart"/>
-      <w:r>
-        <w:rPr>
-          <w:i/>
+      <w:r>
+        <w:rPr>
+          <w:i/>
+          <w:lang w:val="en-US"/>
         </w:rPr>
         <w:t>Multiple</w:t>
       </w:r>
-      <w:proofErr w:type="spellEnd"/>
       <w:r>
         <w:rPr>
           <w:i/>
@@ -13742,15 +14273,7 @@
         <w:t xml:space="preserve"> - </w:t>
       </w:r>
       <w:r>
-        <w:t xml:space="preserve">Canais TDMA em múltiplas </w:t>
-      </w:r>
-      <w:proofErr w:type="spellStart"/>
-      <w:r>
-        <w:t>frequências</w:t>
-      </w:r>
-      <w:proofErr w:type="spellEnd"/>
-      <w:r>
-        <w:t>.</w:t>
+        <w:t>Canais TDMA em múltiplas frequências.</w:t>
       </w:r>
       <w:bookmarkEnd w:id="35"/>
     </w:p>
@@ -13807,6 +14330,8 @@
     </w:p>
     <w:p/>
     <w:p/>
+    <w:p/>
+    <w:p/>
     <w:p>
       <w:pPr>
         <w:pStyle w:val="Ttulo3"/>
@@ -13815,8 +14340,9 @@
           <w:numId w:val="1"/>
         </w:numPr>
       </w:pPr>
-      <w:bookmarkStart w:id="36" w:name="_Toc289719254"/>
-      <w:r>
+      <w:bookmarkStart w:id="36" w:name="_Toc290836338"/>
+      <w:r>
+        <w:lastRenderedPageBreak/>
         <w:t>Canais Lógicos</w:t>
       </w:r>
       <w:bookmarkEnd w:id="36"/>
@@ -13824,7 +14350,6 @@
     <w:p/>
     <w:p>
       <w:r>
-        <w:lastRenderedPageBreak/>
         <w:tab/>
         <w:t xml:space="preserve">O GSM define uma série de canais lógicos que estão </w:t>
       </w:r>
@@ -15916,13 +16441,8 @@
         </w:numPr>
       </w:pPr>
       <w:r>
-        <w:t xml:space="preserve">Canal de Correção de </w:t>
-      </w:r>
-      <w:proofErr w:type="spellStart"/>
-      <w:r>
-        <w:t>Frequência</w:t>
-      </w:r>
-      <w:proofErr w:type="spellEnd"/>
+        <w:t>Canal de Correção de Frequência</w:t>
+      </w:r>
       <w:r>
         <w:t>, ou</w:t>
       </w:r>
@@ -16835,7 +17355,7 @@
           <w:numId w:val="1"/>
         </w:numPr>
       </w:pPr>
-      <w:bookmarkStart w:id="41" w:name="_Toc289719255"/>
+      <w:bookmarkStart w:id="41" w:name="_Toc290836339"/>
       <w:r>
         <w:lastRenderedPageBreak/>
         <w:t>Modulação GSM</w:t>
@@ -17017,7 +17537,7 @@
           <w:lang w:val="en-US"/>
         </w:rPr>
       </w:pPr>
-      <w:bookmarkStart w:id="42" w:name="_Toc289719256"/>
+      <w:bookmarkStart w:id="42" w:name="_Toc290836340"/>
       <w:proofErr w:type="spellStart"/>
       <w:r>
         <w:rPr>
@@ -18039,7 +18559,7 @@
                     <a:blip r:embed="rId19" cstate="print">
                       <a:extLst>
                         <a:ext uri="{28A0092B-C50C-407E-A947-70E740481C1C}">
-                          <a14:useLocalDpi xmlns="" xmlns:wpc="http://schemas.microsoft.com/office/word/2010/wordprocessingCanvas" xmlns:mc="http://schemas.openxmlformats.org/markup-compatibility/2006" xmlns:o="urn:schemas-microsoft-com:office:office" xmlns:v="urn:schemas-microsoft-com:vml" xmlns:wp14="http://schemas.microsoft.com/office/word/2010/wordprocessingDrawing" xmlns:w10="urn:schemas-microsoft-com:office:word" xmlns:w="http://schemas.openxmlformats.org/wordprocessingml/2006/main" xmlns:w14="http://schemas.microsoft.com/office/word/2010/wordml" xmlns:wpg="http://schemas.microsoft.com/office/word/2010/wordprocessingGroup" xmlns:wpi="http://schemas.microsoft.com/office/word/2010/wordprocessingInk" xmlns:wps="http://schemas.microsoft.com/office/word/2010/wordprocessingShape" xmlns:a14="http://schemas.microsoft.com/office/drawing/2010/main" val="0"/>
+                          <a14:useLocalDpi xmlns:a14="http://schemas.microsoft.com/office/drawing/2010/main" xmlns:wps="http://schemas.microsoft.com/office/word/2010/wordprocessingShape" xmlns:wpi="http://schemas.microsoft.com/office/word/2010/wordprocessingInk" xmlns:wpg="http://schemas.microsoft.com/office/word/2010/wordprocessingGroup" xmlns:w14="http://schemas.microsoft.com/office/word/2010/wordml" xmlns:w="http://schemas.openxmlformats.org/wordprocessingml/2006/main" xmlns:w10="urn:schemas-microsoft-com:office:word" xmlns:wp14="http://schemas.microsoft.com/office/word/2010/wordprocessingDrawing" xmlns:v="urn:schemas-microsoft-com:vml" xmlns:o="urn:schemas-microsoft-com:office:office" xmlns:mc="http://schemas.openxmlformats.org/markup-compatibility/2006" xmlns:wpc="http://schemas.microsoft.com/office/word/2010/wordprocessingCanvas" xmlns="" val="0"/>
                         </a:ext>
                       </a:extLst>
                     </a:blip>
@@ -18164,7 +18684,7 @@
           <w:numId w:val="1"/>
         </w:numPr>
       </w:pPr>
-      <w:bookmarkStart w:id="45" w:name="_Toc289719257"/>
+      <w:bookmarkStart w:id="45" w:name="_Toc290836341"/>
       <w:r>
         <w:lastRenderedPageBreak/>
         <w:t>Os componentes do SIP</w:t>
@@ -18858,7 +19378,7 @@
           <w:numId w:val="1"/>
         </w:numPr>
       </w:pPr>
-      <w:bookmarkStart w:id="48" w:name="_Toc289719258"/>
+      <w:bookmarkStart w:id="48" w:name="_Toc290836342"/>
       <w:r>
         <w:t>Mensagens SIP</w:t>
       </w:r>
@@ -18945,7 +19465,7 @@
                     <a:blip r:embed="rId20" cstate="print">
                       <a:extLst>
                         <a:ext uri="{28A0092B-C50C-407E-A947-70E740481C1C}">
-                          <a14:useLocalDpi xmlns="" xmlns:wpc="http://schemas.microsoft.com/office/word/2010/wordprocessingCanvas" xmlns:mc="http://schemas.openxmlformats.org/markup-compatibility/2006" xmlns:o="urn:schemas-microsoft-com:office:office" xmlns:v="urn:schemas-microsoft-com:vml" xmlns:wp14="http://schemas.microsoft.com/office/word/2010/wordprocessingDrawing" xmlns:w10="urn:schemas-microsoft-com:office:word" xmlns:w="http://schemas.openxmlformats.org/wordprocessingml/2006/main" xmlns:w14="http://schemas.microsoft.com/office/word/2010/wordml" xmlns:wpg="http://schemas.microsoft.com/office/word/2010/wordprocessingGroup" xmlns:wpi="http://schemas.microsoft.com/office/word/2010/wordprocessingInk" xmlns:wps="http://schemas.microsoft.com/office/word/2010/wordprocessingShape" xmlns:a14="http://schemas.microsoft.com/office/drawing/2010/main" val="0"/>
+                          <a14:useLocalDpi xmlns:a14="http://schemas.microsoft.com/office/drawing/2010/main" xmlns:wps="http://schemas.microsoft.com/office/word/2010/wordprocessingShape" xmlns:wpi="http://schemas.microsoft.com/office/word/2010/wordprocessingInk" xmlns:wpg="http://schemas.microsoft.com/office/word/2010/wordprocessingGroup" xmlns:w14="http://schemas.microsoft.com/office/word/2010/wordml" xmlns:w="http://schemas.openxmlformats.org/wordprocessingml/2006/main" xmlns:w10="urn:schemas-microsoft-com:office:word" xmlns:wp14="http://schemas.microsoft.com/office/word/2010/wordprocessingDrawing" xmlns:v="urn:schemas-microsoft-com:vml" xmlns:o="urn:schemas-microsoft-com:office:office" xmlns:mc="http://schemas.openxmlformats.org/markup-compatibility/2006" xmlns:wpc="http://schemas.microsoft.com/office/word/2010/wordprocessingCanvas" xmlns="" val="0"/>
                         </a:ext>
                       </a:extLst>
                     </a:blip>
@@ -19289,15 +19809,7 @@
           </w:tcPr>
           <w:p>
             <w:r>
-              <w:t xml:space="preserve">A </w:t>
-            </w:r>
-            <w:proofErr w:type="spellStart"/>
-            <w:r>
-              <w:t>sequência</w:t>
-            </w:r>
-            <w:proofErr w:type="spellEnd"/>
-            <w:r>
-              <w:t xml:space="preserve"> de comando que garante que as mensagens são tratadas em ordem </w:t>
+              <w:t xml:space="preserve">A sequência de comando que garante que as mensagens são tratadas em ordem </w:t>
             </w:r>
             <w:r>
               <w:t>que são geradas.</w:t>
@@ -19491,7 +20003,7 @@
           <w:numId w:val="1"/>
         </w:numPr>
       </w:pPr>
-      <w:bookmarkStart w:id="53" w:name="_Toc289719259"/>
+      <w:bookmarkStart w:id="53" w:name="_Toc290836343"/>
       <w:r>
         <w:lastRenderedPageBreak/>
         <w:t>Requisições SIP.</w:t>
@@ -19675,7 +20187,7 @@
           <w:numId w:val="1"/>
         </w:numPr>
       </w:pPr>
-      <w:bookmarkStart w:id="54" w:name="_Toc289719260"/>
+      <w:bookmarkStart w:id="54" w:name="_Toc290836344"/>
       <w:r>
         <w:t>Respostas SIP.</w:t>
       </w:r>
@@ -19900,7 +20412,7 @@
           <w:numId w:val="1"/>
         </w:numPr>
       </w:pPr>
-      <w:bookmarkStart w:id="55" w:name="_Toc289719261"/>
+      <w:bookmarkStart w:id="55" w:name="_Toc290836345"/>
       <w:r>
         <w:lastRenderedPageBreak/>
         <w:t>Exemplo de fluxo de chamada SIP.</w:t>
@@ -19976,7 +20488,7 @@
                     <a:blip r:embed="rId21" cstate="print">
                       <a:extLst>
                         <a:ext uri="{28A0092B-C50C-407E-A947-70E740481C1C}">
-                          <a14:useLocalDpi xmlns="" xmlns:wpc="http://schemas.microsoft.com/office/word/2010/wordprocessingCanvas" xmlns:mc="http://schemas.openxmlformats.org/markup-compatibility/2006" xmlns:o="urn:schemas-microsoft-com:office:office" xmlns:v="urn:schemas-microsoft-com:vml" xmlns:wp14="http://schemas.microsoft.com/office/word/2010/wordprocessingDrawing" xmlns:w10="urn:schemas-microsoft-com:office:word" xmlns:w="http://schemas.openxmlformats.org/wordprocessingml/2006/main" xmlns:w14="http://schemas.microsoft.com/office/word/2010/wordml" xmlns:wpg="http://schemas.microsoft.com/office/word/2010/wordprocessingGroup" xmlns:wpi="http://schemas.microsoft.com/office/word/2010/wordprocessingInk" xmlns:wps="http://schemas.microsoft.com/office/word/2010/wordprocessingShape" xmlns:a14="http://schemas.microsoft.com/office/drawing/2010/main" val="0"/>
+                          <a14:useLocalDpi xmlns:a14="http://schemas.microsoft.com/office/drawing/2010/main" xmlns:wps="http://schemas.microsoft.com/office/word/2010/wordprocessingShape" xmlns:wpi="http://schemas.microsoft.com/office/word/2010/wordprocessingInk" xmlns:wpg="http://schemas.microsoft.com/office/word/2010/wordprocessingGroup" xmlns:w14="http://schemas.microsoft.com/office/word/2010/wordml" xmlns:w="http://schemas.openxmlformats.org/wordprocessingml/2006/main" xmlns:w10="urn:schemas-microsoft-com:office:word" xmlns:wp14="http://schemas.microsoft.com/office/word/2010/wordprocessingDrawing" xmlns:v="urn:schemas-microsoft-com:vml" xmlns:o="urn:schemas-microsoft-com:office:office" xmlns:mc="http://schemas.openxmlformats.org/markup-compatibility/2006" xmlns:wpc="http://schemas.microsoft.com/office/word/2010/wordprocessingCanvas" xmlns="" val="0"/>
                         </a:ext>
                       </a:extLst>
                     </a:blip>
@@ -20529,7 +21041,7 @@
           <w:numId w:val="1"/>
         </w:numPr>
       </w:pPr>
-      <w:bookmarkStart w:id="58" w:name="_Toc289719262"/>
+      <w:bookmarkStart w:id="58" w:name="_Toc290836346"/>
       <w:r>
         <w:lastRenderedPageBreak/>
         <w:t>METODOLOGIA</w:t>
@@ -20590,13 +21102,14 @@
           <w:numId w:val="1"/>
         </w:numPr>
       </w:pPr>
-      <w:bookmarkStart w:id="59" w:name="_Toc289719263"/>
+      <w:bookmarkStart w:id="59" w:name="_Toc290836347"/>
       <w:r>
         <w:lastRenderedPageBreak/>
         <w:t>BASES TECNOLÓGICAS</w:t>
       </w:r>
       <w:bookmarkEnd w:id="59"/>
     </w:p>
+    <w:p/>
     <w:p/>
     <w:p>
       <w:proofErr w:type="gramStart"/>
@@ -20687,7 +21200,7 @@
           <w:numId w:val="1"/>
         </w:numPr>
       </w:pPr>
-      <w:bookmarkStart w:id="60" w:name="_Toc289719264"/>
+      <w:bookmarkStart w:id="60" w:name="_Toc290836348"/>
       <w:r>
         <w:t xml:space="preserve">Recursos de </w:t>
       </w:r>
@@ -20789,7 +21302,7 @@
           <w:numId w:val="1"/>
         </w:numPr>
       </w:pPr>
-      <w:bookmarkStart w:id="61" w:name="_Toc289719265"/>
+      <w:bookmarkStart w:id="61" w:name="_Toc290836349"/>
       <w:proofErr w:type="spellStart"/>
       <w:proofErr w:type="gramStart"/>
       <w:r>
@@ -20923,20 +21436,6 @@
         <w:t>.</w:t>
       </w:r>
     </w:p>
-    <w:p/>
-    <w:p>
-      <w:pPr>
-        <w:pStyle w:val="Ttulo4"/>
-        <w:numPr>
-          <w:ilvl w:val="3"/>
-          <w:numId w:val="1"/>
-        </w:numPr>
-      </w:pPr>
-      <w:r>
-        <w:t>Diagrama de blocos</w:t>
-      </w:r>
-    </w:p>
-    <w:p/>
     <w:p>
       <w:r>
         <w:tab/>
@@ -21076,7 +21575,7 @@
           <w:rPr>
             <w:noProof/>
           </w:rPr>
-          <w:t>13</w:t>
+          <w:t>12</w:t>
         </w:r>
       </w:fldSimple>
       <w:bookmarkEnd w:id="62"/>
@@ -21110,17 +21609,29 @@
       </w:r>
     </w:p>
     <w:p/>
-    <w:p>
-      <w:pPr>
-        <w:sectPr>
-          <w:pgSz w:w="11906" w:h="16838"/>
-          <w:pgMar w:top="1417" w:right="1701" w:bottom="1417" w:left="1701" w:header="708" w:footer="708" w:gutter="0"/>
-          <w:cols w:space="708"/>
-          <w:titlePg/>
-          <w:docGrid w:linePitch="360"/>
-        </w:sectPr>
-      </w:pPr>
-    </w:p>
+    <w:p/>
+    <w:p>
+      <w:pPr>
+        <w:pStyle w:val="Ttulo3"/>
+        <w:numPr>
+          <w:ilvl w:val="2"/>
+          <w:numId w:val="1"/>
+        </w:numPr>
+      </w:pPr>
+      <w:bookmarkStart w:id="65" w:name="_Toc290836350"/>
+      <w:r>
+        <w:rPr>
+          <w:i/>
+        </w:rPr>
+        <w:t>Kit</w:t>
+      </w:r>
+      <w:r>
+        <w:t xml:space="preserve"> modular de desenvolvimento LPC2368</w:t>
+      </w:r>
+      <w:bookmarkEnd w:id="65"/>
+    </w:p>
+    <w:p/>
+    <w:p/>
     <w:p>
       <w:pPr>
         <w:pStyle w:val="Ttulo2"/>
@@ -21129,9 +21640,8 @@
           <w:numId w:val="1"/>
         </w:numPr>
       </w:pPr>
-      <w:bookmarkStart w:id="65" w:name="_Toc289719266"/>
-      <w:r>
-        <w:lastRenderedPageBreak/>
+      <w:bookmarkStart w:id="66" w:name="_Toc290836351"/>
+      <w:r>
         <w:t xml:space="preserve">Recursos de </w:t>
       </w:r>
       <w:r>
@@ -21140,7 +21650,7 @@
         </w:rPr>
         <w:t>software</w:t>
       </w:r>
-      <w:bookmarkEnd w:id="65"/>
+      <w:bookmarkEnd w:id="66"/>
     </w:p>
     <w:p/>
     <w:p>
@@ -21447,7 +21957,7 @@
                       <a:grayscl/>
                       <a:extLst>
                         <a:ext uri="{28A0092B-C50C-407E-A947-70E740481C1C}">
-                          <a14:useLocalDpi xmlns="" xmlns:wpc="http://schemas.microsoft.com/office/word/2010/wordprocessingCanvas" xmlns:mc="http://schemas.openxmlformats.org/markup-compatibility/2006" xmlns:o="urn:schemas-microsoft-com:office:office" xmlns:v="urn:schemas-microsoft-com:vml" xmlns:wp14="http://schemas.microsoft.com/office/word/2010/wordprocessingDrawing" xmlns:w10="urn:schemas-microsoft-com:office:word" xmlns:w="http://schemas.openxmlformats.org/wordprocessingml/2006/main" xmlns:w14="http://schemas.microsoft.com/office/word/2010/wordml" xmlns:wpg="http://schemas.microsoft.com/office/word/2010/wordprocessingGroup" xmlns:wpi="http://schemas.microsoft.com/office/word/2010/wordprocessingInk" xmlns:wps="http://schemas.microsoft.com/office/word/2010/wordprocessingShape" xmlns:a14="http://schemas.microsoft.com/office/drawing/2010/main" val="0"/>
+                          <a14:useLocalDpi xmlns:a14="http://schemas.microsoft.com/office/drawing/2010/main" xmlns:wps="http://schemas.microsoft.com/office/word/2010/wordprocessingShape" xmlns:wpi="http://schemas.microsoft.com/office/word/2010/wordprocessingInk" xmlns:wpg="http://schemas.microsoft.com/office/word/2010/wordprocessingGroup" xmlns:w14="http://schemas.microsoft.com/office/word/2010/wordml" xmlns:w="http://schemas.openxmlformats.org/wordprocessingml/2006/main" xmlns:w10="urn:schemas-microsoft-com:office:word" xmlns:wp14="http://schemas.microsoft.com/office/word/2010/wordprocessingDrawing" xmlns:v="urn:schemas-microsoft-com:vml" xmlns:o="urn:schemas-microsoft-com:office:office" xmlns:mc="http://schemas.openxmlformats.org/markup-compatibility/2006" xmlns:wpc="http://schemas.microsoft.com/office/word/2010/wordprocessingCanvas" xmlns="" val="0"/>
                         </a:ext>
                       </a:extLst>
                     </a:blip>
@@ -21475,8 +21985,8 @@
       <w:pPr>
         <w:pStyle w:val="Legenda"/>
       </w:pPr>
-      <w:bookmarkStart w:id="66" w:name="_Ref278041519"/>
-      <w:bookmarkStart w:id="67" w:name="_Toc289635346"/>
+      <w:bookmarkStart w:id="67" w:name="_Ref278041519"/>
+      <w:bookmarkStart w:id="68" w:name="_Toc289635346"/>
       <w:r>
         <w:t xml:space="preserve">Figura </w:t>
       </w:r>
@@ -21485,10 +21995,10 @@
           <w:rPr>
             <w:noProof/>
           </w:rPr>
-          <w:t>14</w:t>
+          <w:t>13</w:t>
         </w:r>
       </w:fldSimple>
-      <w:bookmarkEnd w:id="66"/>
+      <w:bookmarkEnd w:id="67"/>
       <w:r>
         <w:t xml:space="preserve"> - </w:t>
       </w:r>
@@ -21501,7 +22011,7 @@
       <w:r>
         <w:t xml:space="preserve"> modular de desenvolvimento LPC2368.</w:t>
       </w:r>
-      <w:bookmarkEnd w:id="67"/>
+      <w:bookmarkEnd w:id="68"/>
     </w:p>
     <w:p/>
     <w:p>
@@ -21587,46 +22097,14 @@
     <w:p>
       <w:r>
         <w:tab/>
-        <w:t xml:space="preserve">A </w:t>
-      </w:r>
-      <w:r>
-        <w:fldChar w:fldCharType="begin"/>
-      </w:r>
-      <w:r>
-        <w:instrText xml:space="preserve"> REF _Ref276652780 \h </w:instrText>
-      </w:r>
-      <w:r>
-        <w:fldChar w:fldCharType="separate"/>
-      </w:r>
-      <w:r>
-        <w:t xml:space="preserve">Figura </w:t>
-      </w:r>
-      <w:r>
-        <w:rPr>
-          <w:noProof/>
-        </w:rPr>
-        <w:t>14</w:t>
-      </w:r>
-      <w:r>
-        <w:fldChar w:fldCharType="end"/>
-      </w:r>
-      <w:r>
-        <w:t xml:space="preserve"> ilustra a estrutura do projeto.</w:t>
-      </w:r>
-    </w:p>
-    <w:p/>
-    <w:p>
-      <w:pPr>
-        <w:keepNext/>
-        <w:jc w:val="center"/>
-      </w:pPr>
+      </w:r>
       <w:r>
         <w:rPr>
           <w:noProof/>
           <w:lang w:eastAsia="pt-BR"/>
         </w:rPr>
         <w:pict>
-          <v:rect id="_x0000_s1027" style="position:absolute;left:0;text-align:left;margin-left:362pt;margin-top:362.8pt;width:92.1pt;height:15.95pt;z-index:251659264" strokecolor="white [3212]"/>
+          <v:rect id="_x0000_s1027" style="position:absolute;left:0;text-align:left;margin-left:362pt;margin-top:362.8pt;width:92.1pt;height:15.95pt;z-index:251659264;mso-position-horizontal-relative:text;mso-position-vertical-relative:text" strokecolor="white [3212]"/>
         </w:pict>
       </w:r>
       <w:r>
@@ -21635,87 +22113,10 @@
           <w:lang w:eastAsia="pt-BR"/>
         </w:rPr>
         <w:pict>
-          <v:rect id="_x0000_s1026" style="position:absolute;left:0;text-align:left;margin-left:351.95pt;margin-top:255.65pt;width:82.05pt;height:41.05pt;z-index:251658240" strokecolor="white [3212]"/>
+          <v:rect id="_x0000_s1026" style="position:absolute;left:0;text-align:left;margin-left:351.95pt;margin-top:255.65pt;width:82.05pt;height:41.05pt;z-index:251658240;mso-position-horizontal-relative:text;mso-position-vertical-relative:text" strokecolor="white [3212]"/>
         </w:pict>
       </w:r>
-      <w:r>
-        <w:rPr>
-          <w:noProof/>
-          <w:lang w:eastAsia="pt-BR"/>
-        </w:rPr>
-        <w:drawing>
-          <wp:inline distT="0" distB="0" distL="0" distR="0">
-            <wp:extent cx="5635256" cy="4774019"/>
-            <wp:effectExtent l="0" t="0" r="0" b="0"/>
-            <wp:docPr id="10" name="Imagem 9" descr="deployment_diagram.png"/>
-            <wp:cNvGraphicFramePr>
-              <a:graphicFrameLocks xmlns:a="http://schemas.openxmlformats.org/drawingml/2006/main" noChangeAspect="1"/>
-            </wp:cNvGraphicFramePr>
-            <a:graphic xmlns:a="http://schemas.openxmlformats.org/drawingml/2006/main">
-              <a:graphicData uri="http://schemas.openxmlformats.org/drawingml/2006/picture">
-                <pic:pic xmlns:pic="http://schemas.openxmlformats.org/drawingml/2006/picture">
-                  <pic:nvPicPr>
-                    <pic:cNvPr id="0" name="deployment_diagram.png"/>
-                    <pic:cNvPicPr/>
-                  </pic:nvPicPr>
-                  <pic:blipFill>
-                    <a:blip r:embed="rId24" cstate="print">
-                      <a:grayscl/>
-                    </a:blip>
-                    <a:stretch>
-                      <a:fillRect/>
-                    </a:stretch>
-                  </pic:blipFill>
-                  <pic:spPr>
-                    <a:xfrm>
-                      <a:off x="0" y="0"/>
-                      <a:ext cx="5645012" cy="4782284"/>
-                    </a:xfrm>
-                    <a:prstGeom prst="rect">
-                      <a:avLst/>
-                    </a:prstGeom>
-                  </pic:spPr>
-                </pic:pic>
-              </a:graphicData>
-            </a:graphic>
-          </wp:inline>
-        </w:drawing>
-      </w:r>
-    </w:p>
-    <w:p>
-      <w:pPr>
-        <w:pStyle w:val="Legenda"/>
-      </w:pPr>
-      <w:bookmarkStart w:id="68" w:name="_Ref276652780"/>
-      <w:bookmarkStart w:id="69" w:name="_Toc289635347"/>
-      <w:r>
-        <w:t xml:space="preserve">Figura </w:t>
-      </w:r>
-      <w:fldSimple w:instr=" SEQ Figura \* ARABIC ">
-        <w:r>
-          <w:rPr>
-            <w:noProof/>
-          </w:rPr>
-          <w:t>15</w:t>
-        </w:r>
-      </w:fldSimple>
-      <w:bookmarkEnd w:id="68"/>
-      <w:r>
-        <w:t xml:space="preserve"> - </w:t>
-      </w:r>
-      <w:r>
-        <w:t>Estrutura</w:t>
-      </w:r>
-      <w:r>
-        <w:t xml:space="preserve"> do projeto.</w:t>
-      </w:r>
-      <w:bookmarkEnd w:id="69"/>
-      <w:r>
-        <w:t xml:space="preserve"> </w:t>
-      </w:r>
-    </w:p>
-    <w:p/>
-    <w:p/>
+    </w:p>
     <w:p/>
     <w:p>
       <w:pPr>
@@ -21741,13 +22142,306 @@
           <w:numId w:val="1"/>
         </w:numPr>
       </w:pPr>
-      <w:bookmarkStart w:id="70" w:name="_Toc289719267"/>
+      <w:bookmarkStart w:id="69" w:name="_Toc290836352"/>
       <w:r>
         <w:lastRenderedPageBreak/>
         <w:t>APRESENTAÇÃO DOS RESULTADOS</w:t>
       </w:r>
+      <w:bookmarkEnd w:id="69"/>
+    </w:p>
+    <w:p/>
+    <w:p>
+      <w:r>
+        <w:tab/>
+        <w:t xml:space="preserve">Neste capítulo iremos abordar o projeto lógico do sistema, a estrutura do </w:t>
+      </w:r>
+      <w:r>
+        <w:rPr>
+          <w:i/>
+        </w:rPr>
+        <w:t xml:space="preserve">software </w:t>
+      </w:r>
+      <w:r>
+        <w:t xml:space="preserve">do sistema de recepção </w:t>
+      </w:r>
+      <w:proofErr w:type="spellStart"/>
+      <w:r>
+        <w:t>microcontrolado</w:t>
+      </w:r>
+      <w:proofErr w:type="spellEnd"/>
+      <w:r>
+        <w:t>,</w:t>
+      </w:r>
+      <w:r>
+        <w:t xml:space="preserve"> a estrutura do </w:t>
+      </w:r>
+      <w:r>
+        <w:rPr>
+          <w:i/>
+        </w:rPr>
+        <w:t>software</w:t>
+      </w:r>
+      <w:r>
+        <w:t xml:space="preserve"> do sistema de gerenciamento de dados</w:t>
+      </w:r>
+      <w:r>
+        <w:t>, a integração dos sistemas e uma discuss</w:t>
+      </w:r>
+      <w:r>
+        <w:t>ão dos resultados obti</w:t>
+      </w:r>
+      <w:r>
+        <w:t>dos</w:t>
+      </w:r>
+      <w:r>
+        <w:t>.</w:t>
+      </w:r>
+    </w:p>
+    <w:p/>
+    <w:p>
+      <w:pPr>
+        <w:pStyle w:val="Ttulo2"/>
+        <w:numPr>
+          <w:ilvl w:val="1"/>
+          <w:numId w:val="1"/>
+        </w:numPr>
+      </w:pPr>
+      <w:bookmarkStart w:id="70" w:name="_Toc290836353"/>
+      <w:r>
+        <w:t>Projeto lógico</w:t>
+      </w:r>
       <w:bookmarkEnd w:id="70"/>
     </w:p>
+    <w:p/>
+    <w:p>
+      <w:r>
+        <w:tab/>
+      </w:r>
+      <w:r>
+        <w:t xml:space="preserve">Esta é uma das </w:t>
+      </w:r>
+      <w:r>
+        <w:t xml:space="preserve">principais </w:t>
+      </w:r>
+      <w:r>
+        <w:t xml:space="preserve">etapas de qualquer projeto de sistemas eletrônicos </w:t>
+      </w:r>
+      <w:r>
+        <w:t xml:space="preserve">onde </w:t>
+      </w:r>
+      <w:r>
+        <w:t>são apresentados alguns parâmetros importantes p</w:t>
+      </w:r>
+      <w:r>
+        <w:t>ara o desenvolvimento do sistema</w:t>
+      </w:r>
+      <w:r>
+        <w:t>.</w:t>
+      </w:r>
+      <w:r>
+        <w:t xml:space="preserve"> </w:t>
+      </w:r>
+      <w:r>
+        <w:t xml:space="preserve">No projeto lógico iremos abordar o diagrama de blocos do sistema </w:t>
+      </w:r>
+      <w:r>
+        <w:t>que é</w:t>
+      </w:r>
+      <w:r>
+        <w:t xml:space="preserve"> </w:t>
+      </w:r>
+      <w:r>
+        <w:t xml:space="preserve">apresentado </w:t>
+      </w:r>
+      <w:r>
+        <w:t xml:space="preserve">na </w:t>
+      </w:r>
+      <w:r>
+        <w:fldChar w:fldCharType="begin"/>
+      </w:r>
+      <w:r>
+        <w:instrText xml:space="preserve"> REF _Ref290834117 \h </w:instrText>
+      </w:r>
+      <w:r>
+        <w:fldChar w:fldCharType="separate"/>
+      </w:r>
+      <w:r>
+        <w:t xml:space="preserve">FIGURA </w:t>
+      </w:r>
+      <w:r>
+        <w:rPr>
+          <w:noProof/>
+        </w:rPr>
+        <w:t>15</w:t>
+      </w:r>
+      <w:r>
+        <w:fldChar w:fldCharType="end"/>
+      </w:r>
+      <w:r>
+        <w:t xml:space="preserve"> abaixo.</w:t>
+      </w:r>
+    </w:p>
+    <w:p/>
+    <w:p>
+      <w:pPr>
+        <w:jc w:val="center"/>
+      </w:pPr>
+      <w:r>
+        <w:rPr>
+          <w:noProof/>
+          <w:lang w:eastAsia="pt-BR"/>
+        </w:rPr>
+        <w:drawing>
+          <wp:inline distT="0" distB="0" distL="0" distR="0">
+            <wp:extent cx="5400040" cy="4133850"/>
+            <wp:effectExtent l="19050" t="0" r="0" b="0"/>
+            <wp:docPr id="16" name="Imagem 15" descr="block_diagram.jpeg"/>
+            <wp:cNvGraphicFramePr>
+              <a:graphicFrameLocks xmlns:a="http://schemas.openxmlformats.org/drawingml/2006/main" noChangeAspect="1"/>
+            </wp:cNvGraphicFramePr>
+            <a:graphic xmlns:a="http://schemas.openxmlformats.org/drawingml/2006/main">
+              <a:graphicData uri="http://schemas.openxmlformats.org/drawingml/2006/picture">
+                <pic:pic xmlns:pic="http://schemas.openxmlformats.org/drawingml/2006/picture">
+                  <pic:nvPicPr>
+                    <pic:cNvPr id="0" name="block_diagram.jpeg"/>
+                    <pic:cNvPicPr/>
+                  </pic:nvPicPr>
+                  <pic:blipFill>
+                    <a:blip r:embed="rId24"/>
+                    <a:stretch>
+                      <a:fillRect/>
+                    </a:stretch>
+                  </pic:blipFill>
+                  <pic:spPr>
+                    <a:xfrm>
+                      <a:off x="0" y="0"/>
+                      <a:ext cx="5400040" cy="4133850"/>
+                    </a:xfrm>
+                    <a:prstGeom prst="rect">
+                      <a:avLst/>
+                    </a:prstGeom>
+                  </pic:spPr>
+                </pic:pic>
+              </a:graphicData>
+            </a:graphic>
+          </wp:inline>
+        </w:drawing>
+      </w:r>
+    </w:p>
+    <w:p>
+      <w:pPr>
+        <w:pStyle w:val="Legenda"/>
+      </w:pPr>
+      <w:bookmarkStart w:id="71" w:name="_Ref290834117"/>
+      <w:r>
+        <w:t xml:space="preserve">FIGURA </w:t>
+      </w:r>
+      <w:fldSimple w:instr=" SEQ FIGURA \* ARABIC ">
+        <w:r>
+          <w:rPr>
+            <w:noProof/>
+          </w:rPr>
+          <w:t>15</w:t>
+        </w:r>
+      </w:fldSimple>
+      <w:bookmarkEnd w:id="71"/>
+      <w:r>
+        <w:t xml:space="preserve"> - Diagrama de blocos lógico do sistema.</w:t>
+      </w:r>
+    </w:p>
+    <w:p/>
+    <w:p>
+      <w:pPr>
+        <w:pStyle w:val="Ttulo2"/>
+        <w:numPr>
+          <w:ilvl w:val="1"/>
+          <w:numId w:val="1"/>
+        </w:numPr>
+      </w:pPr>
+      <w:bookmarkStart w:id="72" w:name="_Toc290836354"/>
+      <w:r>
+        <w:rPr>
+          <w:i/>
+        </w:rPr>
+        <w:t>Software</w:t>
+      </w:r>
+      <w:r>
+        <w:rPr>
+          <w:i/>
+        </w:rPr>
+        <w:t xml:space="preserve"> </w:t>
+      </w:r>
+      <w:r>
+        <w:t>do sistema de gerenciamento de dados</w:t>
+      </w:r>
+      <w:bookmarkEnd w:id="72"/>
+    </w:p>
+    <w:p/>
+    <w:p/>
+    <w:p>
+      <w:pPr>
+        <w:pStyle w:val="Ttulo2"/>
+        <w:numPr>
+          <w:ilvl w:val="1"/>
+          <w:numId w:val="1"/>
+        </w:numPr>
+      </w:pPr>
+      <w:bookmarkStart w:id="73" w:name="_Toc290836355"/>
+      <w:r>
+        <w:rPr>
+          <w:i/>
+        </w:rPr>
+        <w:t>Software</w:t>
+      </w:r>
+      <w:r>
+        <w:rPr>
+          <w:i/>
+        </w:rPr>
+        <w:t xml:space="preserve"> </w:t>
+      </w:r>
+      <w:r>
+        <w:t xml:space="preserve">do sistema de recepção </w:t>
+      </w:r>
+      <w:proofErr w:type="spellStart"/>
+      <w:r>
+        <w:t>microcontrolado</w:t>
+      </w:r>
+      <w:bookmarkEnd w:id="73"/>
+      <w:proofErr w:type="spellEnd"/>
+    </w:p>
+    <w:p/>
+    <w:p/>
+    <w:p>
+      <w:pPr>
+        <w:pStyle w:val="Ttulo2"/>
+        <w:numPr>
+          <w:ilvl w:val="1"/>
+          <w:numId w:val="1"/>
+        </w:numPr>
+      </w:pPr>
+      <w:bookmarkStart w:id="74" w:name="_Toc290836356"/>
+      <w:r>
+        <w:t>Integração do sistema</w:t>
+      </w:r>
+      <w:bookmarkEnd w:id="74"/>
+    </w:p>
+    <w:p/>
+    <w:p/>
+    <w:p>
+      <w:pPr>
+        <w:pStyle w:val="Ttulo2"/>
+        <w:numPr>
+          <w:ilvl w:val="1"/>
+          <w:numId w:val="1"/>
+        </w:numPr>
+      </w:pPr>
+      <w:bookmarkStart w:id="75" w:name="_Toc290836357"/>
+      <w:r>
+        <w:t>Discussão dos resultados</w:t>
+      </w:r>
+      <w:bookmarkEnd w:id="75"/>
+    </w:p>
+    <w:p/>
     <w:p/>
     <w:p>
       <w:proofErr w:type="gramStart"/>
@@ -22170,6 +22864,7 @@
         <w:rPr>
           <w:rFonts w:cs="Arial"/>
         </w:rPr>
+        <w:lastRenderedPageBreak/>
         <w:tab/>
       </w:r>
       <w:r>
@@ -22242,12 +22937,12 @@
           <w:numId w:val="1"/>
         </w:numPr>
       </w:pPr>
-      <w:bookmarkStart w:id="71" w:name="_Toc289719268"/>
+      <w:bookmarkStart w:id="76" w:name="_Toc290836358"/>
       <w:r>
         <w:lastRenderedPageBreak/>
         <w:t>CONSIDERAÇÕES FINAIS</w:t>
       </w:r>
-      <w:bookmarkEnd w:id="71"/>
+      <w:bookmarkEnd w:id="76"/>
     </w:p>
     <w:p>
       <w:pPr>
@@ -22426,12 +23121,12 @@
         <w:pStyle w:val="Ttulo1"/>
         <w:jc w:val="center"/>
       </w:pPr>
-      <w:bookmarkStart w:id="72" w:name="_Toc289719269"/>
+      <w:bookmarkStart w:id="77" w:name="_Toc290836359"/>
       <w:r>
         <w:lastRenderedPageBreak/>
         <w:t>REFERÊNCIAS</w:t>
       </w:r>
-      <w:bookmarkEnd w:id="72"/>
+      <w:bookmarkEnd w:id="77"/>
     </w:p>
     <w:p/>
     <w:p>
@@ -22956,7 +23651,7 @@
             <w:rPr>
               <w:noProof/>
             </w:rPr>
-            <w:t>40</w:t>
+            <w:t>42</w:t>
           </w:r>
         </w:fldSimple>
       </w:p>
@@ -25438,6 +26133,92 @@
     </w:lvl>
   </w:abstractNum>
   <w:abstractNum w:abstractNumId="21">
+    <w:nsid w:val="421C7166"/>
+    <w:multiLevelType w:val="hybridMultilevel"/>
+    <w:tmpl w:val="37E0DE6C"/>
+    <w:lvl w:ilvl="0" w:tplc="0416000F">
+      <w:start w:val="1"/>
+      <w:numFmt w:val="decimal"/>
+      <w:lvlText w:val="%1."/>
+      <w:lvlJc w:val="left"/>
+      <w:pPr>
+        <w:ind w:left="360" w:hanging="360"/>
+      </w:pPr>
+    </w:lvl>
+    <w:lvl w:ilvl="1" w:tplc="04160019" w:tentative="1">
+      <w:start w:val="1"/>
+      <w:numFmt w:val="lowerLetter"/>
+      <w:lvlText w:val="%2."/>
+      <w:lvlJc w:val="left"/>
+      <w:pPr>
+        <w:ind w:left="1080" w:hanging="360"/>
+      </w:pPr>
+    </w:lvl>
+    <w:lvl w:ilvl="2" w:tplc="0416001B" w:tentative="1">
+      <w:start w:val="1"/>
+      <w:numFmt w:val="lowerRoman"/>
+      <w:lvlText w:val="%3."/>
+      <w:lvlJc w:val="right"/>
+      <w:pPr>
+        <w:ind w:left="1800" w:hanging="180"/>
+      </w:pPr>
+    </w:lvl>
+    <w:lvl w:ilvl="3" w:tplc="0416000F" w:tentative="1">
+      <w:start w:val="1"/>
+      <w:numFmt w:val="decimal"/>
+      <w:lvlText w:val="%4."/>
+      <w:lvlJc w:val="left"/>
+      <w:pPr>
+        <w:ind w:left="2520" w:hanging="360"/>
+      </w:pPr>
+    </w:lvl>
+    <w:lvl w:ilvl="4" w:tplc="04160019" w:tentative="1">
+      <w:start w:val="1"/>
+      <w:numFmt w:val="lowerLetter"/>
+      <w:lvlText w:val="%5."/>
+      <w:lvlJc w:val="left"/>
+      <w:pPr>
+        <w:ind w:left="3240" w:hanging="360"/>
+      </w:pPr>
+    </w:lvl>
+    <w:lvl w:ilvl="5" w:tplc="0416001B" w:tentative="1">
+      <w:start w:val="1"/>
+      <w:numFmt w:val="lowerRoman"/>
+      <w:lvlText w:val="%6."/>
+      <w:lvlJc w:val="right"/>
+      <w:pPr>
+        <w:ind w:left="3960" w:hanging="180"/>
+      </w:pPr>
+    </w:lvl>
+    <w:lvl w:ilvl="6" w:tplc="0416000F" w:tentative="1">
+      <w:start w:val="1"/>
+      <w:numFmt w:val="decimal"/>
+      <w:lvlText w:val="%7."/>
+      <w:lvlJc w:val="left"/>
+      <w:pPr>
+        <w:ind w:left="4680" w:hanging="360"/>
+      </w:pPr>
+    </w:lvl>
+    <w:lvl w:ilvl="7" w:tplc="04160019" w:tentative="1">
+      <w:start w:val="1"/>
+      <w:numFmt w:val="lowerLetter"/>
+      <w:lvlText w:val="%8."/>
+      <w:lvlJc w:val="left"/>
+      <w:pPr>
+        <w:ind w:left="5400" w:hanging="360"/>
+      </w:pPr>
+    </w:lvl>
+    <w:lvl w:ilvl="8" w:tplc="0416001B" w:tentative="1">
+      <w:start w:val="1"/>
+      <w:numFmt w:val="lowerRoman"/>
+      <w:lvlText w:val="%9."/>
+      <w:lvlJc w:val="right"/>
+      <w:pPr>
+        <w:ind w:left="6120" w:hanging="180"/>
+      </w:pPr>
+    </w:lvl>
+  </w:abstractNum>
+  <w:abstractNum w:abstractNumId="22">
     <w:nsid w:val="4265593C"/>
     <w:multiLevelType w:val="hybridMultilevel"/>
     <w:tmpl w:val="EFD6644C"/>
@@ -25550,7 +26331,7 @@
       </w:rPr>
     </w:lvl>
   </w:abstractNum>
-  <w:abstractNum w:abstractNumId="22">
+  <w:abstractNum w:abstractNumId="23">
     <w:nsid w:val="441B06F3"/>
     <w:multiLevelType w:val="hybridMultilevel"/>
     <w:tmpl w:val="F4D2D214"/>
@@ -25663,7 +26444,7 @@
       </w:rPr>
     </w:lvl>
   </w:abstractNum>
-  <w:abstractNum w:abstractNumId="23">
+  <w:abstractNum w:abstractNumId="24">
     <w:nsid w:val="570B7709"/>
     <w:multiLevelType w:val="hybridMultilevel"/>
     <w:tmpl w:val="AD4CD9BA"/>
@@ -25752,7 +26533,7 @@
       </w:pPr>
     </w:lvl>
   </w:abstractNum>
-  <w:abstractNum w:abstractNumId="24">
+  <w:abstractNum w:abstractNumId="25">
     <w:nsid w:val="58C963B8"/>
     <w:multiLevelType w:val="hybridMultilevel"/>
     <w:tmpl w:val="77B4C1BA"/>
@@ -25865,7 +26646,7 @@
       </w:rPr>
     </w:lvl>
   </w:abstractNum>
-  <w:abstractNum w:abstractNumId="25">
+  <w:abstractNum w:abstractNumId="26">
     <w:nsid w:val="6EED485D"/>
     <w:multiLevelType w:val="hybridMultilevel"/>
     <w:tmpl w:val="F4D2D214"/>
@@ -25978,7 +26759,7 @@
       </w:rPr>
     </w:lvl>
   </w:abstractNum>
-  <w:abstractNum w:abstractNumId="26">
+  <w:abstractNum w:abstractNumId="27">
     <w:nsid w:val="70530017"/>
     <w:multiLevelType w:val="hybridMultilevel"/>
     <w:tmpl w:val="1DAEEFAE"/>
@@ -26067,7 +26848,7 @@
       </w:pPr>
     </w:lvl>
   </w:abstractNum>
-  <w:abstractNum w:abstractNumId="27">
+  <w:abstractNum w:abstractNumId="28">
     <w:nsid w:val="764807D6"/>
     <w:multiLevelType w:val="hybridMultilevel"/>
     <w:tmpl w:val="F3106D9C"/>
@@ -26169,16 +26950,16 @@
     <w:abstractNumId w:val="9"/>
   </w:num>
   <w:num w:numId="5">
-    <w:abstractNumId w:val="21"/>
+    <w:abstractNumId w:val="22"/>
   </w:num>
   <w:num w:numId="6">
     <w:abstractNumId w:val="16"/>
   </w:num>
   <w:num w:numId="7">
-    <w:abstractNumId w:val="23"/>
+    <w:abstractNumId w:val="24"/>
   </w:num>
   <w:num w:numId="8">
-    <w:abstractNumId w:val="27"/>
+    <w:abstractNumId w:val="28"/>
   </w:num>
   <w:num w:numId="9">
     <w:abstractNumId w:val="12"/>
@@ -26202,10 +26983,10 @@
     <w:abstractNumId w:val="10"/>
   </w:num>
   <w:num w:numId="16">
-    <w:abstractNumId w:val="22"/>
+    <w:abstractNumId w:val="23"/>
   </w:num>
   <w:num w:numId="17">
-    <w:abstractNumId w:val="25"/>
+    <w:abstractNumId w:val="26"/>
   </w:num>
   <w:num w:numId="18">
     <w:abstractNumId w:val="8"/>
@@ -26214,13 +26995,16 @@
     <w:abstractNumId w:val="14"/>
   </w:num>
   <w:num w:numId="20">
-    <w:abstractNumId w:val="26"/>
+    <w:abstractNumId w:val="27"/>
   </w:num>
   <w:num w:numId="21">
-    <w:abstractNumId w:val="24"/>
+    <w:abstractNumId w:val="25"/>
   </w:num>
   <w:num w:numId="22">
     <w:abstractNumId w:val="17"/>
+  </w:num>
+  <w:num w:numId="23">
+    <w:abstractNumId w:val="21"/>
   </w:num>
   <w:numIdMacAtCleanup w:val="20"/>
 </w:numbering>
@@ -27781,7 +28565,7 @@
 </file>
 
 <file path=customXml/itemProps1.xml><?xml version="1.0" encoding="utf-8"?>
-<ds:datastoreItem xmlns:ds="http://schemas.openxmlformats.org/officeDocument/2006/customXml" ds:itemID="{D98F1312-2902-41C0-88A9-27C051FF4E06}">
+<ds:datastoreItem xmlns:ds="http://schemas.openxmlformats.org/officeDocument/2006/customXml" ds:itemID="{C0F996B0-1BC2-4C12-AB88-C6AA0642C442}">
   <ds:schemaRefs>
     <ds:schemaRef ds:uri="http://schemas.openxmlformats.org/officeDocument/2006/bibliography"/>
   </ds:schemaRefs>

</xml_diff>